<commit_message>
added glossary and play game use case
</commit_message>
<xml_diff>
--- a/documents/milestone2/Project Analysis.docx
+++ b/documents/milestone2/Project Analysis.docx
@@ -243,6 +243,385 @@
         </w:rPr>
         <w:t>The rest can be “brief”</w:t>
       </w:r>
+      <w:bookmarkStart w:id="0" w:name="_GoBack"/>
+      <w:bookmarkEnd w:id="0"/>
+      <w:r>
+        <w:rPr>
+          <w:color w:val="FF0000"/>
+          <w:lang w:val="en-US"/>
+        </w:rPr>
+        <w:br/>
+      </w:r>
+    </w:p>
+    <w:p>
+      <w:pPr>
+        <w:rPr>
+          <w:sz w:val="32"/>
+        </w:rPr>
+      </w:pPr>
+      <w:r>
+        <w:rPr>
+          <w:sz w:val="32"/>
+        </w:rPr>
+        <w:t>Use Case UC1: Play game</w:t>
+      </w:r>
+    </w:p>
+    <w:p/>
+    <w:p>
+      <w:r>
+        <w:rPr>
+          <w:b/>
+        </w:rPr>
+        <w:t xml:space="preserve">Primary Actor: </w:t>
+      </w:r>
+      <w:r>
+        <w:t>Player</w:t>
+      </w:r>
+    </w:p>
+    <w:p>
+      <w:pPr>
+        <w:rPr>
+          <w:b/>
+        </w:rPr>
+      </w:pPr>
+      <w:r>
+        <w:rPr>
+          <w:b/>
+        </w:rPr>
+        <w:t>Stakeholders and Interests:</w:t>
+      </w:r>
+    </w:p>
+    <w:p>
+      <w:pPr>
+        <w:pStyle w:val="ListParagraph"/>
+        <w:numPr>
+          <w:ilvl w:val="0"/>
+          <w:numId w:val="2"/>
+        </w:numPr>
+      </w:pPr>
+      <w:r>
+        <w:t>Player: Wants a stable framerate with short load times and no crashes to interrupt his experience.</w:t>
+      </w:r>
+    </w:p>
+    <w:p>
+      <w:r>
+        <w:rPr>
+          <w:b/>
+        </w:rPr>
+        <w:t xml:space="preserve">Preconditions: </w:t>
+      </w:r>
+      <w:r>
+        <w:t>The player has selected a map and started a new game on it.</w:t>
+      </w:r>
+    </w:p>
+    <w:p>
+      <w:r>
+        <w:rPr>
+          <w:b/>
+        </w:rPr>
+        <w:t xml:space="preserve">Post conditions: </w:t>
+      </w:r>
+      <w:r>
+        <w:t>The player has either defeated all enemy waves and won or his central structure has taken a critical amount of damage and has been destroyed resulting in the player losing the game.</w:t>
+      </w:r>
+    </w:p>
+    <w:p/>
+    <w:p>
+      <w:pPr>
+        <w:rPr>
+          <w:b/>
+        </w:rPr>
+      </w:pPr>
+      <w:r>
+        <w:rPr>
+          <w:b/>
+        </w:rPr>
+        <w:t>Main success scenario:</w:t>
+      </w:r>
+    </w:p>
+    <w:p>
+      <w:pPr>
+        <w:pStyle w:val="ListParagraph"/>
+        <w:numPr>
+          <w:ilvl w:val="0"/>
+          <w:numId w:val="3"/>
+        </w:numPr>
+      </w:pPr>
+      <w:r>
+        <w:t>The player has started a new game and the map is loaded.</w:t>
+      </w:r>
+    </w:p>
+    <w:p>
+      <w:pPr>
+        <w:pStyle w:val="ListParagraph"/>
+        <w:numPr>
+          <w:ilvl w:val="0"/>
+          <w:numId w:val="3"/>
+        </w:numPr>
+      </w:pPr>
+      <w:r>
+        <w:t>The player spends his starting currency on building up his defences.</w:t>
+      </w:r>
+    </w:p>
+    <w:p>
+      <w:pPr>
+        <w:pStyle w:val="ListParagraph"/>
+        <w:numPr>
+          <w:ilvl w:val="0"/>
+          <w:numId w:val="3"/>
+        </w:numPr>
+      </w:pPr>
+      <w:r>
+        <w:t>The player clicks on begin, indicating they are done preparing and ready for the first enemy wave.</w:t>
+      </w:r>
+    </w:p>
+    <w:p>
+      <w:pPr>
+        <w:pStyle w:val="ListParagraph"/>
+        <w:numPr>
+          <w:ilvl w:val="0"/>
+          <w:numId w:val="3"/>
+        </w:numPr>
+      </w:pPr>
+      <w:r>
+        <w:t>Incoming enemies are destroyed by the defensive structures and the player spends the money gained on new defences.</w:t>
+      </w:r>
+    </w:p>
+    <w:p>
+      <w:pPr>
+        <w:ind w:left="360"/>
+        <w:rPr>
+          <w:i/>
+        </w:rPr>
+      </w:pPr>
+      <w:r>
+        <w:rPr>
+          <w:i/>
+        </w:rPr>
+        <w:t>Step four repeats itself so long as there are enemies remaining in the current wave and the main structure has not been destroyed.</w:t>
+      </w:r>
+    </w:p>
+    <w:p>
+      <w:pPr>
+        <w:pStyle w:val="ListParagraph"/>
+        <w:numPr>
+          <w:ilvl w:val="0"/>
+          <w:numId w:val="3"/>
+        </w:numPr>
+      </w:pPr>
+      <w:r>
+        <w:t>When all enemies of the current wave have been destroyed, there is an indication that the next wave will be incoming soon.</w:t>
+      </w:r>
+    </w:p>
+    <w:p>
+      <w:pPr>
+        <w:pStyle w:val="ListParagraph"/>
+        <w:numPr>
+          <w:ilvl w:val="0"/>
+          <w:numId w:val="3"/>
+        </w:numPr>
+      </w:pPr>
+      <w:r>
+        <w:t>The player has a set amount of time to improve his fortifications before the next wave begins automatically.</w:t>
+      </w:r>
+    </w:p>
+    <w:p>
+      <w:pPr>
+        <w:ind w:left="360"/>
+        <w:rPr>
+          <w:i/>
+        </w:rPr>
+      </w:pPr>
+      <w:r>
+        <w:rPr>
+          <w:i/>
+        </w:rPr>
+        <w:t>Steps four through six are repeated while the last wave has not been defeated and the main structure has not been destroyed.</w:t>
+      </w:r>
+    </w:p>
+    <w:p>
+      <w:pPr>
+        <w:pStyle w:val="ListParagraph"/>
+        <w:numPr>
+          <w:ilvl w:val="0"/>
+          <w:numId w:val="3"/>
+        </w:numPr>
+      </w:pPr>
+      <w:r>
+        <w:t>The player has defeated the last wave and a message is displayed indicating that they have won the game.</w:t>
+      </w:r>
+    </w:p>
+    <w:p>
+      <w:pPr>
+        <w:pStyle w:val="ListParagraph"/>
+        <w:numPr>
+          <w:ilvl w:val="0"/>
+          <w:numId w:val="3"/>
+        </w:numPr>
+      </w:pPr>
+      <w:r>
+        <w:t>The game automatically returns to the main menu after the message has disappeared.</w:t>
+      </w:r>
+    </w:p>
+    <w:p>
+      <w:pPr>
+        <w:rPr>
+          <w:b/>
+        </w:rPr>
+      </w:pPr>
+      <w:r>
+        <w:rPr>
+          <w:b/>
+        </w:rPr>
+        <w:lastRenderedPageBreak/>
+        <w:t>Extensions:</w:t>
+      </w:r>
+    </w:p>
+    <w:p>
+      <w:r>
+        <w:t>*a. At any time, the game crashes:</w:t>
+      </w:r>
+    </w:p>
+    <w:p>
+      <w:pPr>
+        <w:ind w:left="720"/>
+      </w:pPr>
+      <w:r>
+        <w:t>The game shuts down and the player must restart the game if he wishes to continue playing. Any game progress will not be saved.</w:t>
+      </w:r>
+    </w:p>
+    <w:p>
+      <w:r>
+        <w:t>*b. The player closes the game window:</w:t>
+      </w:r>
+    </w:p>
+    <w:p>
+      <w:r>
+        <w:tab/>
+        <w:t>The current game ends and no game progress is saved.</w:t>
+      </w:r>
+    </w:p>
+    <w:p>
+      <w:r>
+        <w:t>*c. The Player pauses the game:</w:t>
+      </w:r>
+    </w:p>
+    <w:p>
+      <w:r>
+        <w:tab/>
+        <w:t>The ongoing game is paused and a menu is brought up allowing the player to leave</w:t>
+      </w:r>
+      <w:r>
+        <w:br/>
+      </w:r>
+      <w:r>
+        <w:tab/>
+        <w:t>to leave the game or to resume it.</w:t>
+      </w:r>
+    </w:p>
+    <w:p/>
+    <w:p>
+      <w:pPr>
+        <w:rPr>
+          <w:rFonts w:cstheme="minorHAnsi"/>
+          <w:b/>
+        </w:rPr>
+      </w:pPr>
+      <w:r>
+        <w:rPr>
+          <w:rFonts w:cstheme="minorHAnsi"/>
+          <w:b/>
+        </w:rPr>
+        <w:t>Special Requirements:</w:t>
+      </w:r>
+    </w:p>
+    <w:p>
+      <w:pPr>
+        <w:pStyle w:val="ListParagraph"/>
+        <w:numPr>
+          <w:ilvl w:val="0"/>
+          <w:numId w:val="2"/>
+        </w:numPr>
+        <w:rPr>
+          <w:rFonts w:cstheme="minorHAnsi"/>
+        </w:rPr>
+      </w:pPr>
+      <w:r>
+        <w:rPr>
+          <w:rFonts w:cstheme="minorHAnsi"/>
+        </w:rPr>
+        <w:t>Windows or Mac computer with Java 8.</w:t>
+      </w:r>
+    </w:p>
+    <w:p>
+      <w:pPr>
+        <w:pStyle w:val="ListParagraph"/>
+        <w:numPr>
+          <w:ilvl w:val="0"/>
+          <w:numId w:val="2"/>
+        </w:numPr>
+        <w:rPr>
+          <w:rFonts w:cstheme="minorHAnsi"/>
+        </w:rPr>
+      </w:pPr>
+      <w:r>
+        <w:rPr>
+          <w:rFonts w:cstheme="minorHAnsi"/>
+        </w:rPr>
+        <w:t>Computer with mouse</w:t>
+      </w:r>
+      <w:r>
+        <w:rPr>
+          <w:rFonts w:cstheme="minorHAnsi"/>
+        </w:rPr>
+        <w:t xml:space="preserve"> </w:t>
+      </w:r>
+      <w:r>
+        <w:rPr>
+          <w:rFonts w:cstheme="minorHAnsi"/>
+        </w:rPr>
+        <w:t>or a touch display.</w:t>
+      </w:r>
+    </w:p>
+    <w:p>
+      <w:pPr>
+        <w:rPr>
+          <w:rFonts w:cstheme="minorHAnsi"/>
+        </w:rPr>
+      </w:pPr>
+    </w:p>
+    <w:p>
+      <w:pPr>
+        <w:rPr>
+          <w:rFonts w:cstheme="minorHAnsi"/>
+        </w:rPr>
+      </w:pPr>
+      <w:r>
+        <w:rPr>
+          <w:rFonts w:cstheme="minorHAnsi"/>
+          <w:b/>
+        </w:rPr>
+        <w:t xml:space="preserve">Frequency of Occurrence: </w:t>
+      </w:r>
+      <w:r>
+        <w:rPr>
+          <w:rFonts w:cstheme="minorHAnsi"/>
+        </w:rPr>
+        <w:t>However often it is i</w:t>
+      </w:r>
+      <w:r>
+        <w:rPr>
+          <w:rFonts w:cstheme="minorHAnsi"/>
+        </w:rPr>
+        <w:t>nitiated by player.</w:t>
+      </w:r>
+    </w:p>
+    <w:p>
+      <w:pPr>
+        <w:rPr>
+          <w:rFonts w:cstheme="minorHAnsi"/>
+        </w:rPr>
+      </w:pPr>
     </w:p>
     <w:p>
       <w:pPr>
@@ -330,7 +709,6 @@
         <w:rPr>
           <w:lang w:val="en-US"/>
         </w:rPr>
-        <w:lastRenderedPageBreak/>
         <w:t>Domain Model</w:t>
       </w:r>
     </w:p>
@@ -371,23 +749,7 @@
           <w:color w:val="FF0000"/>
           <w:lang w:val="en-US"/>
         </w:rPr>
-        <w:t xml:space="preserve">A detailed description of the </w:t>
-      </w:r>
-      <w:proofErr w:type="spellStart"/>
-      <w:r>
-        <w:rPr>
-          <w:color w:val="FF0000"/>
-          <w:lang w:val="en-US"/>
-        </w:rPr>
-        <w:t>Problemdomäne</w:t>
-      </w:r>
-      <w:proofErr w:type="spellEnd"/>
-      <w:r>
-        <w:rPr>
-          <w:color w:val="FF0000"/>
-          <w:lang w:val="en-US"/>
-        </w:rPr>
-        <w:t xml:space="preserve"> </w:t>
+        <w:t xml:space="preserve">A detailed description of the Problemdomäne </w:t>
       </w:r>
       <w:hyperlink r:id="rId7" w:history="1">
         <w:r>
@@ -652,16 +1014,8 @@
         <w:rPr>
           <w:lang w:val="en-US"/>
         </w:rPr>
-        <w:t xml:space="preserve"> WORK IN </w:t>
-      </w:r>
-      <w:proofErr w:type="gramStart"/>
-      <w:r>
-        <w:rPr>
-          <w:lang w:val="en-US"/>
-        </w:rPr>
-        <w:t>PROGRESS ]</w:t>
-      </w:r>
-      <w:proofErr w:type="gramEnd"/>
+        <w:t xml:space="preserve"> WORK IN PROGRESS ]</w:t>
+      </w:r>
     </w:p>
     <w:p>
       <w:pPr>
@@ -679,25 +1033,342 @@
     </w:p>
     <w:p>
       <w:pPr>
-        <w:pStyle w:val="ListParagraph"/>
-        <w:numPr>
-          <w:ilvl w:val="0"/>
-          <w:numId w:val="1"/>
-        </w:numPr>
-        <w:rPr>
-          <w:color w:val="FF0000"/>
-          <w:lang w:val="en-US"/>
-        </w:rPr>
-      </w:pPr>
-      <w:r>
-        <w:rPr>
-          <w:color w:val="FF0000"/>
-          <w:lang w:val="en-US"/>
-        </w:rPr>
-        <w:t>Obvious</w:t>
-      </w:r>
-      <w:bookmarkStart w:id="0" w:name="_GoBack"/>
-      <w:bookmarkEnd w:id="0"/>
+        <w:rPr>
+          <w:lang w:val="en-US"/>
+        </w:rPr>
+      </w:pPr>
+    </w:p>
+    <w:tbl>
+      <w:tblPr>
+        <w:tblStyle w:val="PlainTable3"/>
+        <w:tblW w:w="0" w:type="auto"/>
+        <w:tblLook w:val="04A0" w:firstRow="1" w:lastRow="0" w:firstColumn="1" w:lastColumn="0" w:noHBand="0" w:noVBand="1"/>
+      </w:tblPr>
+      <w:tblGrid>
+        <w:gridCol w:w="2410"/>
+        <w:gridCol w:w="6610"/>
+      </w:tblGrid>
+      <w:tr>
+        <w:trPr>
+          <w:cnfStyle w:val="100000000000" w:firstRow="1" w:lastRow="0" w:firstColumn="0" w:lastColumn="0" w:oddVBand="0" w:evenVBand="0" w:oddHBand="0" w:evenHBand="0" w:firstRowFirstColumn="0" w:firstRowLastColumn="0" w:lastRowFirstColumn="0" w:lastRowLastColumn="0"/>
+        </w:trPr>
+        <w:tc>
+          <w:tcPr>
+            <w:cnfStyle w:val="001000000100" w:firstRow="0" w:lastRow="0" w:firstColumn="1" w:lastColumn="0" w:oddVBand="0" w:evenVBand="0" w:oddHBand="0" w:evenHBand="0" w:firstRowFirstColumn="1" w:firstRowLastColumn="0" w:lastRowFirstColumn="0" w:lastRowLastColumn="0"/>
+            <w:tcW w:w="2410" w:type="dxa"/>
+          </w:tcPr>
+          <w:p>
+            <w:pPr>
+              <w:rPr>
+                <w:color w:val="000000" w:themeColor="text1"/>
+                <w:lang w:val="en-US"/>
+              </w:rPr>
+            </w:pPr>
+            <w:r>
+              <w:rPr>
+                <w:color w:val="000000" w:themeColor="text1"/>
+                <w:lang w:val="en-US"/>
+              </w:rPr>
+              <w:t>Term</w:t>
+            </w:r>
+          </w:p>
+        </w:tc>
+        <w:tc>
+          <w:tcPr>
+            <w:tcW w:w="6610" w:type="dxa"/>
+          </w:tcPr>
+          <w:p>
+            <w:pPr>
+              <w:cnfStyle w:val="100000000000" w:firstRow="1" w:lastRow="0" w:firstColumn="0" w:lastColumn="0" w:oddVBand="0" w:evenVBand="0" w:oddHBand="0" w:evenHBand="0" w:firstRowFirstColumn="0" w:firstRowLastColumn="0" w:lastRowFirstColumn="0" w:lastRowLastColumn="0"/>
+              <w:rPr>
+                <w:color w:val="000000" w:themeColor="text1"/>
+                <w:lang w:val="en-US"/>
+              </w:rPr>
+            </w:pPr>
+            <w:r>
+              <w:rPr>
+                <w:color w:val="000000" w:themeColor="text1"/>
+                <w:lang w:val="en-US"/>
+              </w:rPr>
+              <w:t>Definition</w:t>
+            </w:r>
+          </w:p>
+        </w:tc>
+      </w:tr>
+      <w:tr>
+        <w:trPr>
+          <w:cnfStyle w:val="000000100000" w:firstRow="0" w:lastRow="0" w:firstColumn="0" w:lastColumn="0" w:oddVBand="0" w:evenVBand="0" w:oddHBand="1" w:evenHBand="0" w:firstRowFirstColumn="0" w:firstRowLastColumn="0" w:lastRowFirstColumn="0" w:lastRowLastColumn="0"/>
+        </w:trPr>
+        <w:tc>
+          <w:tcPr>
+            <w:cnfStyle w:val="001000000000" w:firstRow="0" w:lastRow="0" w:firstColumn="1" w:lastColumn="0" w:oddVBand="0" w:evenVBand="0" w:oddHBand="0" w:evenHBand="0" w:firstRowFirstColumn="0" w:firstRowLastColumn="0" w:lastRowFirstColumn="0" w:lastRowLastColumn="0"/>
+            <w:tcW w:w="2410" w:type="dxa"/>
+          </w:tcPr>
+          <w:p>
+            <w:r>
+              <w:rPr>
+                <w:caps w:val="0"/>
+              </w:rPr>
+              <w:t>Castle</w:t>
+            </w:r>
+          </w:p>
+        </w:tc>
+        <w:tc>
+          <w:tcPr>
+            <w:tcW w:w="6610" w:type="dxa"/>
+          </w:tcPr>
+          <w:p>
+            <w:pPr>
+              <w:cnfStyle w:val="000000100000" w:firstRow="0" w:lastRow="0" w:firstColumn="0" w:lastColumn="0" w:oddVBand="0" w:evenVBand="0" w:oddHBand="1" w:evenHBand="0" w:firstRowFirstColumn="0" w:firstRowLastColumn="0" w:lastRowFirstColumn="0" w:lastRowLastColumn="0"/>
+              <w:rPr>
+                <w:color w:val="000000" w:themeColor="text1"/>
+                <w:lang w:val="en-US"/>
+              </w:rPr>
+            </w:pPr>
+            <w:r>
+              <w:rPr>
+                <w:color w:val="000000" w:themeColor="text1"/>
+                <w:lang w:val="en-US"/>
+              </w:rPr>
+              <w:t>The players central structure</w:t>
+            </w:r>
+            <w:r>
+              <w:rPr>
+                <w:color w:val="000000" w:themeColor="text1"/>
+                <w:lang w:val="en-US"/>
+              </w:rPr>
+              <w:t>, the defense of which is the games main objective.</w:t>
+            </w:r>
+          </w:p>
+        </w:tc>
+      </w:tr>
+      <w:tr>
+        <w:tc>
+          <w:tcPr>
+            <w:cnfStyle w:val="001000000000" w:firstRow="0" w:lastRow="0" w:firstColumn="1" w:lastColumn="0" w:oddVBand="0" w:evenVBand="0" w:oddHBand="0" w:evenHBand="0" w:firstRowFirstColumn="0" w:firstRowLastColumn="0" w:lastRowFirstColumn="0" w:lastRowLastColumn="0"/>
+            <w:tcW w:w="2410" w:type="dxa"/>
+          </w:tcPr>
+          <w:p>
+            <w:pPr>
+              <w:rPr>
+                <w:color w:val="000000" w:themeColor="text1"/>
+                <w:lang w:val="en-US"/>
+              </w:rPr>
+            </w:pPr>
+            <w:r>
+              <w:rPr>
+                <w:caps w:val="0"/>
+                <w:color w:val="000000" w:themeColor="text1"/>
+                <w:lang w:val="en-US"/>
+              </w:rPr>
+              <w:t>Tower</w:t>
+            </w:r>
+          </w:p>
+        </w:tc>
+        <w:tc>
+          <w:tcPr>
+            <w:tcW w:w="6610" w:type="dxa"/>
+          </w:tcPr>
+          <w:p>
+            <w:pPr>
+              <w:cnfStyle w:val="000000000000" w:firstRow="0" w:lastRow="0" w:firstColumn="0" w:lastColumn="0" w:oddVBand="0" w:evenVBand="0" w:oddHBand="0" w:evenHBand="0" w:firstRowFirstColumn="0" w:firstRowLastColumn="0" w:lastRowFirstColumn="0" w:lastRowLastColumn="0"/>
+              <w:rPr>
+                <w:color w:val="000000" w:themeColor="text1"/>
+                <w:lang w:val="en-US"/>
+              </w:rPr>
+            </w:pPr>
+            <w:r>
+              <w:rPr>
+                <w:color w:val="000000" w:themeColor="text1"/>
+                <w:lang w:val="en-US"/>
+              </w:rPr>
+              <w:t>Any of a variety of defensive or offensive building created by the player to hinder or destroy incoming enemies.</w:t>
+            </w:r>
+          </w:p>
+        </w:tc>
+      </w:tr>
+      <w:tr>
+        <w:trPr>
+          <w:cnfStyle w:val="000000100000" w:firstRow="0" w:lastRow="0" w:firstColumn="0" w:lastColumn="0" w:oddVBand="0" w:evenVBand="0" w:oddHBand="1" w:evenHBand="0" w:firstRowFirstColumn="0" w:firstRowLastColumn="0" w:lastRowFirstColumn="0" w:lastRowLastColumn="0"/>
+        </w:trPr>
+        <w:tc>
+          <w:tcPr>
+            <w:cnfStyle w:val="001000000000" w:firstRow="0" w:lastRow="0" w:firstColumn="1" w:lastColumn="0" w:oddVBand="0" w:evenVBand="0" w:oddHBand="0" w:evenHBand="0" w:firstRowFirstColumn="0" w:firstRowLastColumn="0" w:lastRowFirstColumn="0" w:lastRowLastColumn="0"/>
+            <w:tcW w:w="2410" w:type="dxa"/>
+          </w:tcPr>
+          <w:p>
+            <w:pPr>
+              <w:rPr>
+                <w:color w:val="000000" w:themeColor="text1"/>
+                <w:lang w:val="en-US"/>
+              </w:rPr>
+            </w:pPr>
+            <w:r>
+              <w:rPr>
+                <w:caps w:val="0"/>
+                <w:color w:val="000000" w:themeColor="text1"/>
+                <w:lang w:val="en-US"/>
+              </w:rPr>
+              <w:t>Wave</w:t>
+            </w:r>
+          </w:p>
+        </w:tc>
+        <w:tc>
+          <w:tcPr>
+            <w:tcW w:w="6610" w:type="dxa"/>
+          </w:tcPr>
+          <w:p>
+            <w:pPr>
+              <w:cnfStyle w:val="000000100000" w:firstRow="0" w:lastRow="0" w:firstColumn="0" w:lastColumn="0" w:oddVBand="0" w:evenVBand="0" w:oddHBand="1" w:evenHBand="0" w:firstRowFirstColumn="0" w:firstRowLastColumn="0" w:lastRowFirstColumn="0" w:lastRowLastColumn="0"/>
+              <w:rPr>
+                <w:color w:val="000000" w:themeColor="text1"/>
+                <w:lang w:val="en-US"/>
+              </w:rPr>
+            </w:pPr>
+            <w:r>
+              <w:rPr>
+                <w:color w:val="000000" w:themeColor="text1"/>
+                <w:lang w:val="en-US"/>
+              </w:rPr>
+              <w:t>A wave refers to a group of enemies. A game encompasses multiple waves that need to be defeated.</w:t>
+            </w:r>
+          </w:p>
+        </w:tc>
+      </w:tr>
+      <w:tr>
+        <w:tc>
+          <w:tcPr>
+            <w:cnfStyle w:val="001000000000" w:firstRow="0" w:lastRow="0" w:firstColumn="1" w:lastColumn="0" w:oddVBand="0" w:evenVBand="0" w:oddHBand="0" w:evenHBand="0" w:firstRowFirstColumn="0" w:firstRowLastColumn="0" w:lastRowFirstColumn="0" w:lastRowLastColumn="0"/>
+            <w:tcW w:w="2410" w:type="dxa"/>
+          </w:tcPr>
+          <w:p>
+            <w:pPr>
+              <w:rPr>
+                <w:color w:val="000000" w:themeColor="text1"/>
+                <w:lang w:val="en-US"/>
+              </w:rPr>
+            </w:pPr>
+          </w:p>
+        </w:tc>
+        <w:tc>
+          <w:tcPr>
+            <w:tcW w:w="6610" w:type="dxa"/>
+          </w:tcPr>
+          <w:p>
+            <w:pPr>
+              <w:cnfStyle w:val="000000000000" w:firstRow="0" w:lastRow="0" w:firstColumn="0" w:lastColumn="0" w:oddVBand="0" w:evenVBand="0" w:oddHBand="0" w:evenHBand="0" w:firstRowFirstColumn="0" w:firstRowLastColumn="0" w:lastRowFirstColumn="0" w:lastRowLastColumn="0"/>
+              <w:rPr>
+                <w:color w:val="000000" w:themeColor="text1"/>
+                <w:lang w:val="en-US"/>
+              </w:rPr>
+            </w:pPr>
+          </w:p>
+        </w:tc>
+      </w:tr>
+      <w:tr>
+        <w:trPr>
+          <w:cnfStyle w:val="000000100000" w:firstRow="0" w:lastRow="0" w:firstColumn="0" w:lastColumn="0" w:oddVBand="0" w:evenVBand="0" w:oddHBand="1" w:evenHBand="0" w:firstRowFirstColumn="0" w:firstRowLastColumn="0" w:lastRowFirstColumn="0" w:lastRowLastColumn="0"/>
+        </w:trPr>
+        <w:tc>
+          <w:tcPr>
+            <w:cnfStyle w:val="001000000000" w:firstRow="0" w:lastRow="0" w:firstColumn="1" w:lastColumn="0" w:oddVBand="0" w:evenVBand="0" w:oddHBand="0" w:evenHBand="0" w:firstRowFirstColumn="0" w:firstRowLastColumn="0" w:lastRowFirstColumn="0" w:lastRowLastColumn="0"/>
+            <w:tcW w:w="2410" w:type="dxa"/>
+          </w:tcPr>
+          <w:p>
+            <w:pPr>
+              <w:rPr>
+                <w:color w:val="000000" w:themeColor="text1"/>
+                <w:lang w:val="en-US"/>
+              </w:rPr>
+            </w:pPr>
+          </w:p>
+        </w:tc>
+        <w:tc>
+          <w:tcPr>
+            <w:tcW w:w="6610" w:type="dxa"/>
+          </w:tcPr>
+          <w:p>
+            <w:pPr>
+              <w:cnfStyle w:val="000000100000" w:firstRow="0" w:lastRow="0" w:firstColumn="0" w:lastColumn="0" w:oddVBand="0" w:evenVBand="0" w:oddHBand="1" w:evenHBand="0" w:firstRowFirstColumn="0" w:firstRowLastColumn="0" w:lastRowFirstColumn="0" w:lastRowLastColumn="0"/>
+              <w:rPr>
+                <w:color w:val="000000" w:themeColor="text1"/>
+                <w:lang w:val="en-US"/>
+              </w:rPr>
+            </w:pPr>
+          </w:p>
+        </w:tc>
+      </w:tr>
+      <w:tr>
+        <w:tc>
+          <w:tcPr>
+            <w:cnfStyle w:val="001000000000" w:firstRow="0" w:lastRow="0" w:firstColumn="1" w:lastColumn="0" w:oddVBand="0" w:evenVBand="0" w:oddHBand="0" w:evenHBand="0" w:firstRowFirstColumn="0" w:firstRowLastColumn="0" w:lastRowFirstColumn="0" w:lastRowLastColumn="0"/>
+            <w:tcW w:w="2410" w:type="dxa"/>
+          </w:tcPr>
+          <w:p>
+            <w:pPr>
+              <w:rPr>
+                <w:color w:val="000000" w:themeColor="text1"/>
+                <w:lang w:val="en-US"/>
+              </w:rPr>
+            </w:pPr>
+          </w:p>
+        </w:tc>
+        <w:tc>
+          <w:tcPr>
+            <w:tcW w:w="6610" w:type="dxa"/>
+          </w:tcPr>
+          <w:p>
+            <w:pPr>
+              <w:cnfStyle w:val="000000000000" w:firstRow="0" w:lastRow="0" w:firstColumn="0" w:lastColumn="0" w:oddVBand="0" w:evenVBand="0" w:oddHBand="0" w:evenHBand="0" w:firstRowFirstColumn="0" w:firstRowLastColumn="0" w:lastRowFirstColumn="0" w:lastRowLastColumn="0"/>
+              <w:rPr>
+                <w:color w:val="000000" w:themeColor="text1"/>
+                <w:lang w:val="en-US"/>
+              </w:rPr>
+            </w:pPr>
+          </w:p>
+        </w:tc>
+      </w:tr>
+      <w:tr>
+        <w:trPr>
+          <w:cnfStyle w:val="000000100000" w:firstRow="0" w:lastRow="0" w:firstColumn="0" w:lastColumn="0" w:oddVBand="0" w:evenVBand="0" w:oddHBand="1" w:evenHBand="0" w:firstRowFirstColumn="0" w:firstRowLastColumn="0" w:lastRowFirstColumn="0" w:lastRowLastColumn="0"/>
+        </w:trPr>
+        <w:tc>
+          <w:tcPr>
+            <w:cnfStyle w:val="001000000000" w:firstRow="0" w:lastRow="0" w:firstColumn="1" w:lastColumn="0" w:oddVBand="0" w:evenVBand="0" w:oddHBand="0" w:evenHBand="0" w:firstRowFirstColumn="0" w:firstRowLastColumn="0" w:lastRowFirstColumn="0" w:lastRowLastColumn="0"/>
+            <w:tcW w:w="2410" w:type="dxa"/>
+          </w:tcPr>
+          <w:p>
+            <w:pPr>
+              <w:rPr>
+                <w:color w:val="000000" w:themeColor="text1"/>
+                <w:lang w:val="en-US"/>
+              </w:rPr>
+            </w:pPr>
+          </w:p>
+        </w:tc>
+        <w:tc>
+          <w:tcPr>
+            <w:tcW w:w="6610" w:type="dxa"/>
+          </w:tcPr>
+          <w:p>
+            <w:pPr>
+              <w:cnfStyle w:val="000000100000" w:firstRow="0" w:lastRow="0" w:firstColumn="0" w:lastColumn="0" w:oddVBand="0" w:evenVBand="0" w:oddHBand="1" w:evenHBand="0" w:firstRowFirstColumn="0" w:firstRowLastColumn="0" w:lastRowFirstColumn="0" w:lastRowLastColumn="0"/>
+              <w:rPr>
+                <w:color w:val="000000" w:themeColor="text1"/>
+                <w:lang w:val="en-US"/>
+              </w:rPr>
+            </w:pPr>
+          </w:p>
+        </w:tc>
+      </w:tr>
+    </w:tbl>
+    <w:p>
+      <w:pPr>
+        <w:rPr>
+          <w:color w:val="FF0000"/>
+          <w:lang w:val="en-US"/>
+        </w:rPr>
+      </w:pPr>
     </w:p>
     <w:sectPr>
       <w:pgSz w:w="11900" w:h="16840"/>
@@ -823,8 +1494,216 @@
       </w:rPr>
     </w:lvl>
   </w:abstractNum>
+  <w:abstractNum w:abstractNumId="1">
+    <w:nsid w:val="23954BFB"/>
+    <w:multiLevelType w:val="hybridMultilevel"/>
+    <w:tmpl w:val="DEE0F750"/>
+    <w:lvl w:ilvl="0" w:tplc="71DC995C">
+      <w:start w:val="2"/>
+      <w:numFmt w:val="bullet"/>
+      <w:lvlText w:val="-"/>
+      <w:lvlJc w:val="left"/>
+      <w:pPr>
+        <w:ind w:left="720" w:hanging="360"/>
+      </w:pPr>
+      <w:rPr>
+        <w:rFonts w:ascii="Calibri" w:eastAsiaTheme="minorHAnsi" w:hAnsi="Calibri" w:cstheme="minorBidi" w:hint="default"/>
+      </w:rPr>
+    </w:lvl>
+    <w:lvl w:ilvl="1" w:tplc="08090003" w:tentative="1">
+      <w:start w:val="1"/>
+      <w:numFmt w:val="bullet"/>
+      <w:lvlText w:val="o"/>
+      <w:lvlJc w:val="left"/>
+      <w:pPr>
+        <w:ind w:left="1440" w:hanging="360"/>
+      </w:pPr>
+      <w:rPr>
+        <w:rFonts w:ascii="Courier New" w:hAnsi="Courier New" w:cs="Courier New" w:hint="default"/>
+      </w:rPr>
+    </w:lvl>
+    <w:lvl w:ilvl="2" w:tplc="08090005" w:tentative="1">
+      <w:start w:val="1"/>
+      <w:numFmt w:val="bullet"/>
+      <w:lvlText w:val=""/>
+      <w:lvlJc w:val="left"/>
+      <w:pPr>
+        <w:ind w:left="2160" w:hanging="360"/>
+      </w:pPr>
+      <w:rPr>
+        <w:rFonts w:ascii="Wingdings" w:hAnsi="Wingdings" w:hint="default"/>
+      </w:rPr>
+    </w:lvl>
+    <w:lvl w:ilvl="3" w:tplc="08090001" w:tentative="1">
+      <w:start w:val="1"/>
+      <w:numFmt w:val="bullet"/>
+      <w:lvlText w:val=""/>
+      <w:lvlJc w:val="left"/>
+      <w:pPr>
+        <w:ind w:left="2880" w:hanging="360"/>
+      </w:pPr>
+      <w:rPr>
+        <w:rFonts w:ascii="Symbol" w:hAnsi="Symbol" w:hint="default"/>
+      </w:rPr>
+    </w:lvl>
+    <w:lvl w:ilvl="4" w:tplc="08090003" w:tentative="1">
+      <w:start w:val="1"/>
+      <w:numFmt w:val="bullet"/>
+      <w:lvlText w:val="o"/>
+      <w:lvlJc w:val="left"/>
+      <w:pPr>
+        <w:ind w:left="3600" w:hanging="360"/>
+      </w:pPr>
+      <w:rPr>
+        <w:rFonts w:ascii="Courier New" w:hAnsi="Courier New" w:cs="Courier New" w:hint="default"/>
+      </w:rPr>
+    </w:lvl>
+    <w:lvl w:ilvl="5" w:tplc="08090005" w:tentative="1">
+      <w:start w:val="1"/>
+      <w:numFmt w:val="bullet"/>
+      <w:lvlText w:val=""/>
+      <w:lvlJc w:val="left"/>
+      <w:pPr>
+        <w:ind w:left="4320" w:hanging="360"/>
+      </w:pPr>
+      <w:rPr>
+        <w:rFonts w:ascii="Wingdings" w:hAnsi="Wingdings" w:hint="default"/>
+      </w:rPr>
+    </w:lvl>
+    <w:lvl w:ilvl="6" w:tplc="08090001" w:tentative="1">
+      <w:start w:val="1"/>
+      <w:numFmt w:val="bullet"/>
+      <w:lvlText w:val=""/>
+      <w:lvlJc w:val="left"/>
+      <w:pPr>
+        <w:ind w:left="5040" w:hanging="360"/>
+      </w:pPr>
+      <w:rPr>
+        <w:rFonts w:ascii="Symbol" w:hAnsi="Symbol" w:hint="default"/>
+      </w:rPr>
+    </w:lvl>
+    <w:lvl w:ilvl="7" w:tplc="08090003" w:tentative="1">
+      <w:start w:val="1"/>
+      <w:numFmt w:val="bullet"/>
+      <w:lvlText w:val="o"/>
+      <w:lvlJc w:val="left"/>
+      <w:pPr>
+        <w:ind w:left="5760" w:hanging="360"/>
+      </w:pPr>
+      <w:rPr>
+        <w:rFonts w:ascii="Courier New" w:hAnsi="Courier New" w:cs="Courier New" w:hint="default"/>
+      </w:rPr>
+    </w:lvl>
+    <w:lvl w:ilvl="8" w:tplc="08090005" w:tentative="1">
+      <w:start w:val="1"/>
+      <w:numFmt w:val="bullet"/>
+      <w:lvlText w:val=""/>
+      <w:lvlJc w:val="left"/>
+      <w:pPr>
+        <w:ind w:left="6480" w:hanging="360"/>
+      </w:pPr>
+      <w:rPr>
+        <w:rFonts w:ascii="Wingdings" w:hAnsi="Wingdings" w:hint="default"/>
+      </w:rPr>
+    </w:lvl>
+  </w:abstractNum>
+  <w:abstractNum w:abstractNumId="2">
+    <w:nsid w:val="6FD454AA"/>
+    <w:multiLevelType w:val="hybridMultilevel"/>
+    <w:tmpl w:val="4D8444D0"/>
+    <w:lvl w:ilvl="0" w:tplc="0809000F">
+      <w:start w:val="1"/>
+      <w:numFmt w:val="decimal"/>
+      <w:lvlText w:val="%1."/>
+      <w:lvlJc w:val="left"/>
+      <w:pPr>
+        <w:ind w:left="720" w:hanging="360"/>
+      </w:pPr>
+      <w:rPr>
+        <w:rFonts w:hint="default"/>
+      </w:rPr>
+    </w:lvl>
+    <w:lvl w:ilvl="1" w:tplc="08090019" w:tentative="1">
+      <w:start w:val="1"/>
+      <w:numFmt w:val="lowerLetter"/>
+      <w:lvlText w:val="%2."/>
+      <w:lvlJc w:val="left"/>
+      <w:pPr>
+        <w:ind w:left="1440" w:hanging="360"/>
+      </w:pPr>
+    </w:lvl>
+    <w:lvl w:ilvl="2" w:tplc="0809001B" w:tentative="1">
+      <w:start w:val="1"/>
+      <w:numFmt w:val="lowerRoman"/>
+      <w:lvlText w:val="%3."/>
+      <w:lvlJc w:val="right"/>
+      <w:pPr>
+        <w:ind w:left="2160" w:hanging="180"/>
+      </w:pPr>
+    </w:lvl>
+    <w:lvl w:ilvl="3" w:tplc="0809000F" w:tentative="1">
+      <w:start w:val="1"/>
+      <w:numFmt w:val="decimal"/>
+      <w:lvlText w:val="%4."/>
+      <w:lvlJc w:val="left"/>
+      <w:pPr>
+        <w:ind w:left="2880" w:hanging="360"/>
+      </w:pPr>
+    </w:lvl>
+    <w:lvl w:ilvl="4" w:tplc="08090019" w:tentative="1">
+      <w:start w:val="1"/>
+      <w:numFmt w:val="lowerLetter"/>
+      <w:lvlText w:val="%5."/>
+      <w:lvlJc w:val="left"/>
+      <w:pPr>
+        <w:ind w:left="3600" w:hanging="360"/>
+      </w:pPr>
+    </w:lvl>
+    <w:lvl w:ilvl="5" w:tplc="0809001B" w:tentative="1">
+      <w:start w:val="1"/>
+      <w:numFmt w:val="lowerRoman"/>
+      <w:lvlText w:val="%6."/>
+      <w:lvlJc w:val="right"/>
+      <w:pPr>
+        <w:ind w:left="4320" w:hanging="180"/>
+      </w:pPr>
+    </w:lvl>
+    <w:lvl w:ilvl="6" w:tplc="0809000F" w:tentative="1">
+      <w:start w:val="1"/>
+      <w:numFmt w:val="decimal"/>
+      <w:lvlText w:val="%7."/>
+      <w:lvlJc w:val="left"/>
+      <w:pPr>
+        <w:ind w:left="5040" w:hanging="360"/>
+      </w:pPr>
+    </w:lvl>
+    <w:lvl w:ilvl="7" w:tplc="08090019" w:tentative="1">
+      <w:start w:val="1"/>
+      <w:numFmt w:val="lowerLetter"/>
+      <w:lvlText w:val="%8."/>
+      <w:lvlJc w:val="left"/>
+      <w:pPr>
+        <w:ind w:left="5760" w:hanging="360"/>
+      </w:pPr>
+    </w:lvl>
+    <w:lvl w:ilvl="8" w:tplc="0809001B" w:tentative="1">
+      <w:start w:val="1"/>
+      <w:numFmt w:val="lowerRoman"/>
+      <w:lvlText w:val="%9."/>
+      <w:lvlJc w:val="right"/>
+      <w:pPr>
+        <w:ind w:left="6480" w:hanging="180"/>
+      </w:pPr>
+    </w:lvl>
+  </w:abstractNum>
   <w:num w:numId="1">
     <w:abstractNumId w:val="0"/>
+  </w:num>
+  <w:num w:numId="2">
+    <w:abstractNumId w:val="1"/>
+  </w:num>
+  <w:num w:numId="3">
+    <w:abstractNumId w:val="2"/>
   </w:num>
 </w:numbering>
 </file>
@@ -1381,6 +2260,407 @@
       <w:u w:val="single"/>
     </w:rPr>
   </w:style>
+  <w:style w:type="table" w:styleId="TableGrid">
+    <w:name w:val="Table Grid"/>
+    <w:basedOn w:val="TableNormal"/>
+    <w:uiPriority w:val="39"/>
+    <w:rsid w:val="006238DC"/>
+    <w:tblPr>
+      <w:tblInd w:w="0" w:type="dxa"/>
+      <w:tblBorders>
+        <w:top w:val="single" w:sz="4" w:space="0" w:color="auto"/>
+        <w:left w:val="single" w:sz="4" w:space="0" w:color="auto"/>
+        <w:bottom w:val="single" w:sz="4" w:space="0" w:color="auto"/>
+        <w:right w:val="single" w:sz="4" w:space="0" w:color="auto"/>
+        <w:insideH w:val="single" w:sz="4" w:space="0" w:color="auto"/>
+        <w:insideV w:val="single" w:sz="4" w:space="0" w:color="auto"/>
+      </w:tblBorders>
+      <w:tblCellMar>
+        <w:top w:w="0" w:type="dxa"/>
+        <w:left w:w="108" w:type="dxa"/>
+        <w:bottom w:w="0" w:type="dxa"/>
+        <w:right w:w="108" w:type="dxa"/>
+      </w:tblCellMar>
+    </w:tblPr>
+  </w:style>
+  <w:style w:type="table" w:styleId="GridTable5Dark-Accent1">
+    <w:name w:val="Grid Table 5 Dark Accent 1"/>
+    <w:basedOn w:val="TableNormal"/>
+    <w:uiPriority w:val="50"/>
+    <w:rsid w:val="007340B4"/>
+    <w:tblPr>
+      <w:tblStyleRowBandSize w:val="1"/>
+      <w:tblStyleColBandSize w:val="1"/>
+      <w:tblInd w:w="0" w:type="dxa"/>
+      <w:tblBorders>
+        <w:top w:val="single" w:sz="4" w:space="0" w:color="FFFFFF" w:themeColor="background1"/>
+        <w:left w:val="single" w:sz="4" w:space="0" w:color="FFFFFF" w:themeColor="background1"/>
+        <w:bottom w:val="single" w:sz="4" w:space="0" w:color="FFFFFF" w:themeColor="background1"/>
+        <w:right w:val="single" w:sz="4" w:space="0" w:color="FFFFFF" w:themeColor="background1"/>
+        <w:insideH w:val="single" w:sz="4" w:space="0" w:color="FFFFFF" w:themeColor="background1"/>
+        <w:insideV w:val="single" w:sz="4" w:space="0" w:color="FFFFFF" w:themeColor="background1"/>
+      </w:tblBorders>
+      <w:tblCellMar>
+        <w:top w:w="0" w:type="dxa"/>
+        <w:left w:w="108" w:type="dxa"/>
+        <w:bottom w:w="0" w:type="dxa"/>
+        <w:right w:w="108" w:type="dxa"/>
+      </w:tblCellMar>
+    </w:tblPr>
+    <w:tcPr>
+      <w:shd w:val="clear" w:color="auto" w:fill="D9E2F3" w:themeFill="accent1" w:themeFillTint="33"/>
+    </w:tcPr>
+    <w:tblStylePr w:type="firstRow">
+      <w:rPr>
+        <w:b/>
+        <w:bCs/>
+        <w:color w:val="FFFFFF" w:themeColor="background1"/>
+      </w:rPr>
+      <w:tblPr/>
+      <w:tcPr>
+        <w:tcBorders>
+          <w:top w:val="single" w:sz="4" w:space="0" w:color="FFFFFF" w:themeColor="background1"/>
+          <w:left w:val="single" w:sz="4" w:space="0" w:color="FFFFFF" w:themeColor="background1"/>
+          <w:right w:val="single" w:sz="4" w:space="0" w:color="FFFFFF" w:themeColor="background1"/>
+          <w:insideH w:val="nil"/>
+          <w:insideV w:val="nil"/>
+        </w:tcBorders>
+        <w:shd w:val="clear" w:color="auto" w:fill="4472C4" w:themeFill="accent1"/>
+      </w:tcPr>
+    </w:tblStylePr>
+    <w:tblStylePr w:type="lastRow">
+      <w:rPr>
+        <w:b/>
+        <w:bCs/>
+        <w:color w:val="FFFFFF" w:themeColor="background1"/>
+      </w:rPr>
+      <w:tblPr/>
+      <w:tcPr>
+        <w:tcBorders>
+          <w:left w:val="single" w:sz="4" w:space="0" w:color="FFFFFF" w:themeColor="background1"/>
+          <w:bottom w:val="single" w:sz="4" w:space="0" w:color="FFFFFF" w:themeColor="background1"/>
+          <w:right w:val="single" w:sz="4" w:space="0" w:color="FFFFFF" w:themeColor="background1"/>
+          <w:insideH w:val="nil"/>
+          <w:insideV w:val="nil"/>
+        </w:tcBorders>
+        <w:shd w:val="clear" w:color="auto" w:fill="4472C4" w:themeFill="accent1"/>
+      </w:tcPr>
+    </w:tblStylePr>
+    <w:tblStylePr w:type="firstCol">
+      <w:rPr>
+        <w:b/>
+        <w:bCs/>
+        <w:color w:val="FFFFFF" w:themeColor="background1"/>
+      </w:rPr>
+      <w:tblPr/>
+      <w:tcPr>
+        <w:tcBorders>
+          <w:top w:val="single" w:sz="4" w:space="0" w:color="FFFFFF" w:themeColor="background1"/>
+          <w:left w:val="single" w:sz="4" w:space="0" w:color="FFFFFF" w:themeColor="background1"/>
+          <w:bottom w:val="single" w:sz="4" w:space="0" w:color="FFFFFF" w:themeColor="background1"/>
+          <w:insideV w:val="nil"/>
+        </w:tcBorders>
+        <w:shd w:val="clear" w:color="auto" w:fill="4472C4" w:themeFill="accent1"/>
+      </w:tcPr>
+    </w:tblStylePr>
+    <w:tblStylePr w:type="lastCol">
+      <w:rPr>
+        <w:b/>
+        <w:bCs/>
+        <w:color w:val="FFFFFF" w:themeColor="background1"/>
+      </w:rPr>
+      <w:tblPr/>
+      <w:tcPr>
+        <w:tcBorders>
+          <w:top w:val="single" w:sz="4" w:space="0" w:color="FFFFFF" w:themeColor="background1"/>
+          <w:bottom w:val="single" w:sz="4" w:space="0" w:color="FFFFFF" w:themeColor="background1"/>
+          <w:right w:val="single" w:sz="4" w:space="0" w:color="FFFFFF" w:themeColor="background1"/>
+          <w:insideV w:val="nil"/>
+        </w:tcBorders>
+        <w:shd w:val="clear" w:color="auto" w:fill="4472C4" w:themeFill="accent1"/>
+      </w:tcPr>
+    </w:tblStylePr>
+    <w:tblStylePr w:type="band1Vert">
+      <w:tblPr/>
+      <w:tcPr>
+        <w:shd w:val="clear" w:color="auto" w:fill="B4C6E7" w:themeFill="accent1" w:themeFillTint="66"/>
+      </w:tcPr>
+    </w:tblStylePr>
+    <w:tblStylePr w:type="band1Horz">
+      <w:tblPr/>
+      <w:tcPr>
+        <w:shd w:val="clear" w:color="auto" w:fill="B4C6E7" w:themeFill="accent1" w:themeFillTint="66"/>
+      </w:tcPr>
+    </w:tblStylePr>
+  </w:style>
+  <w:style w:type="table" w:styleId="GridTable5Dark-Accent3">
+    <w:name w:val="Grid Table 5 Dark Accent 3"/>
+    <w:basedOn w:val="TableNormal"/>
+    <w:uiPriority w:val="50"/>
+    <w:rsid w:val="006603F7"/>
+    <w:tblPr>
+      <w:tblStyleRowBandSize w:val="1"/>
+      <w:tblStyleColBandSize w:val="1"/>
+      <w:tblInd w:w="0" w:type="dxa"/>
+      <w:tblBorders>
+        <w:top w:val="single" w:sz="4" w:space="0" w:color="FFFFFF" w:themeColor="background1"/>
+        <w:left w:val="single" w:sz="4" w:space="0" w:color="FFFFFF" w:themeColor="background1"/>
+        <w:bottom w:val="single" w:sz="4" w:space="0" w:color="FFFFFF" w:themeColor="background1"/>
+        <w:right w:val="single" w:sz="4" w:space="0" w:color="FFFFFF" w:themeColor="background1"/>
+        <w:insideH w:val="single" w:sz="4" w:space="0" w:color="FFFFFF" w:themeColor="background1"/>
+        <w:insideV w:val="single" w:sz="4" w:space="0" w:color="FFFFFF" w:themeColor="background1"/>
+      </w:tblBorders>
+      <w:tblCellMar>
+        <w:top w:w="0" w:type="dxa"/>
+        <w:left w:w="108" w:type="dxa"/>
+        <w:bottom w:w="0" w:type="dxa"/>
+        <w:right w:w="108" w:type="dxa"/>
+      </w:tblCellMar>
+    </w:tblPr>
+    <w:tcPr>
+      <w:shd w:val="clear" w:color="auto" w:fill="EDEDED" w:themeFill="accent3" w:themeFillTint="33"/>
+    </w:tcPr>
+    <w:tblStylePr w:type="firstRow">
+      <w:rPr>
+        <w:b/>
+        <w:bCs/>
+        <w:color w:val="FFFFFF" w:themeColor="background1"/>
+      </w:rPr>
+      <w:tblPr/>
+      <w:tcPr>
+        <w:tcBorders>
+          <w:top w:val="single" w:sz="4" w:space="0" w:color="FFFFFF" w:themeColor="background1"/>
+          <w:left w:val="single" w:sz="4" w:space="0" w:color="FFFFFF" w:themeColor="background1"/>
+          <w:right w:val="single" w:sz="4" w:space="0" w:color="FFFFFF" w:themeColor="background1"/>
+          <w:insideH w:val="nil"/>
+          <w:insideV w:val="nil"/>
+        </w:tcBorders>
+        <w:shd w:val="clear" w:color="auto" w:fill="A5A5A5" w:themeFill="accent3"/>
+      </w:tcPr>
+    </w:tblStylePr>
+    <w:tblStylePr w:type="lastRow">
+      <w:rPr>
+        <w:b/>
+        <w:bCs/>
+        <w:color w:val="FFFFFF" w:themeColor="background1"/>
+      </w:rPr>
+      <w:tblPr/>
+      <w:tcPr>
+        <w:tcBorders>
+          <w:left w:val="single" w:sz="4" w:space="0" w:color="FFFFFF" w:themeColor="background1"/>
+          <w:bottom w:val="single" w:sz="4" w:space="0" w:color="FFFFFF" w:themeColor="background1"/>
+          <w:right w:val="single" w:sz="4" w:space="0" w:color="FFFFFF" w:themeColor="background1"/>
+          <w:insideH w:val="nil"/>
+          <w:insideV w:val="nil"/>
+        </w:tcBorders>
+        <w:shd w:val="clear" w:color="auto" w:fill="A5A5A5" w:themeFill="accent3"/>
+      </w:tcPr>
+    </w:tblStylePr>
+    <w:tblStylePr w:type="firstCol">
+      <w:rPr>
+        <w:b/>
+        <w:bCs/>
+        <w:color w:val="FFFFFF" w:themeColor="background1"/>
+      </w:rPr>
+      <w:tblPr/>
+      <w:tcPr>
+        <w:tcBorders>
+          <w:top w:val="single" w:sz="4" w:space="0" w:color="FFFFFF" w:themeColor="background1"/>
+          <w:left w:val="single" w:sz="4" w:space="0" w:color="FFFFFF" w:themeColor="background1"/>
+          <w:bottom w:val="single" w:sz="4" w:space="0" w:color="FFFFFF" w:themeColor="background1"/>
+          <w:insideV w:val="nil"/>
+        </w:tcBorders>
+        <w:shd w:val="clear" w:color="auto" w:fill="A5A5A5" w:themeFill="accent3"/>
+      </w:tcPr>
+    </w:tblStylePr>
+    <w:tblStylePr w:type="lastCol">
+      <w:rPr>
+        <w:b/>
+        <w:bCs/>
+        <w:color w:val="FFFFFF" w:themeColor="background1"/>
+      </w:rPr>
+      <w:tblPr/>
+      <w:tcPr>
+        <w:tcBorders>
+          <w:top w:val="single" w:sz="4" w:space="0" w:color="FFFFFF" w:themeColor="background1"/>
+          <w:bottom w:val="single" w:sz="4" w:space="0" w:color="FFFFFF" w:themeColor="background1"/>
+          <w:right w:val="single" w:sz="4" w:space="0" w:color="FFFFFF" w:themeColor="background1"/>
+          <w:insideV w:val="nil"/>
+        </w:tcBorders>
+        <w:shd w:val="clear" w:color="auto" w:fill="A5A5A5" w:themeFill="accent3"/>
+      </w:tcPr>
+    </w:tblStylePr>
+    <w:tblStylePr w:type="band1Vert">
+      <w:tblPr/>
+      <w:tcPr>
+        <w:shd w:val="clear" w:color="auto" w:fill="DBDBDB" w:themeFill="accent3" w:themeFillTint="66"/>
+      </w:tcPr>
+    </w:tblStylePr>
+    <w:tblStylePr w:type="band1Horz">
+      <w:tblPr/>
+      <w:tcPr>
+        <w:shd w:val="clear" w:color="auto" w:fill="DBDBDB" w:themeFill="accent3" w:themeFillTint="66"/>
+      </w:tcPr>
+    </w:tblStylePr>
+  </w:style>
+  <w:style w:type="table" w:styleId="GridTable1Light-Accent3">
+    <w:name w:val="Grid Table 1 Light Accent 3"/>
+    <w:basedOn w:val="TableNormal"/>
+    <w:uiPriority w:val="46"/>
+    <w:rsid w:val="009D5E68"/>
+    <w:tblPr>
+      <w:tblStyleRowBandSize w:val="1"/>
+      <w:tblStyleColBandSize w:val="1"/>
+      <w:tblInd w:w="0" w:type="dxa"/>
+      <w:tblBorders>
+        <w:top w:val="single" w:sz="4" w:space="0" w:color="DBDBDB" w:themeColor="accent3" w:themeTint="66"/>
+        <w:left w:val="single" w:sz="4" w:space="0" w:color="DBDBDB" w:themeColor="accent3" w:themeTint="66"/>
+        <w:bottom w:val="single" w:sz="4" w:space="0" w:color="DBDBDB" w:themeColor="accent3" w:themeTint="66"/>
+        <w:right w:val="single" w:sz="4" w:space="0" w:color="DBDBDB" w:themeColor="accent3" w:themeTint="66"/>
+        <w:insideH w:val="single" w:sz="4" w:space="0" w:color="DBDBDB" w:themeColor="accent3" w:themeTint="66"/>
+        <w:insideV w:val="single" w:sz="4" w:space="0" w:color="DBDBDB" w:themeColor="accent3" w:themeTint="66"/>
+      </w:tblBorders>
+      <w:tblCellMar>
+        <w:top w:w="0" w:type="dxa"/>
+        <w:left w:w="108" w:type="dxa"/>
+        <w:bottom w:w="0" w:type="dxa"/>
+        <w:right w:w="108" w:type="dxa"/>
+      </w:tblCellMar>
+    </w:tblPr>
+    <w:tblStylePr w:type="firstRow">
+      <w:rPr>
+        <w:b/>
+        <w:bCs/>
+      </w:rPr>
+      <w:tblPr/>
+      <w:tcPr>
+        <w:tcBorders>
+          <w:bottom w:val="single" w:sz="12" w:space="0" w:color="C9C9C9" w:themeColor="accent3" w:themeTint="99"/>
+        </w:tcBorders>
+      </w:tcPr>
+    </w:tblStylePr>
+    <w:tblStylePr w:type="lastRow">
+      <w:rPr>
+        <w:b/>
+        <w:bCs/>
+      </w:rPr>
+      <w:tblPr/>
+      <w:tcPr>
+        <w:tcBorders>
+          <w:top w:val="double" w:sz="2" w:space="0" w:color="C9C9C9" w:themeColor="accent3" w:themeTint="99"/>
+        </w:tcBorders>
+      </w:tcPr>
+    </w:tblStylePr>
+    <w:tblStylePr w:type="firstCol">
+      <w:rPr>
+        <w:b/>
+        <w:bCs/>
+      </w:rPr>
+    </w:tblStylePr>
+    <w:tblStylePr w:type="lastCol">
+      <w:rPr>
+        <w:b/>
+        <w:bCs/>
+      </w:rPr>
+    </w:tblStylePr>
+  </w:style>
+  <w:style w:type="table" w:styleId="PlainTable3">
+    <w:name w:val="Plain Table 3"/>
+    <w:basedOn w:val="TableNormal"/>
+    <w:uiPriority w:val="43"/>
+    <w:rsid w:val="00B24E71"/>
+    <w:tblPr>
+      <w:tblStyleRowBandSize w:val="1"/>
+      <w:tblStyleColBandSize w:val="1"/>
+      <w:tblInd w:w="0" w:type="dxa"/>
+      <w:tblCellMar>
+        <w:top w:w="0" w:type="dxa"/>
+        <w:left w:w="108" w:type="dxa"/>
+        <w:bottom w:w="0" w:type="dxa"/>
+        <w:right w:w="108" w:type="dxa"/>
+      </w:tblCellMar>
+    </w:tblPr>
+    <w:tblStylePr w:type="firstRow">
+      <w:rPr>
+        <w:b/>
+        <w:bCs/>
+        <w:caps/>
+      </w:rPr>
+      <w:tblPr/>
+      <w:tcPr>
+        <w:tcBorders>
+          <w:bottom w:val="single" w:sz="4" w:space="0" w:color="7F7F7F" w:themeColor="text1" w:themeTint="80"/>
+        </w:tcBorders>
+      </w:tcPr>
+    </w:tblStylePr>
+    <w:tblStylePr w:type="lastRow">
+      <w:rPr>
+        <w:b/>
+        <w:bCs/>
+        <w:caps/>
+      </w:rPr>
+      <w:tblPr/>
+      <w:tcPr>
+        <w:tcBorders>
+          <w:top w:val="nil"/>
+        </w:tcBorders>
+      </w:tcPr>
+    </w:tblStylePr>
+    <w:tblStylePr w:type="firstCol">
+      <w:rPr>
+        <w:b/>
+        <w:bCs/>
+        <w:caps/>
+      </w:rPr>
+      <w:tblPr/>
+      <w:tcPr>
+        <w:tcBorders>
+          <w:right w:val="single" w:sz="4" w:space="0" w:color="7F7F7F" w:themeColor="text1" w:themeTint="80"/>
+        </w:tcBorders>
+      </w:tcPr>
+    </w:tblStylePr>
+    <w:tblStylePr w:type="lastCol">
+      <w:rPr>
+        <w:b/>
+        <w:bCs/>
+        <w:caps/>
+      </w:rPr>
+      <w:tblPr/>
+      <w:tcPr>
+        <w:tcBorders>
+          <w:left w:val="nil"/>
+        </w:tcBorders>
+      </w:tcPr>
+    </w:tblStylePr>
+    <w:tblStylePr w:type="band1Vert">
+      <w:tblPr/>
+      <w:tcPr>
+        <w:shd w:val="clear" w:color="auto" w:fill="F2F2F2" w:themeFill="background1" w:themeFillShade="F2"/>
+      </w:tcPr>
+    </w:tblStylePr>
+    <w:tblStylePr w:type="band1Horz">
+      <w:tblPr/>
+      <w:tcPr>
+        <w:shd w:val="clear" w:color="auto" w:fill="F2F2F2" w:themeFill="background1" w:themeFillShade="F2"/>
+      </w:tcPr>
+    </w:tblStylePr>
+    <w:tblStylePr w:type="neCell">
+      <w:tblPr/>
+      <w:tcPr>
+        <w:tcBorders>
+          <w:left w:val="nil"/>
+        </w:tcBorders>
+      </w:tcPr>
+    </w:tblStylePr>
+    <w:tblStylePr w:type="nwCell">
+      <w:tblPr/>
+      <w:tcPr>
+        <w:tcBorders>
+          <w:right w:val="nil"/>
+        </w:tcBorders>
+      </w:tcPr>
+    </w:tblStylePr>
+  </w:style>
 </w:styles>
 </file>
 
@@ -1650,7 +2930,7 @@
 </file>
 
 <file path=customXml/itemProps1.xml><?xml version="1.0" encoding="utf-8"?>
-<ds:datastoreItem xmlns:ds="http://schemas.openxmlformats.org/officeDocument/2006/customXml" ds:itemID="{203128B7-A9FD-9846-B92C-F9B1EDF6FFDB}">
+<ds:datastoreItem xmlns:ds="http://schemas.openxmlformats.org/officeDocument/2006/customXml" ds:itemID="{7639FA9F-41D9-A64D-A42A-8FB415E1BC91}">
   <ds:schemaRefs>
     <ds:schemaRef ds:uri="http://schemas.openxmlformats.org/officeDocument/2006/bibliography"/>
   </ds:schemaRefs>

</xml_diff>

<commit_message>
Use cases, use case diagram, sequence diagram
</commit_message>
<xml_diff>
--- a/documents/milestone2/Project Analysis.docx
+++ b/documents/milestone2/Project Analysis.docx
@@ -1,10 +1,10 @@
 
 <file path=word/document.xml><?xml version="1.0" encoding="utf-8"?>
-<w:document xmlns:wpc="http://schemas.microsoft.com/office/word/2010/wordprocessingCanvas" xmlns:mo="http://schemas.microsoft.com/office/mac/office/2008/main" xmlns:mc="http://schemas.openxmlformats.org/markup-compatibility/2006" xmlns:mv="urn:schemas-microsoft-com:mac:vml" xmlns:o="urn:schemas-microsoft-com:office:office" xmlns:r="http://schemas.openxmlformats.org/officeDocument/2006/relationships" xmlns:m="http://schemas.openxmlformats.org/officeDocument/2006/math" xmlns:v="urn:schemas-microsoft-com:vml" xmlns:wp14="http://schemas.microsoft.com/office/word/2010/wordprocessingDrawing" xmlns:wp="http://schemas.openxmlformats.org/drawingml/2006/wordprocessingDrawing" xmlns:w10="urn:schemas-microsoft-com:office:word" xmlns:w="http://schemas.openxmlformats.org/wordprocessingml/2006/main" xmlns:w14="http://schemas.microsoft.com/office/word/2010/wordml" xmlns:w15="http://schemas.microsoft.com/office/word/2012/wordml" xmlns:wpg="http://schemas.microsoft.com/office/word/2010/wordprocessingGroup" xmlns:wpi="http://schemas.microsoft.com/office/word/2010/wordprocessingInk" xmlns:wne="http://schemas.microsoft.com/office/word/2006/wordml" xmlns:wps="http://schemas.microsoft.com/office/word/2010/wordprocessingShape" mc:Ignorable="w14 w15 wp14">
+<w:document xmlns:wpc="http://schemas.microsoft.com/office/word/2010/wordprocessingCanvas" xmlns:cx="http://schemas.microsoft.com/office/drawing/2014/chartex" xmlns:cx1="http://schemas.microsoft.com/office/drawing/2015/9/8/chartex" xmlns:cx2="http://schemas.microsoft.com/office/drawing/2015/10/21/chartex" xmlns:cx3="http://schemas.microsoft.com/office/drawing/2016/5/9/chartex" xmlns:cx4="http://schemas.microsoft.com/office/drawing/2016/5/10/chartex" xmlns:cx5="http://schemas.microsoft.com/office/drawing/2016/5/11/chartex" xmlns:cx6="http://schemas.microsoft.com/office/drawing/2016/5/12/chartex" xmlns:cx7="http://schemas.microsoft.com/office/drawing/2016/5/13/chartex" xmlns:cx8="http://schemas.microsoft.com/office/drawing/2016/5/14/chartex" xmlns:mc="http://schemas.openxmlformats.org/markup-compatibility/2006" xmlns:aink="http://schemas.microsoft.com/office/drawing/2016/ink" xmlns:am3d="http://schemas.microsoft.com/office/drawing/2017/model3d" xmlns:o="urn:schemas-microsoft-com:office:office" xmlns:r="http://schemas.openxmlformats.org/officeDocument/2006/relationships" xmlns:m="http://schemas.openxmlformats.org/officeDocument/2006/math" xmlns:v="urn:schemas-microsoft-com:vml" xmlns:wp14="http://schemas.microsoft.com/office/word/2010/wordprocessingDrawing" xmlns:wp="http://schemas.openxmlformats.org/drawingml/2006/wordprocessingDrawing" xmlns:w10="urn:schemas-microsoft-com:office:word" xmlns:w="http://schemas.openxmlformats.org/wordprocessingml/2006/main" xmlns:w14="http://schemas.microsoft.com/office/word/2010/wordml" xmlns:w15="http://schemas.microsoft.com/office/word/2012/wordml" xmlns:w16cid="http://schemas.microsoft.com/office/word/2016/wordml/cid" xmlns:w16se="http://schemas.microsoft.com/office/word/2015/wordml/symex" xmlns:wpg="http://schemas.microsoft.com/office/word/2010/wordprocessingGroup" xmlns:wpi="http://schemas.microsoft.com/office/word/2010/wordprocessingInk" xmlns:wne="http://schemas.microsoft.com/office/word/2006/wordml" xmlns:wps="http://schemas.microsoft.com/office/word/2010/wordprocessingShape" mc:Ignorable="w14 w15 w16se w16cid wp14">
   <w:body>
     <w:p>
       <w:pPr>
-        <w:pStyle w:val="Title"/>
+        <w:pStyle w:val="Titel"/>
         <w:rPr>
           <w:lang w:val="en-US"/>
         </w:rPr>
@@ -24,11 +24,17 @@
     </w:p>
     <w:p>
       <w:pPr>
-        <w:pStyle w:val="Heading1"/>
-        <w:rPr>
-          <w:lang w:val="en-US"/>
-        </w:rPr>
-      </w:pPr>
+        <w:pStyle w:val="berschrift1"/>
+        <w:rPr>
+          <w:lang w:val="en-US"/>
+        </w:rPr>
+      </w:pPr>
+      <w:r>
+        <w:rPr>
+          <w:lang w:val="en-US"/>
+        </w:rPr>
+        <w:t>2.3</w:t>
+      </w:r>
       <w:r>
         <w:rPr>
           <w:lang w:val="en-US"/>
@@ -38,7 +44,7 @@
     </w:p>
     <w:p>
       <w:pPr>
-        <w:pStyle w:val="ListParagraph"/>
+        <w:pStyle w:val="Listenabsatz"/>
         <w:numPr>
           <w:ilvl w:val="0"/>
           <w:numId w:val="1"/>
@@ -65,7 +71,7 @@
     </w:p>
     <w:p>
       <w:pPr>
-        <w:pStyle w:val="ListParagraph"/>
+        <w:pStyle w:val="Listenabsatz"/>
         <w:numPr>
           <w:ilvl w:val="0"/>
           <w:numId w:val="1"/>
@@ -92,7 +98,7 @@
     </w:p>
     <w:p>
       <w:pPr>
-        <w:pStyle w:val="ListParagraph"/>
+        <w:pStyle w:val="Listenabsatz"/>
         <w:numPr>
           <w:ilvl w:val="0"/>
           <w:numId w:val="1"/>
@@ -112,7 +118,7 @@
     </w:p>
     <w:p>
       <w:pPr>
-        <w:pStyle w:val="ListParagraph"/>
+        <w:pStyle w:val="Listenabsatz"/>
         <w:numPr>
           <w:ilvl w:val="0"/>
           <w:numId w:val="1"/>
@@ -132,7 +138,7 @@
     </w:p>
     <w:p>
       <w:pPr>
-        <w:pStyle w:val="ListParagraph"/>
+        <w:pStyle w:val="Listenabsatz"/>
         <w:numPr>
           <w:ilvl w:val="0"/>
           <w:numId w:val="1"/>
@@ -152,129 +158,425 @@
     </w:p>
     <w:p>
       <w:pPr>
-        <w:pStyle w:val="Heading1"/>
-        <w:rPr>
-          <w:lang w:val="en-US"/>
-        </w:rPr>
-      </w:pPr>
-      <w:r>
-        <w:rPr>
-          <w:lang w:val="en-US"/>
-        </w:rPr>
+        <w:rPr>
+          <w:color w:val="FF0000"/>
+          <w:lang w:val="en-US"/>
+        </w:rPr>
+      </w:pPr>
+      <w:r>
+        <w:rPr>
+          <w:color w:val="FF0000"/>
+          <w:lang w:val="en-US"/>
+        </w:rPr>
+        <w:br w:type="page"/>
+      </w:r>
+    </w:p>
+    <w:p>
+      <w:pPr>
+        <w:rPr>
+          <w:lang w:val="en-US"/>
+        </w:rPr>
+      </w:pPr>
+      <w:r>
+        <w:rPr>
+          <w:rStyle w:val="berschrift1Zchn"/>
+          <w:lang w:val="en-US"/>
+        </w:rPr>
+        <w:lastRenderedPageBreak/>
         <w:t>Use Cases</w:t>
       </w:r>
-    </w:p>
-    <w:p>
-      <w:pPr>
-        <w:pStyle w:val="ListParagraph"/>
+      <w:r>
+        <w:rPr>
+          <w:lang w:val="en-US"/>
+        </w:rPr>
+        <w:t xml:space="preserve"> </w:t>
+      </w:r>
+      <w:r>
+        <w:rPr>
+          <w:lang w:val="en-US"/>
+        </w:rPr>
+        <w:br/>
+      </w:r>
+      <w:r>
+        <w:rPr>
+          <w:lang w:val="en-US"/>
+        </w:rPr>
+        <w:t>The following use cases are prioritized from top to bottom. The biggest use cases “Play Game” was split up into smaller use cases to keep it organized and clear, because it’s the biggest and most time consuming one.</w:t>
+      </w:r>
+    </w:p>
+    <w:tbl>
+      <w:tblPr>
+        <w:tblStyle w:val="Tabellenraster"/>
+        <w:tblW w:w="0" w:type="auto"/>
+        <w:tblLook w:val="04A0" w:firstRow="1" w:lastRow="0" w:firstColumn="1" w:lastColumn="0" w:noHBand="0" w:noVBand="1"/>
+      </w:tblPr>
+      <w:tblGrid>
+        <w:gridCol w:w="3009"/>
+        <w:gridCol w:w="3005"/>
+        <w:gridCol w:w="2996"/>
+      </w:tblGrid>
+      <w:tr>
+        <w:tc>
+          <w:tcPr>
+            <w:tcW w:w="3020" w:type="dxa"/>
+          </w:tcPr>
+          <w:p>
+            <w:pPr>
+              <w:rPr>
+                <w:lang w:val="en-US"/>
+              </w:rPr>
+            </w:pPr>
+            <w:r>
+              <w:rPr>
+                <w:lang w:val="en-US"/>
+              </w:rPr>
+              <w:t>Name</w:t>
+            </w:r>
+          </w:p>
+        </w:tc>
+        <w:tc>
+          <w:tcPr>
+            <w:tcW w:w="3021" w:type="dxa"/>
+          </w:tcPr>
+          <w:p>
+            <w:pPr>
+              <w:rPr>
+                <w:lang w:val="en-US"/>
+              </w:rPr>
+            </w:pPr>
+            <w:r>
+              <w:rPr>
+                <w:lang w:val="en-US"/>
+              </w:rPr>
+              <w:t>Detail</w:t>
+            </w:r>
+          </w:p>
+        </w:tc>
+        <w:tc>
+          <w:tcPr>
+            <w:tcW w:w="3021" w:type="dxa"/>
+          </w:tcPr>
+          <w:p>
+            <w:pPr>
+              <w:rPr>
+                <w:lang w:val="en-US"/>
+              </w:rPr>
+            </w:pPr>
+          </w:p>
+        </w:tc>
+      </w:tr>
+      <w:tr>
+        <w:tc>
+          <w:tcPr>
+            <w:tcW w:w="3020" w:type="dxa"/>
+          </w:tcPr>
+          <w:p>
+            <w:pPr>
+              <w:pStyle w:val="Listenabsatz"/>
+              <w:numPr>
+                <w:ilvl w:val="0"/>
+                <w:numId w:val="4"/>
+              </w:numPr>
+              <w:rPr>
+                <w:lang w:val="en-US"/>
+              </w:rPr>
+            </w:pPr>
+            <w:r>
+              <w:rPr>
+                <w:lang w:val="en-US"/>
+              </w:rPr>
+              <w:t xml:space="preserve">Play </w:t>
+            </w:r>
+            <w:r>
+              <w:rPr>
+                <w:lang w:val="en-US"/>
+              </w:rPr>
+              <w:t>game</w:t>
+            </w:r>
+          </w:p>
+          <w:p>
+            <w:pPr>
+              <w:pStyle w:val="Listenabsatz"/>
+              <w:numPr>
+                <w:ilvl w:val="1"/>
+                <w:numId w:val="5"/>
+              </w:numPr>
+              <w:rPr>
+                <w:lang w:val="en-US"/>
+              </w:rPr>
+            </w:pPr>
+            <w:r>
+              <w:rPr>
+                <w:lang w:val="en-US"/>
+              </w:rPr>
+              <w:t>Place tower</w:t>
+            </w:r>
+          </w:p>
+          <w:p>
+            <w:pPr>
+              <w:pStyle w:val="Listenabsatz"/>
+              <w:numPr>
+                <w:ilvl w:val="1"/>
+                <w:numId w:val="5"/>
+              </w:numPr>
+              <w:rPr>
+                <w:lang w:val="en-US"/>
+              </w:rPr>
+            </w:pPr>
+            <w:r>
+              <w:rPr>
+                <w:lang w:val="en-US"/>
+              </w:rPr>
+              <w:t>Upgrade tower</w:t>
+            </w:r>
+          </w:p>
+          <w:p>
+            <w:pPr>
+              <w:pStyle w:val="Listenabsatz"/>
+              <w:numPr>
+                <w:ilvl w:val="1"/>
+                <w:numId w:val="5"/>
+              </w:numPr>
+              <w:rPr>
+                <w:lang w:val="en-US"/>
+              </w:rPr>
+            </w:pPr>
+            <w:r>
+              <w:rPr>
+                <w:lang w:val="en-US"/>
+              </w:rPr>
+              <w:t>Tear down towe</w:t>
+            </w:r>
+            <w:r>
+              <w:rPr>
+                <w:lang w:val="en-US"/>
+              </w:rPr>
+              <w:t>r</w:t>
+            </w:r>
+          </w:p>
+          <w:p>
+            <w:pPr>
+              <w:pStyle w:val="Listenabsatz"/>
+              <w:numPr>
+                <w:ilvl w:val="1"/>
+                <w:numId w:val="5"/>
+              </w:numPr>
+              <w:rPr>
+                <w:lang w:val="en-US"/>
+              </w:rPr>
+            </w:pPr>
+            <w:r>
+              <w:rPr>
+                <w:lang w:val="en-US"/>
+              </w:rPr>
+              <w:t>Call next wave</w:t>
+            </w:r>
+          </w:p>
+          <w:p>
+            <w:pPr>
+              <w:pStyle w:val="Listenabsatz"/>
+              <w:numPr>
+                <w:ilvl w:val="1"/>
+                <w:numId w:val="5"/>
+              </w:numPr>
+              <w:rPr>
+                <w:lang w:val="en-US"/>
+              </w:rPr>
+            </w:pPr>
+            <w:r>
+              <w:rPr>
+                <w:lang w:val="en-US"/>
+              </w:rPr>
+              <w:t>Pause game</w:t>
+            </w:r>
+          </w:p>
+          <w:p>
+            <w:pPr>
+              <w:pStyle w:val="Listenabsatz"/>
+              <w:numPr>
+                <w:ilvl w:val="1"/>
+                <w:numId w:val="5"/>
+              </w:numPr>
+              <w:rPr>
+                <w:lang w:val="en-US"/>
+              </w:rPr>
+            </w:pPr>
+            <w:proofErr w:type="spellStart"/>
+            <w:r>
+              <w:rPr>
+                <w:lang w:val="en-US"/>
+              </w:rPr>
+              <w:t>Unpause</w:t>
+            </w:r>
+            <w:proofErr w:type="spellEnd"/>
+            <w:r>
+              <w:rPr>
+                <w:lang w:val="en-US"/>
+              </w:rPr>
+              <w:t xml:space="preserve"> game</w:t>
+            </w:r>
+          </w:p>
+        </w:tc>
+        <w:tc>
+          <w:tcPr>
+            <w:tcW w:w="3021" w:type="dxa"/>
+          </w:tcPr>
+          <w:p>
+            <w:pPr>
+              <w:rPr>
+                <w:lang w:val="en-US"/>
+              </w:rPr>
+            </w:pPr>
+            <w:r>
+              <w:rPr>
+                <w:lang w:val="en-US"/>
+              </w:rPr>
+              <w:t>All use cases are extensions of “Play game”.</w:t>
+            </w:r>
+          </w:p>
+        </w:tc>
+        <w:tc>
+          <w:tcPr>
+            <w:tcW w:w="3021" w:type="dxa"/>
+          </w:tcPr>
+          <w:p>
+            <w:pPr>
+              <w:rPr>
+                <w:lang w:val="en-US"/>
+              </w:rPr>
+            </w:pPr>
+          </w:p>
+        </w:tc>
+      </w:tr>
+      <w:tr>
+        <w:tc>
+          <w:tcPr>
+            <w:tcW w:w="3020" w:type="dxa"/>
+          </w:tcPr>
+          <w:p>
+            <w:pPr>
+              <w:pStyle w:val="Listenabsatz"/>
+              <w:numPr>
+                <w:ilvl w:val="0"/>
+                <w:numId w:val="4"/>
+              </w:numPr>
+              <w:rPr>
+                <w:lang w:val="en-US"/>
+              </w:rPr>
+            </w:pPr>
+            <w:r>
+              <w:rPr>
+                <w:lang w:val="en-US"/>
+              </w:rPr>
+              <w:t>Create map</w:t>
+            </w:r>
+          </w:p>
+          <w:p>
+            <w:pPr>
+              <w:pStyle w:val="Listenabsatz"/>
+              <w:numPr>
+                <w:ilvl w:val="0"/>
+                <w:numId w:val="4"/>
+              </w:numPr>
+              <w:rPr>
+                <w:lang w:val="en-US"/>
+              </w:rPr>
+            </w:pPr>
+            <w:r>
+              <w:rPr>
+                <w:lang w:val="en-US"/>
+              </w:rPr>
+              <w:t>Edit map</w:t>
+            </w:r>
+          </w:p>
+          <w:p>
+            <w:pPr>
+              <w:pStyle w:val="Listenabsatz"/>
+              <w:numPr>
+                <w:ilvl w:val="0"/>
+                <w:numId w:val="4"/>
+              </w:numPr>
+              <w:rPr>
+                <w:lang w:val="en-US"/>
+              </w:rPr>
+            </w:pPr>
+            <w:r>
+              <w:rPr>
+                <w:lang w:val="en-US"/>
+              </w:rPr>
+              <w:t>Import map</w:t>
+            </w:r>
+          </w:p>
+          <w:p>
+            <w:pPr>
+              <w:pStyle w:val="Listenabsatz"/>
+              <w:numPr>
+                <w:ilvl w:val="0"/>
+                <w:numId w:val="4"/>
+              </w:numPr>
+              <w:rPr>
+                <w:lang w:val="en-US"/>
+              </w:rPr>
+            </w:pPr>
+            <w:r>
+              <w:rPr>
+                <w:lang w:val="en-US"/>
+              </w:rPr>
+              <w:t>Export map</w:t>
+            </w:r>
+          </w:p>
+        </w:tc>
+        <w:tc>
+          <w:tcPr>
+            <w:tcW w:w="3021" w:type="dxa"/>
+          </w:tcPr>
+          <w:p/>
+        </w:tc>
+        <w:tc>
+          <w:tcPr>
+            <w:tcW w:w="3021" w:type="dxa"/>
+          </w:tcPr>
+          <w:p/>
+        </w:tc>
+      </w:tr>
+    </w:tbl>
+    <w:p/>
+    <w:p>
+      <w:pPr>
+        <w:pStyle w:val="berschrift2"/>
         <w:numPr>
           <w:ilvl w:val="0"/>
-          <w:numId w:val="1"/>
+          <w:numId w:val="8"/>
         </w:numPr>
-        <w:rPr>
-          <w:color w:val="FF0000"/>
-          <w:lang w:val="en-US"/>
-        </w:rPr>
-      </w:pPr>
-      <w:r>
-        <w:rPr>
-          <w:color w:val="FF0000"/>
-          <w:lang w:val="en-US"/>
-        </w:rPr>
-        <w:t>List all use cases with priorities</w:t>
-      </w:r>
-    </w:p>
-    <w:p>
-      <w:pPr>
-        <w:pStyle w:val="ListParagraph"/>
-        <w:numPr>
-          <w:ilvl w:val="0"/>
-          <w:numId w:val="1"/>
-        </w:numPr>
-        <w:rPr>
-          <w:color w:val="FF0000"/>
-          <w:lang w:val="en-US"/>
-        </w:rPr>
-      </w:pPr>
-      <w:r>
-        <w:rPr>
-          <w:color w:val="FF0000"/>
-          <w:lang w:val="en-US"/>
-        </w:rPr>
-        <w:t>Show most important use case “fully dressed”</w:t>
-      </w:r>
-    </w:p>
-    <w:p>
-      <w:pPr>
-        <w:pStyle w:val="ListParagraph"/>
-        <w:numPr>
-          <w:ilvl w:val="0"/>
-          <w:numId w:val="1"/>
-        </w:numPr>
-        <w:rPr>
-          <w:color w:val="FF0000"/>
-          <w:lang w:val="en-US"/>
-        </w:rPr>
-      </w:pPr>
-      <w:r>
-        <w:rPr>
-          <w:color w:val="FF0000"/>
-          <w:lang w:val="en-US"/>
-        </w:rPr>
-        <w:t>All other important ones shall be “casually dressed”</w:t>
-      </w:r>
-    </w:p>
-    <w:p>
-      <w:pPr>
-        <w:pStyle w:val="ListParagraph"/>
-        <w:numPr>
-          <w:ilvl w:val="0"/>
-          <w:numId w:val="1"/>
-        </w:numPr>
-        <w:rPr>
-          <w:color w:val="FF0000"/>
-          <w:lang w:val="en-US"/>
-        </w:rPr>
-      </w:pPr>
-      <w:r>
-        <w:rPr>
-          <w:color w:val="FF0000"/>
-          <w:lang w:val="en-US"/>
-        </w:rPr>
-        <w:t>The rest can be “brief”</w:t>
-      </w:r>
-      <w:bookmarkStart w:id="0" w:name="_GoBack"/>
-      <w:bookmarkEnd w:id="0"/>
-      <w:r>
-        <w:rPr>
-          <w:color w:val="FF0000"/>
-          <w:lang w:val="en-US"/>
-        </w:rPr>
-        <w:br/>
-      </w:r>
-    </w:p>
-    <w:p>
-      <w:pPr>
-        <w:rPr>
-          <w:sz w:val="32"/>
-        </w:rPr>
-      </w:pPr>
-      <w:r>
-        <w:rPr>
-          <w:sz w:val="32"/>
-        </w:rPr>
-        <w:t>Use Case UC1: Play game</w:t>
-      </w:r>
-    </w:p>
-    <w:p/>
-    <w:p>
+        <w:spacing w:line="259" w:lineRule="auto"/>
+        <w:rPr>
+          <w:lang w:val="en-US"/>
+        </w:rPr>
+      </w:pPr>
+      <w:r>
+        <w:rPr>
+          <w:lang w:val="en-US"/>
+        </w:rPr>
+        <w:t>Play game (fully dressed)</w:t>
+      </w:r>
+    </w:p>
+    <w:p>
+      <w:pPr>
+        <w:rPr>
+          <w:lang w:val="en-US"/>
+        </w:rPr>
+      </w:pPr>
       <w:r>
         <w:rPr>
           <w:b/>
+          <w:lang w:val="en-US"/>
         </w:rPr>
         <w:t xml:space="preserve">Primary Actor: </w:t>
       </w:r>
       <w:r>
+        <w:rPr>
+          <w:lang w:val="en-US"/>
+        </w:rPr>
         <w:t>Player</w:t>
       </w:r>
     </w:p>
@@ -282,50 +584,75 @@
       <w:pPr>
         <w:rPr>
           <w:b/>
+          <w:lang w:val="en-US"/>
         </w:rPr>
       </w:pPr>
       <w:r>
         <w:rPr>
           <w:b/>
+          <w:lang w:val="en-US"/>
         </w:rPr>
         <w:t>Stakeholders and Interests:</w:t>
       </w:r>
     </w:p>
     <w:p>
       <w:pPr>
-        <w:pStyle w:val="ListParagraph"/>
+        <w:pStyle w:val="Listenabsatz"/>
         <w:numPr>
           <w:ilvl w:val="0"/>
           <w:numId w:val="2"/>
         </w:numPr>
-      </w:pPr>
-      <w:r>
+        <w:rPr>
+          <w:lang w:val="en-US"/>
+        </w:rPr>
+      </w:pPr>
+      <w:r>
+        <w:rPr>
+          <w:lang w:val="en-US"/>
+        </w:rPr>
         <w:t>Player: Wants a stable framerate with short load times and no crashes to interrupt his experience.</w:t>
       </w:r>
     </w:p>
     <w:p>
+      <w:pPr>
+        <w:rPr>
+          <w:lang w:val="en-US"/>
+        </w:rPr>
+      </w:pPr>
       <w:r>
         <w:rPr>
           <w:b/>
+          <w:lang w:val="en-US"/>
         </w:rPr>
         <w:t xml:space="preserve">Preconditions: </w:t>
       </w:r>
       <w:r>
+        <w:rPr>
+          <w:lang w:val="en-US"/>
+        </w:rPr>
         <w:t>The player has selected a map and started a new game on it.</w:t>
       </w:r>
     </w:p>
     <w:p>
+      <w:pPr>
+        <w:rPr>
+          <w:lang w:val="en-US"/>
+        </w:rPr>
+      </w:pPr>
       <w:r>
         <w:rPr>
           <w:b/>
+          <w:lang w:val="en-US"/>
         </w:rPr>
         <w:t xml:space="preserve">Post conditions: </w:t>
       </w:r>
       <w:r>
+        <w:rPr>
+          <w:lang w:val="en-US"/>
+        </w:rPr>
         <w:t>The player has either defeated all enemy waves and won or his central structure has taken a critical amount of damage and has been destroyed resulting in the player losing the game.</w:t>
       </w:r>
     </w:p>
-    <w:p/>
     <w:p>
       <w:pPr>
         <w:rPr>
@@ -341,50 +668,74 @@
     </w:p>
     <w:p>
       <w:pPr>
-        <w:pStyle w:val="ListParagraph"/>
+        <w:pStyle w:val="Listenabsatz"/>
         <w:numPr>
           <w:ilvl w:val="0"/>
           <w:numId w:val="3"/>
         </w:numPr>
-      </w:pPr>
-      <w:r>
+        <w:rPr>
+          <w:lang w:val="en-US"/>
+        </w:rPr>
+      </w:pPr>
+      <w:r>
+        <w:rPr>
+          <w:lang w:val="en-US"/>
+        </w:rPr>
         <w:t>The player has started a new game and the map is loaded.</w:t>
       </w:r>
     </w:p>
     <w:p>
       <w:pPr>
-        <w:pStyle w:val="ListParagraph"/>
+        <w:pStyle w:val="Listenabsatz"/>
         <w:numPr>
           <w:ilvl w:val="0"/>
           <w:numId w:val="3"/>
         </w:numPr>
-      </w:pPr>
-      <w:r>
-        <w:t>The player spends his starting currency on building up his defences.</w:t>
-      </w:r>
-    </w:p>
-    <w:p>
-      <w:pPr>
-        <w:pStyle w:val="ListParagraph"/>
+        <w:rPr>
+          <w:lang w:val="en-US"/>
+        </w:rPr>
+      </w:pPr>
+      <w:r>
+        <w:rPr>
+          <w:lang w:val="en-US"/>
+        </w:rPr>
+        <w:t>The player spends his starting currency on building up his defenses.</w:t>
+      </w:r>
+    </w:p>
+    <w:p>
+      <w:pPr>
+        <w:pStyle w:val="Listenabsatz"/>
         <w:numPr>
           <w:ilvl w:val="0"/>
           <w:numId w:val="3"/>
         </w:numPr>
-      </w:pPr>
-      <w:r>
+        <w:rPr>
+          <w:lang w:val="en-US"/>
+        </w:rPr>
+      </w:pPr>
+      <w:r>
+        <w:rPr>
+          <w:lang w:val="en-US"/>
+        </w:rPr>
         <w:t>The player clicks on begin, indicating they are done preparing and ready for the first enemy wave.</w:t>
       </w:r>
     </w:p>
     <w:p>
       <w:pPr>
-        <w:pStyle w:val="ListParagraph"/>
+        <w:pStyle w:val="Listenabsatz"/>
         <w:numPr>
           <w:ilvl w:val="0"/>
           <w:numId w:val="3"/>
         </w:numPr>
-      </w:pPr>
-      <w:r>
-        <w:t>Incoming enemies are destroyed by the defensive structures and the player spends the money gained on new defences.</w:t>
+        <w:rPr>
+          <w:lang w:val="en-US"/>
+        </w:rPr>
+      </w:pPr>
+      <w:r>
+        <w:rPr>
+          <w:lang w:val="en-US"/>
+        </w:rPr>
+        <w:t>Incoming enemies are destroyed by the defensive structures and the player spends the money gained on new defenses.</w:t>
       </w:r>
     </w:p>
     <w:p>
@@ -392,36 +743,50 @@
         <w:ind w:left="360"/>
         <w:rPr>
           <w:i/>
+          <w:lang w:val="en-US"/>
         </w:rPr>
       </w:pPr>
       <w:r>
         <w:rPr>
           <w:i/>
+          <w:lang w:val="en-US"/>
         </w:rPr>
         <w:t>Step four repeats itself so long as there are enemies remaining in the current wave and the main structure has not been destroyed.</w:t>
       </w:r>
     </w:p>
     <w:p>
       <w:pPr>
-        <w:pStyle w:val="ListParagraph"/>
+        <w:pStyle w:val="Listenabsatz"/>
         <w:numPr>
           <w:ilvl w:val="0"/>
           <w:numId w:val="3"/>
         </w:numPr>
-      </w:pPr>
-      <w:r>
+        <w:rPr>
+          <w:lang w:val="en-US"/>
+        </w:rPr>
+      </w:pPr>
+      <w:r>
+        <w:rPr>
+          <w:lang w:val="en-US"/>
+        </w:rPr>
         <w:t>When all enemies of the current wave have been destroyed, there is an indication that the next wave will be incoming soon.</w:t>
       </w:r>
     </w:p>
     <w:p>
       <w:pPr>
-        <w:pStyle w:val="ListParagraph"/>
+        <w:pStyle w:val="Listenabsatz"/>
         <w:numPr>
           <w:ilvl w:val="0"/>
           <w:numId w:val="3"/>
         </w:numPr>
-      </w:pPr>
-      <w:r>
+        <w:rPr>
+          <w:lang w:val="en-US"/>
+        </w:rPr>
+      </w:pPr>
+      <w:r>
+        <w:rPr>
+          <w:lang w:val="en-US"/>
+        </w:rPr>
         <w:t>The player has a set amount of time to improve his fortifications before the next wave begins automatically.</w:t>
       </w:r>
     </w:p>
@@ -430,36 +795,50 @@
         <w:ind w:left="360"/>
         <w:rPr>
           <w:i/>
+          <w:lang w:val="en-US"/>
         </w:rPr>
       </w:pPr>
       <w:r>
         <w:rPr>
           <w:i/>
+          <w:lang w:val="en-US"/>
         </w:rPr>
         <w:t>Steps four through six are repeated while the last wave has not been defeated and the main structure has not been destroyed.</w:t>
       </w:r>
     </w:p>
     <w:p>
       <w:pPr>
-        <w:pStyle w:val="ListParagraph"/>
+        <w:pStyle w:val="Listenabsatz"/>
         <w:numPr>
           <w:ilvl w:val="0"/>
           <w:numId w:val="3"/>
         </w:numPr>
-      </w:pPr>
-      <w:r>
+        <w:rPr>
+          <w:lang w:val="en-US"/>
+        </w:rPr>
+      </w:pPr>
+      <w:r>
+        <w:rPr>
+          <w:lang w:val="en-US"/>
+        </w:rPr>
         <w:t>The player has defeated the last wave and a message is displayed indicating that they have won the game.</w:t>
       </w:r>
     </w:p>
     <w:p>
       <w:pPr>
-        <w:pStyle w:val="ListParagraph"/>
+        <w:pStyle w:val="Listenabsatz"/>
         <w:numPr>
           <w:ilvl w:val="0"/>
           <w:numId w:val="3"/>
         </w:numPr>
-      </w:pPr>
-      <w:r>
+        <w:rPr>
+          <w:lang w:val="en-US"/>
+        </w:rPr>
+      </w:pPr>
+      <w:r>
+        <w:rPr>
+          <w:lang w:val="en-US"/>
+        </w:rPr>
         <w:t>The game automatically returns to the main menu after the message has disappeared.</w:t>
       </w:r>
     </w:p>
@@ -467,59 +846,127 @@
       <w:pPr>
         <w:rPr>
           <w:b/>
+          <w:lang w:val="en-US"/>
         </w:rPr>
       </w:pPr>
       <w:r>
         <w:rPr>
           <w:b/>
+          <w:lang w:val="en-US"/>
+        </w:rPr>
+        <w:br w:type="page"/>
+      </w:r>
+    </w:p>
+    <w:p>
+      <w:pPr>
+        <w:rPr>
+          <w:b/>
+          <w:lang w:val="en-US"/>
+        </w:rPr>
+      </w:pPr>
+      <w:r>
+        <w:rPr>
+          <w:b/>
+          <w:lang w:val="en-US"/>
         </w:rPr>
         <w:lastRenderedPageBreak/>
         <w:t>Extensions:</w:t>
       </w:r>
     </w:p>
     <w:p>
-      <w:r>
+      <w:pPr>
+        <w:rPr>
+          <w:lang w:val="en-US"/>
+        </w:rPr>
+      </w:pPr>
+      <w:r>
+        <w:rPr>
+          <w:lang w:val="en-US"/>
+        </w:rPr>
         <w:t>*a. At any time, the game crashes:</w:t>
       </w:r>
     </w:p>
     <w:p>
       <w:pPr>
         <w:ind w:left="720"/>
-      </w:pPr>
-      <w:r>
+        <w:rPr>
+          <w:lang w:val="en-US"/>
+        </w:rPr>
+      </w:pPr>
+      <w:r>
+        <w:rPr>
+          <w:lang w:val="en-US"/>
+        </w:rPr>
         <w:t>The game shuts down and the player must restart the game if he wishes to continue playing. Any game progress will not be saved.</w:t>
       </w:r>
     </w:p>
     <w:p>
-      <w:r>
+      <w:pPr>
+        <w:rPr>
+          <w:lang w:val="en-US"/>
+        </w:rPr>
+      </w:pPr>
+      <w:r>
+        <w:rPr>
+          <w:lang w:val="en-US"/>
+        </w:rPr>
         <w:t>*b. The player closes the game window:</w:t>
       </w:r>
     </w:p>
     <w:p>
-      <w:r>
+      <w:pPr>
+        <w:rPr>
+          <w:lang w:val="en-US"/>
+        </w:rPr>
+      </w:pPr>
+      <w:r>
+        <w:rPr>
+          <w:lang w:val="en-US"/>
+        </w:rPr>
         <w:tab/>
         <w:t>The current game ends and no game progress is saved.</w:t>
       </w:r>
     </w:p>
     <w:p>
-      <w:r>
+      <w:pPr>
+        <w:rPr>
+          <w:lang w:val="en-US"/>
+        </w:rPr>
+      </w:pPr>
+      <w:r>
+        <w:rPr>
+          <w:lang w:val="en-US"/>
+        </w:rPr>
         <w:t>*c. The Player pauses the game:</w:t>
       </w:r>
     </w:p>
     <w:p>
-      <w:r>
+      <w:pPr>
+        <w:rPr>
+          <w:lang w:val="en-US"/>
+        </w:rPr>
+      </w:pPr>
+      <w:r>
+        <w:rPr>
+          <w:lang w:val="en-US"/>
+        </w:rPr>
         <w:tab/>
-        <w:t>The ongoing game is paused and a menu is brought up allowing the player to leave</w:t>
-      </w:r>
-      <w:r>
+        <w:t>The ongoing game is paused, and a menu is brought up allowing the player to leave</w:t>
+      </w:r>
+      <w:r>
+        <w:rPr>
+          <w:lang w:val="en-US"/>
+        </w:rPr>
         <w:br/>
       </w:r>
       <w:r>
+        <w:rPr>
+          <w:lang w:val="en-US"/>
+        </w:rPr>
         <w:tab/>
         <w:t>to leave the game or to resume it.</w:t>
       </w:r>
     </w:p>
-    <w:p/>
     <w:p>
       <w:pPr>
         <w:rPr>
@@ -537,103 +984,979 @@
     </w:p>
     <w:p>
       <w:pPr>
-        <w:pStyle w:val="ListParagraph"/>
+        <w:pStyle w:val="Listenabsatz"/>
         <w:numPr>
           <w:ilvl w:val="0"/>
           <w:numId w:val="2"/>
         </w:numPr>
         <w:rPr>
           <w:rFonts w:cstheme="minorHAnsi"/>
+          <w:lang w:val="en-US"/>
         </w:rPr>
       </w:pPr>
       <w:r>
         <w:rPr>
           <w:rFonts w:cstheme="minorHAnsi"/>
+          <w:lang w:val="en-US"/>
         </w:rPr>
         <w:t>Windows or Mac computer with Java 8.</w:t>
       </w:r>
     </w:p>
     <w:p>
       <w:pPr>
-        <w:pStyle w:val="ListParagraph"/>
+        <w:pStyle w:val="Listenabsatz"/>
         <w:numPr>
           <w:ilvl w:val="0"/>
           <w:numId w:val="2"/>
         </w:numPr>
         <w:rPr>
           <w:rFonts w:cstheme="minorHAnsi"/>
+          <w:lang w:val="en-US"/>
         </w:rPr>
       </w:pPr>
       <w:r>
         <w:rPr>
           <w:rFonts w:cstheme="minorHAnsi"/>
-        </w:rPr>
-        <w:t>Computer with mouse</w:t>
-      </w:r>
-      <w:r>
+          <w:lang w:val="en-US"/>
+        </w:rPr>
+        <w:t>Computer with mouse or a touch display.</w:t>
+      </w:r>
+    </w:p>
+    <w:p>
+      <w:pPr>
         <w:rPr>
           <w:rFonts w:cstheme="minorHAnsi"/>
-        </w:rPr>
-        <w:t xml:space="preserve"> </w:t>
-      </w:r>
-      <w:r>
-        <w:rPr>
-          <w:rFonts w:cstheme="minorHAnsi"/>
-        </w:rPr>
-        <w:t>or a touch display.</w:t>
-      </w:r>
-    </w:p>
-    <w:p>
-      <w:pPr>
-        <w:rPr>
-          <w:rFonts w:cstheme="minorHAnsi"/>
-        </w:rPr>
-      </w:pPr>
-    </w:p>
-    <w:p>
-      <w:pPr>
-        <w:rPr>
-          <w:rFonts w:cstheme="minorHAnsi"/>
+          <w:lang w:val="en-US"/>
         </w:rPr>
       </w:pPr>
       <w:r>
         <w:rPr>
           <w:rFonts w:cstheme="minorHAnsi"/>
           <w:b/>
+          <w:lang w:val="en-US"/>
         </w:rPr>
         <w:t xml:space="preserve">Frequency of Occurrence: </w:t>
       </w:r>
       <w:r>
         <w:rPr>
           <w:rFonts w:cstheme="minorHAnsi"/>
-        </w:rPr>
-        <w:t>However often it is i</w:t>
-      </w:r>
-      <w:r>
+          <w:lang w:val="en-US"/>
+        </w:rPr>
+        <w:t>However often it is initiated by player.</w:t>
+      </w:r>
+    </w:p>
+    <w:p>
+      <w:pPr>
+        <w:pStyle w:val="berschrift2"/>
+        <w:numPr>
+          <w:ilvl w:val="1"/>
+          <w:numId w:val="6"/>
+        </w:numPr>
+        <w:spacing w:line="259" w:lineRule="auto"/>
+        <w:rPr>
+          <w:lang w:val="en-US"/>
+        </w:rPr>
+      </w:pPr>
+      <w:r>
+        <w:rPr>
+          <w:lang w:val="en-US"/>
+        </w:rPr>
+        <w:t>Place tower</w:t>
+      </w:r>
+      <w:r>
+        <w:rPr>
+          <w:lang w:val="en-US"/>
+        </w:rPr>
+        <w:t xml:space="preserve"> (</w:t>
+      </w:r>
+      <w:r>
+        <w:rPr>
+          <w:lang w:val="en-US"/>
+        </w:rPr>
+        <w:t>casually</w:t>
+      </w:r>
+      <w:r>
+        <w:rPr>
+          <w:lang w:val="en-US"/>
+        </w:rPr>
+        <w:t xml:space="preserve"> dressed)</w:t>
+      </w:r>
+    </w:p>
+    <w:p>
+      <w:pPr>
+        <w:rPr>
+          <w:b/>
+          <w:lang w:val="en-US"/>
+        </w:rPr>
+      </w:pPr>
+      <w:r>
+        <w:rPr>
+          <w:b/>
+          <w:lang w:val="en-US"/>
+        </w:rPr>
+        <w:t>Main success scenario:</w:t>
+      </w:r>
+    </w:p>
+    <w:p>
+      <w:pPr>
+        <w:pStyle w:val="Listenabsatz"/>
+        <w:numPr>
+          <w:ilvl w:val="0"/>
+          <w:numId w:val="7"/>
+        </w:numPr>
+        <w:spacing w:after="160" w:line="259" w:lineRule="auto"/>
+        <w:rPr>
+          <w:b/>
+          <w:lang w:val="en-US"/>
+        </w:rPr>
+      </w:pPr>
+      <w:r>
+        <w:rPr>
+          <w:lang w:val="en-US"/>
+        </w:rPr>
+        <w:t>The player selects a tower type to build. The selection is valid if the chosen tower type is unlocked and the players budget is not lower than the costs of the chosen tower type. If the selection is not valid, then the scenario ends here and can be restarted at any time</w:t>
+      </w:r>
+      <w:r>
+        <w:rPr>
+          <w:lang w:val="en-US"/>
+        </w:rPr>
+        <w:t>.</w:t>
+      </w:r>
+    </w:p>
+    <w:p>
+      <w:pPr>
+        <w:pStyle w:val="Listenabsatz"/>
+        <w:rPr>
+          <w:b/>
+          <w:lang w:val="en-US"/>
+        </w:rPr>
+      </w:pPr>
+    </w:p>
+    <w:p>
+      <w:pPr>
+        <w:pStyle w:val="Listenabsatz"/>
+        <w:numPr>
+          <w:ilvl w:val="0"/>
+          <w:numId w:val="7"/>
+        </w:numPr>
+        <w:spacing w:after="160" w:line="259" w:lineRule="auto"/>
+        <w:rPr>
+          <w:b/>
+          <w:lang w:val="en-US"/>
+        </w:rPr>
+      </w:pPr>
+      <w:r>
+        <w:rPr>
+          <w:lang w:val="en-US"/>
+        </w:rPr>
+        <w:t xml:space="preserve">The player selects a tile on the map to build the tower. The selection is valid if the chosen tile is neither a path tile nor is already occupied by another tower </w:t>
+      </w:r>
+      <w:proofErr w:type="gramStart"/>
+      <w:r>
+        <w:rPr>
+          <w:lang w:val="en-US"/>
+        </w:rPr>
+        <w:t>and also</w:t>
+      </w:r>
+      <w:proofErr w:type="gramEnd"/>
+      <w:r>
+        <w:rPr>
+          <w:lang w:val="en-US"/>
+        </w:rPr>
+        <w:t xml:space="preserve"> can fit the tower in if the tower is multilayered (Towers spanning two layers can only be placed on the lower 2 layers. Towers spanning all three layers can only be placed on the lowest layer). If there is no tile available which could be selected, the scenario ends here and can be restarted at any time.</w:t>
+      </w:r>
+    </w:p>
+    <w:p>
+      <w:pPr>
+        <w:pStyle w:val="Listenabsatz"/>
+        <w:numPr>
+          <w:ilvl w:val="0"/>
+          <w:numId w:val="7"/>
+        </w:numPr>
+        <w:spacing w:after="160" w:line="259" w:lineRule="auto"/>
         <w:rPr>
           <w:rFonts w:cstheme="minorHAnsi"/>
-        </w:rPr>
-        <w:t>nitiated by player.</w:t>
-      </w:r>
-    </w:p>
-    <w:p>
-      <w:pPr>
-        <w:rPr>
-          <w:rFonts w:cstheme="minorHAnsi"/>
-        </w:rPr>
-      </w:pPr>
-    </w:p>
-    <w:p>
-      <w:pPr>
-        <w:pStyle w:val="Heading1"/>
-        <w:rPr>
-          <w:lang w:val="en-US"/>
-        </w:rPr>
-      </w:pPr>
-      <w:r>
-        <w:rPr>
-          <w:lang w:val="en-US"/>
-        </w:rPr>
+          <w:lang w:val="en-US"/>
+        </w:rPr>
+      </w:pPr>
+      <w:r>
+        <w:rPr>
+          <w:lang w:val="en-US"/>
+        </w:rPr>
+        <w:t>The tower gets built on the selected tile and its cost gets subtracted from the players budget.</w:t>
+      </w:r>
+    </w:p>
+    <w:p>
+      <w:pPr>
+        <w:pStyle w:val="berschrift2"/>
+        <w:numPr>
+          <w:ilvl w:val="1"/>
+          <w:numId w:val="6"/>
+        </w:numPr>
+        <w:spacing w:line="259" w:lineRule="auto"/>
+        <w:rPr>
+          <w:lang w:val="en-US"/>
+        </w:rPr>
+      </w:pPr>
+      <w:r>
+        <w:rPr>
+          <w:lang w:val="en-US"/>
+        </w:rPr>
+        <w:t>Upgrade tower</w:t>
+      </w:r>
+      <w:r>
+        <w:rPr>
+          <w:lang w:val="en-US"/>
+        </w:rPr>
+        <w:t xml:space="preserve"> (</w:t>
+      </w:r>
+      <w:r>
+        <w:rPr>
+          <w:lang w:val="en-US"/>
+        </w:rPr>
+        <w:t>casually</w:t>
+      </w:r>
+      <w:r>
+        <w:rPr>
+          <w:lang w:val="en-US"/>
+        </w:rPr>
+        <w:t xml:space="preserve"> dressed)</w:t>
+      </w:r>
+    </w:p>
+    <w:p>
+      <w:pPr>
+        <w:rPr>
+          <w:b/>
+          <w:lang w:val="en-US"/>
+        </w:rPr>
+      </w:pPr>
+      <w:r>
+        <w:rPr>
+          <w:b/>
+          <w:lang w:val="en-US"/>
+        </w:rPr>
+        <w:t>Main success scenario:</w:t>
+      </w:r>
+    </w:p>
+    <w:p>
+      <w:pPr>
+        <w:pStyle w:val="Listenabsatz"/>
+        <w:numPr>
+          <w:ilvl w:val="0"/>
+          <w:numId w:val="9"/>
+        </w:numPr>
+        <w:spacing w:after="160" w:line="259" w:lineRule="auto"/>
+        <w:rPr>
+          <w:b/>
+          <w:lang w:val="en-US"/>
+        </w:rPr>
+      </w:pPr>
+      <w:r>
+        <w:rPr>
+          <w:lang w:val="en-US"/>
+        </w:rPr>
+        <w:t>The player can upgrade a tower</w:t>
+      </w:r>
+      <w:r>
+        <w:rPr>
+          <w:lang w:val="en-US"/>
+        </w:rPr>
+        <w:t xml:space="preserve"> </w:t>
+      </w:r>
+      <w:r>
+        <w:rPr>
+          <w:lang w:val="en-US"/>
+        </w:rPr>
+        <w:t>so that the tower makes more damage to the enemies. To upgrade a tower the player needs enough amount of money.</w:t>
+      </w:r>
+      <w:r>
+        <w:rPr>
+          <w:lang w:val="en-US"/>
+        </w:rPr>
+        <w:t xml:space="preserve"> </w:t>
+      </w:r>
+    </w:p>
+    <w:p>
+      <w:pPr>
+        <w:pStyle w:val="Listenabsatz"/>
+        <w:numPr>
+          <w:ilvl w:val="0"/>
+          <w:numId w:val="9"/>
+        </w:numPr>
+        <w:spacing w:after="160" w:line="259" w:lineRule="auto"/>
+        <w:rPr>
+          <w:b/>
+          <w:lang w:val="en-US"/>
+        </w:rPr>
+      </w:pPr>
+      <w:r>
+        <w:rPr>
+          <w:lang w:val="en-US"/>
+        </w:rPr>
+        <w:t>By clicking on an existing tower, a menu shows up with different upgrade possibilities like double damage, shoot faster etc. If the player doesn’t have enough money for a specific upgrade, the upgrade is still shown in the menu, but grayed out.</w:t>
+      </w:r>
+    </w:p>
+    <w:p>
+      <w:pPr>
+        <w:pStyle w:val="Listenabsatz"/>
+        <w:numPr>
+          <w:ilvl w:val="0"/>
+          <w:numId w:val="9"/>
+        </w:numPr>
+        <w:spacing w:after="160" w:line="259" w:lineRule="auto"/>
+        <w:rPr>
+          <w:b/>
+          <w:lang w:val="en-US"/>
+        </w:rPr>
+      </w:pPr>
+      <w:r>
+        <w:rPr>
+          <w:lang w:val="en-US"/>
+        </w:rPr>
+        <w:t xml:space="preserve">By clicking on the desired upgrade, the player loses money based on the cost of the upgrade and the tower gets upgraded. </w:t>
+      </w:r>
+    </w:p>
+    <w:p>
+      <w:pPr>
+        <w:pStyle w:val="Listenabsatz"/>
+        <w:numPr>
+          <w:ilvl w:val="0"/>
+          <w:numId w:val="9"/>
+        </w:numPr>
+        <w:spacing w:after="160" w:line="259" w:lineRule="auto"/>
+        <w:rPr>
+          <w:b/>
+          <w:lang w:val="en-US"/>
+        </w:rPr>
+      </w:pPr>
+      <w:r>
+        <w:rPr>
+          <w:lang w:val="en-US"/>
+        </w:rPr>
+        <w:t>The player closes the upgrade menu and is back in action.</w:t>
+      </w:r>
+    </w:p>
+    <w:p>
+      <w:pPr>
+        <w:rPr>
+          <w:b/>
+          <w:lang w:val="en-US"/>
+        </w:rPr>
+      </w:pPr>
+      <w:r>
+        <w:rPr>
+          <w:b/>
+          <w:lang w:val="en-US"/>
+        </w:rPr>
+        <w:t>Alternate scenario:</w:t>
+      </w:r>
+    </w:p>
+    <w:p>
+      <w:pPr>
+        <w:rPr>
+          <w:lang w:val="en-US"/>
+        </w:rPr>
+      </w:pPr>
+      <w:r>
+        <w:rPr>
+          <w:lang w:val="en-US"/>
+        </w:rPr>
+        <w:t>*4a</w:t>
+      </w:r>
+      <w:r>
+        <w:rPr>
+          <w:lang w:val="en-US"/>
+        </w:rPr>
+        <w:t>.</w:t>
+      </w:r>
+      <w:r>
+        <w:rPr>
+          <w:lang w:val="en-US"/>
+        </w:rPr>
+        <w:t xml:space="preserve"> After upgrading the tower, the player chooses to make a second upgrade before continuing with the game.</w:t>
+      </w:r>
+    </w:p>
+    <w:p>
+      <w:pPr>
+        <w:rPr>
+          <w:lang w:val="en-US"/>
+        </w:rPr>
+      </w:pPr>
+      <w:r>
+        <w:rPr>
+          <w:lang w:val="en-US"/>
+        </w:rPr>
+        <w:br w:type="page"/>
+      </w:r>
+    </w:p>
+    <w:p>
+      <w:pPr>
+        <w:pStyle w:val="berschrift2"/>
+        <w:numPr>
+          <w:ilvl w:val="1"/>
+          <w:numId w:val="6"/>
+        </w:numPr>
+        <w:spacing w:line="259" w:lineRule="auto"/>
+        <w:rPr>
+          <w:lang w:val="en-US"/>
+        </w:rPr>
+      </w:pPr>
+      <w:r>
+        <w:rPr>
+          <w:lang w:val="en-US"/>
+        </w:rPr>
+        <w:lastRenderedPageBreak/>
+        <w:t>Tear down tower</w:t>
+      </w:r>
+      <w:r>
+        <w:rPr>
+          <w:lang w:val="en-US"/>
+        </w:rPr>
+        <w:t xml:space="preserve"> (</w:t>
+      </w:r>
+      <w:r>
+        <w:rPr>
+          <w:lang w:val="en-US"/>
+        </w:rPr>
+        <w:t>casually</w:t>
+      </w:r>
+      <w:r>
+        <w:rPr>
+          <w:lang w:val="en-US"/>
+        </w:rPr>
+        <w:t xml:space="preserve"> dressed)</w:t>
+      </w:r>
+    </w:p>
+    <w:p>
+      <w:pPr>
+        <w:rPr>
+          <w:b/>
+          <w:lang w:val="en-US"/>
+        </w:rPr>
+      </w:pPr>
+      <w:r>
+        <w:rPr>
+          <w:b/>
+          <w:lang w:val="en-US"/>
+        </w:rPr>
+        <w:t>Main Success Scenario:</w:t>
+      </w:r>
+    </w:p>
+    <w:p>
+      <w:pPr>
+        <w:pStyle w:val="Listenabsatz"/>
+        <w:numPr>
+          <w:ilvl w:val="0"/>
+          <w:numId w:val="10"/>
+        </w:numPr>
+        <w:spacing w:after="160" w:line="259" w:lineRule="auto"/>
+        <w:rPr>
+          <w:lang w:val="en-US"/>
+        </w:rPr>
+      </w:pPr>
+      <w:r>
+        <w:rPr>
+          <w:lang w:val="en-US"/>
+        </w:rPr>
+        <w:t>The player clicks on the tower he wants to tear down.</w:t>
+      </w:r>
+    </w:p>
+    <w:p>
+      <w:pPr>
+        <w:pStyle w:val="Listenabsatz"/>
+        <w:numPr>
+          <w:ilvl w:val="0"/>
+          <w:numId w:val="10"/>
+        </w:numPr>
+        <w:spacing w:after="160" w:line="259" w:lineRule="auto"/>
+        <w:rPr>
+          <w:lang w:val="en-US"/>
+        </w:rPr>
+      </w:pPr>
+      <w:r>
+        <w:rPr>
+          <w:lang w:val="en-US"/>
+        </w:rPr>
+        <w:t>The tower menu opens in which he can upgrade or tear down the tower.</w:t>
+      </w:r>
+    </w:p>
+    <w:p>
+      <w:pPr>
+        <w:pStyle w:val="Listenabsatz"/>
+        <w:numPr>
+          <w:ilvl w:val="0"/>
+          <w:numId w:val="10"/>
+        </w:numPr>
+        <w:spacing w:after="160" w:line="259" w:lineRule="auto"/>
+        <w:rPr>
+          <w:lang w:val="en-US"/>
+        </w:rPr>
+      </w:pPr>
+      <w:r>
+        <w:rPr>
+          <w:lang w:val="en-US"/>
+        </w:rPr>
+        <w:t>The player clicks on the tear down button.</w:t>
+      </w:r>
+    </w:p>
+    <w:p>
+      <w:pPr>
+        <w:pStyle w:val="Listenabsatz"/>
+        <w:numPr>
+          <w:ilvl w:val="0"/>
+          <w:numId w:val="10"/>
+        </w:numPr>
+        <w:spacing w:after="160" w:line="259" w:lineRule="auto"/>
+        <w:rPr>
+          <w:lang w:val="en-US"/>
+        </w:rPr>
+      </w:pPr>
+      <w:r>
+        <w:rPr>
+          <w:lang w:val="en-US"/>
+        </w:rPr>
+        <w:t>The tower gets destroyed and the player gets a fractional amount of the money he invested in building the tower.</w:t>
+      </w:r>
+    </w:p>
+    <w:p>
+      <w:pPr>
+        <w:pStyle w:val="Listenabsatz"/>
+        <w:numPr>
+          <w:ilvl w:val="0"/>
+          <w:numId w:val="10"/>
+        </w:numPr>
+        <w:spacing w:after="160" w:line="259" w:lineRule="auto"/>
+        <w:rPr>
+          <w:lang w:val="en-US"/>
+        </w:rPr>
+      </w:pPr>
+      <w:r>
+        <w:rPr>
+          <w:lang w:val="en-US"/>
+        </w:rPr>
+        <w:t>The tower menu gets closed.</w:t>
+      </w:r>
+    </w:p>
+    <w:p>
+      <w:pPr>
+        <w:rPr>
+          <w:b/>
+          <w:lang w:val="en-US"/>
+        </w:rPr>
+      </w:pPr>
+      <w:r>
+        <w:rPr>
+          <w:b/>
+          <w:lang w:val="en-US"/>
+        </w:rPr>
+        <w:t>Alternate scenario:</w:t>
+      </w:r>
+    </w:p>
+    <w:p>
+      <w:pPr>
+        <w:rPr>
+          <w:lang w:val="en-US"/>
+        </w:rPr>
+      </w:pPr>
+      <w:r>
+        <w:rPr>
+          <w:lang w:val="en-US"/>
+        </w:rPr>
+        <w:t>*3a. T</w:t>
+      </w:r>
+      <w:r>
+        <w:rPr>
+          <w:lang w:val="en-US"/>
+        </w:rPr>
+        <w:t>he player closes the tower menu.</w:t>
+      </w:r>
+    </w:p>
+    <w:p>
+      <w:pPr>
+        <w:pStyle w:val="Listenabsatz"/>
+        <w:numPr>
+          <w:ilvl w:val="0"/>
+          <w:numId w:val="11"/>
+        </w:numPr>
+        <w:spacing w:after="160" w:line="259" w:lineRule="auto"/>
+        <w:rPr>
+          <w:lang w:val="en-US"/>
+        </w:rPr>
+      </w:pPr>
+      <w:r>
+        <w:rPr>
+          <w:lang w:val="en-US"/>
+        </w:rPr>
+        <w:t>The player must click on the tower again or else he can’t tear the tower down.</w:t>
+      </w:r>
+    </w:p>
+    <w:p>
+      <w:pPr>
+        <w:pStyle w:val="berschrift2"/>
+        <w:numPr>
+          <w:ilvl w:val="1"/>
+          <w:numId w:val="6"/>
+        </w:numPr>
+        <w:spacing w:line="259" w:lineRule="auto"/>
+        <w:rPr>
+          <w:lang w:val="en-US"/>
+        </w:rPr>
+      </w:pPr>
+      <w:r>
+        <w:rPr>
+          <w:lang w:val="en-US"/>
+        </w:rPr>
+        <w:t>Call next wave</w:t>
+      </w:r>
+      <w:r>
+        <w:rPr>
+          <w:lang w:val="en-US"/>
+        </w:rPr>
+        <w:t xml:space="preserve"> (</w:t>
+      </w:r>
+      <w:r>
+        <w:rPr>
+          <w:lang w:val="en-US"/>
+        </w:rPr>
+        <w:t>casually</w:t>
+      </w:r>
+      <w:r>
+        <w:rPr>
+          <w:lang w:val="en-US"/>
+        </w:rPr>
+        <w:t xml:space="preserve"> dressed)</w:t>
+      </w:r>
+    </w:p>
+    <w:p>
+      <w:pPr>
+        <w:rPr>
+          <w:b/>
+          <w:lang w:val="en-US"/>
+        </w:rPr>
+      </w:pPr>
+      <w:r>
+        <w:rPr>
+          <w:b/>
+          <w:lang w:val="en-US"/>
+        </w:rPr>
+        <w:t xml:space="preserve">Main success scenario: </w:t>
+      </w:r>
+    </w:p>
+    <w:p>
+      <w:pPr>
+        <w:pStyle w:val="Listenabsatz"/>
+        <w:numPr>
+          <w:ilvl w:val="0"/>
+          <w:numId w:val="12"/>
+        </w:numPr>
+        <w:spacing w:after="160" w:line="259" w:lineRule="auto"/>
+        <w:rPr>
+          <w:b/>
+          <w:lang w:val="en-US"/>
+        </w:rPr>
+      </w:pPr>
+      <w:r>
+        <w:rPr>
+          <w:lang w:val="en-US"/>
+        </w:rPr>
+        <w:t>When all enemies are defeated from the previous wave and the player has modified his defense, he can click on the button “Call Next Wave”. This results with the beginning of the next wave.</w:t>
+      </w:r>
+    </w:p>
+    <w:p>
+      <w:pPr>
+        <w:rPr>
+          <w:b/>
+          <w:lang w:val="en-US"/>
+        </w:rPr>
+      </w:pPr>
+      <w:r>
+        <w:rPr>
+          <w:b/>
+          <w:lang w:val="en-US"/>
+        </w:rPr>
+        <w:t>Alternate Scenario</w:t>
+      </w:r>
+    </w:p>
+    <w:p>
+      <w:pPr>
+        <w:rPr>
+          <w:lang w:val="en-US"/>
+        </w:rPr>
+      </w:pPr>
+      <w:r>
+        <w:rPr>
+          <w:lang w:val="en-US"/>
+        </w:rPr>
+        <w:t xml:space="preserve">*1a. </w:t>
+      </w:r>
+      <w:r>
+        <w:rPr>
+          <w:lang w:val="en-US"/>
+        </w:rPr>
+        <w:t>When the player has defeated the last wave of enemies, the player can’t call a next wave because he has won the game.</w:t>
+      </w:r>
+    </w:p>
+    <w:p>
+      <w:pPr>
+        <w:pStyle w:val="berschrift2"/>
+        <w:numPr>
+          <w:ilvl w:val="1"/>
+          <w:numId w:val="6"/>
+        </w:numPr>
+        <w:spacing w:line="259" w:lineRule="auto"/>
+        <w:rPr>
+          <w:lang w:val="en-US"/>
+        </w:rPr>
+      </w:pPr>
+      <w:r>
+        <w:rPr>
+          <w:lang w:val="en-US"/>
+        </w:rPr>
+        <w:t>Pause game</w:t>
+      </w:r>
+      <w:r>
+        <w:rPr>
+          <w:lang w:val="en-US"/>
+        </w:rPr>
+        <w:t xml:space="preserve"> (</w:t>
+      </w:r>
+      <w:r>
+        <w:rPr>
+          <w:lang w:val="en-US"/>
+        </w:rPr>
+        <w:t>briefly</w:t>
+      </w:r>
+      <w:r>
+        <w:rPr>
+          <w:lang w:val="en-US"/>
+        </w:rPr>
+        <w:t xml:space="preserve"> dressed)</w:t>
+      </w:r>
+    </w:p>
+    <w:p>
+      <w:pPr>
+        <w:rPr>
+          <w:lang w:val="en-US"/>
+        </w:rPr>
+      </w:pPr>
+      <w:r>
+        <w:rPr>
+          <w:lang w:val="en-US"/>
+        </w:rPr>
+        <w:t xml:space="preserve">The player can pause the game to take break for example. Nothing happens in the game during that time. </w:t>
+      </w:r>
+    </w:p>
+    <w:p>
+      <w:pPr>
+        <w:pStyle w:val="berschrift2"/>
+        <w:numPr>
+          <w:ilvl w:val="1"/>
+          <w:numId w:val="6"/>
+        </w:numPr>
+        <w:spacing w:line="259" w:lineRule="auto"/>
+        <w:rPr>
+          <w:lang w:val="en-US"/>
+        </w:rPr>
+      </w:pPr>
+      <w:proofErr w:type="spellStart"/>
+      <w:r>
+        <w:rPr>
+          <w:lang w:val="en-US"/>
+        </w:rPr>
+        <w:t>Unpause</w:t>
+      </w:r>
+      <w:proofErr w:type="spellEnd"/>
+      <w:r>
+        <w:rPr>
+          <w:lang w:val="en-US"/>
+        </w:rPr>
+        <w:t xml:space="preserve"> game</w:t>
+      </w:r>
+      <w:r>
+        <w:rPr>
+          <w:lang w:val="en-US"/>
+        </w:rPr>
+        <w:t xml:space="preserve"> (</w:t>
+      </w:r>
+      <w:r>
+        <w:rPr>
+          <w:lang w:val="en-US"/>
+        </w:rPr>
+        <w:t>briefly</w:t>
+      </w:r>
+      <w:r>
+        <w:rPr>
+          <w:lang w:val="en-US"/>
+        </w:rPr>
+        <w:t xml:space="preserve"> dressed)</w:t>
+      </w:r>
+    </w:p>
+    <w:p>
+      <w:pPr>
+        <w:rPr>
+          <w:lang w:val="en-US"/>
+        </w:rPr>
+      </w:pPr>
+      <w:r>
+        <w:rPr>
+          <w:lang w:val="en-US"/>
+        </w:rPr>
+        <w:t>The player can resume the game and keep going.</w:t>
+      </w:r>
+    </w:p>
+    <w:p>
+      <w:pPr>
+        <w:pStyle w:val="berschrift2"/>
+        <w:numPr>
+          <w:ilvl w:val="0"/>
+          <w:numId w:val="8"/>
+        </w:numPr>
+        <w:spacing w:line="259" w:lineRule="auto"/>
+        <w:rPr>
+          <w:lang w:val="en-US"/>
+        </w:rPr>
+      </w:pPr>
+      <w:r>
+        <w:rPr>
+          <w:lang w:val="en-US"/>
+        </w:rPr>
+        <w:t>Create map (briefly dressed)</w:t>
+      </w:r>
+    </w:p>
+    <w:p>
+      <w:pPr>
+        <w:rPr>
+          <w:lang w:val="en-US"/>
+        </w:rPr>
+      </w:pPr>
+      <w:r>
+        <w:rPr>
+          <w:lang w:val="en-US"/>
+        </w:rPr>
+        <w:t>The player can create a custom map for the game to play on.</w:t>
+      </w:r>
+    </w:p>
+    <w:p>
+      <w:pPr>
+        <w:pStyle w:val="berschrift2"/>
+        <w:numPr>
+          <w:ilvl w:val="0"/>
+          <w:numId w:val="8"/>
+        </w:numPr>
+        <w:spacing w:line="259" w:lineRule="auto"/>
+        <w:rPr>
+          <w:lang w:val="en-US"/>
+        </w:rPr>
+      </w:pPr>
+      <w:r>
+        <w:rPr>
+          <w:lang w:val="en-US"/>
+        </w:rPr>
+        <w:t>Edit map (briefly dressed)</w:t>
+      </w:r>
+    </w:p>
+    <w:p>
+      <w:pPr>
+        <w:rPr>
+          <w:lang w:val="en-US"/>
+        </w:rPr>
+      </w:pPr>
+      <w:r>
+        <w:rPr>
+          <w:lang w:val="en-US"/>
+        </w:rPr>
+        <w:t>The map can be edited in an editor to make changes on it.</w:t>
+      </w:r>
+    </w:p>
+    <w:p>
+      <w:pPr>
+        <w:pStyle w:val="berschrift2"/>
+        <w:numPr>
+          <w:ilvl w:val="0"/>
+          <w:numId w:val="8"/>
+        </w:numPr>
+        <w:spacing w:line="259" w:lineRule="auto"/>
+        <w:rPr>
+          <w:lang w:val="en-US"/>
+        </w:rPr>
+      </w:pPr>
+      <w:r>
+        <w:rPr>
+          <w:lang w:val="en-US"/>
+        </w:rPr>
+        <w:t>Import map (briefly dressed)</w:t>
+      </w:r>
+    </w:p>
+    <w:p>
+      <w:pPr>
+        <w:rPr>
+          <w:lang w:val="en-US"/>
+        </w:rPr>
+      </w:pPr>
+      <w:r>
+        <w:rPr>
+          <w:lang w:val="en-US"/>
+        </w:rPr>
+        <w:t>A map can be imported from a chosen directory to be used or edited in the game.</w:t>
+      </w:r>
+    </w:p>
+    <w:p>
+      <w:pPr>
+        <w:pStyle w:val="berschrift2"/>
+        <w:numPr>
+          <w:ilvl w:val="0"/>
+          <w:numId w:val="8"/>
+        </w:numPr>
+        <w:spacing w:line="259" w:lineRule="auto"/>
+        <w:rPr>
+          <w:lang w:val="en-US"/>
+        </w:rPr>
+      </w:pPr>
+      <w:r>
+        <w:rPr>
+          <w:lang w:val="en-US"/>
+        </w:rPr>
+        <w:t>Export map (briefly dressed)</w:t>
+      </w:r>
+    </w:p>
+    <w:p>
+      <w:pPr>
+        <w:rPr>
+          <w:lang w:val="en-US"/>
+        </w:rPr>
+      </w:pPr>
+      <w:r>
+        <w:rPr>
+          <w:lang w:val="en-US"/>
+        </w:rPr>
+        <w:t>The player clicks on the “Export Map” button and the program exports a selected map to a chosen file location.</w:t>
+      </w:r>
+    </w:p>
+    <w:p>
+      <w:pPr>
+        <w:rPr>
+          <w:lang w:val="en-US"/>
+        </w:rPr>
+      </w:pPr>
+      <w:r>
+        <w:rPr>
+          <w:lang w:val="en-US"/>
+        </w:rPr>
+        <w:br w:type="page"/>
+      </w:r>
+    </w:p>
+    <w:p>
+      <w:pPr>
+        <w:pStyle w:val="berschrift1"/>
+        <w:rPr>
+          <w:lang w:val="en-US"/>
+        </w:rPr>
+      </w:pPr>
+      <w:r>
+        <w:rPr>
+          <w:lang w:val="en-US"/>
+        </w:rPr>
+        <w:lastRenderedPageBreak/>
         <w:t>Use Case Diagram</w:t>
       </w:r>
     </w:p>
@@ -649,9 +1972,9 @@
           <w:lang w:eastAsia="en-GB"/>
         </w:rPr>
         <w:drawing>
-          <wp:inline distT="0" distB="0" distL="0" distR="0" wp14:anchorId="614F9B07" wp14:editId="72C966A3">
-            <wp:extent cx="5727700" cy="5241452"/>
-            <wp:effectExtent l="0" t="0" r="0" b="0"/>
+          <wp:inline distT="0" distB="0" distL="0" distR="0" wp14:anchorId="5467AE02" wp14:editId="288B6E53">
+            <wp:extent cx="5610250" cy="5133975"/>
+            <wp:effectExtent l="0" t="0" r="9525" b="0"/>
             <wp:docPr id="1" name="Picture 1" descr="Use%20Case%20Modell/Use%20Case%20Diagram.png"/>
             <wp:cNvGraphicFramePr>
               <a:graphicFrameLocks xmlns:a="http://schemas.openxmlformats.org/drawingml/2006/main" noChangeAspect="1"/>
@@ -681,7 +2004,7 @@
                   <pic:spPr bwMode="auto">
                     <a:xfrm>
                       <a:off x="0" y="0"/>
-                      <a:ext cx="5727700" cy="5241452"/>
+                      <a:ext cx="5628186" cy="5150388"/>
                     </a:xfrm>
                     <a:prstGeom prst="rect">
                       <a:avLst/>
@@ -700,243 +2023,31 @@
     </w:p>
     <w:p>
       <w:pPr>
-        <w:pStyle w:val="Heading1"/>
-        <w:rPr>
-          <w:lang w:val="en-US"/>
-        </w:rPr>
-      </w:pPr>
-      <w:r>
-        <w:rPr>
-          <w:lang w:val="en-US"/>
-        </w:rPr>
-        <w:t>Domain Model</w:t>
-      </w:r>
-    </w:p>
-    <w:p>
-      <w:pPr>
-        <w:pStyle w:val="ListParagraph"/>
-        <w:numPr>
-          <w:ilvl w:val="0"/>
-          <w:numId w:val="1"/>
-        </w:numPr>
-        <w:rPr>
-          <w:color w:val="FF0000"/>
-          <w:lang w:val="en-US"/>
-        </w:rPr>
-      </w:pPr>
-      <w:r>
-        <w:rPr>
-          <w:color w:val="FF0000"/>
-          <w:lang w:val="en-US"/>
-        </w:rPr>
-        <w:t>A domain model that shows the most important concepts from the use cases</w:t>
-      </w:r>
-    </w:p>
-    <w:p>
-      <w:pPr>
-        <w:pStyle w:val="ListParagraph"/>
-        <w:numPr>
-          <w:ilvl w:val="0"/>
-          <w:numId w:val="1"/>
-        </w:numPr>
-        <w:rPr>
-          <w:color w:val="FF0000"/>
-          <w:lang w:val="en-US"/>
-        </w:rPr>
-      </w:pPr>
-      <w:r>
-        <w:rPr>
-          <w:color w:val="FF0000"/>
-          <w:lang w:val="en-US"/>
-        </w:rPr>
-        <w:t xml:space="preserve">A detailed description of the Problemdomäne </w:t>
-      </w:r>
-      <w:hyperlink r:id="rId7" w:history="1">
-        <w:r>
-          <w:rPr>
-            <w:rStyle w:val="Hyperlink"/>
-            <w:color w:val="2F5496" w:themeColor="accent1" w:themeShade="BF"/>
-            <w:lang w:val="en-US"/>
-          </w:rPr>
-          <w:t>https://de.wikipedia.org/wiki/Problemdom%C3%A4ne</w:t>
-        </w:r>
-      </w:hyperlink>
-      <w:r>
-        <w:rPr>
-          <w:color w:val="FF0000"/>
-          <w:lang w:val="en-US"/>
-        </w:rPr>
-        <w:t xml:space="preserve"> that is derived from the domain model</w:t>
-      </w:r>
-    </w:p>
-    <w:p>
-      <w:pPr>
-        <w:pStyle w:val="Heading1"/>
-        <w:rPr>
-          <w:lang w:val="en-US"/>
-        </w:rPr>
-      </w:pPr>
-      <w:r>
-        <w:rPr>
-          <w:lang w:val="en-US"/>
-        </w:rPr>
-        <w:t>First Architecture</w:t>
-      </w:r>
-    </w:p>
-    <w:p>
-      <w:pPr>
-        <w:pStyle w:val="ListParagraph"/>
-        <w:numPr>
-          <w:ilvl w:val="0"/>
-          <w:numId w:val="1"/>
-        </w:numPr>
-        <w:rPr>
-          <w:color w:val="FF0000"/>
-          <w:lang w:val="en-US"/>
-        </w:rPr>
-      </w:pPr>
-      <w:r>
-        <w:rPr>
-          <w:color w:val="FF0000"/>
-          <w:lang w:val="en-US"/>
-        </w:rPr>
-        <w:t>The first architecture should explain the project idea (Standalone-App, mobile App, with or without server, P2P, 2D or 3D GUI, etc.)</w:t>
-      </w:r>
-    </w:p>
-    <w:p>
-      <w:pPr>
-        <w:pStyle w:val="ListParagraph"/>
-        <w:numPr>
-          <w:ilvl w:val="0"/>
-          <w:numId w:val="1"/>
-        </w:numPr>
-        <w:rPr>
-          <w:color w:val="FF0000"/>
-          <w:lang w:val="en-US"/>
-        </w:rPr>
-      </w:pPr>
-      <w:r>
-        <w:rPr>
-          <w:color w:val="FF0000"/>
-          <w:lang w:val="en-US"/>
-        </w:rPr>
-        <w:t>This should cover the most important use cases</w:t>
-      </w:r>
-    </w:p>
-    <w:p>
-      <w:pPr>
-        <w:pStyle w:val="Heading1"/>
-        <w:rPr>
-          <w:lang w:val="en-US"/>
-        </w:rPr>
-      </w:pPr>
-      <w:r>
-        <w:rPr>
-          <w:lang w:val="en-US"/>
-        </w:rPr>
-        <w:t>Additional Specifications</w:t>
-      </w:r>
-    </w:p>
-    <w:p>
-      <w:pPr>
-        <w:pStyle w:val="ListParagraph"/>
-        <w:numPr>
-          <w:ilvl w:val="0"/>
-          <w:numId w:val="1"/>
-        </w:numPr>
-        <w:rPr>
-          <w:color w:val="FF0000"/>
-          <w:lang w:val="en-US"/>
-        </w:rPr>
-      </w:pPr>
-      <w:r>
-        <w:rPr>
-          <w:color w:val="FF0000"/>
-          <w:lang w:val="en-US"/>
-        </w:rPr>
-        <w:t>List additional functional and mainly non-functional requirements according to the FURPS+ model</w:t>
-      </w:r>
-    </w:p>
-    <w:p>
-      <w:pPr>
-        <w:pStyle w:val="ListParagraph"/>
-        <w:numPr>
-          <w:ilvl w:val="0"/>
-          <w:numId w:val="1"/>
-        </w:numPr>
-        <w:rPr>
-          <w:color w:val="FF0000"/>
-          <w:lang w:val="en-US"/>
-        </w:rPr>
-      </w:pPr>
-      <w:r>
-        <w:rPr>
-          <w:color w:val="FF0000"/>
-          <w:lang w:val="en-US"/>
-        </w:rPr>
-        <w:t>List important game rules</w:t>
-      </w:r>
-    </w:p>
-    <w:p>
-      <w:pPr>
-        <w:pStyle w:val="ListParagraph"/>
-        <w:numPr>
-          <w:ilvl w:val="0"/>
-          <w:numId w:val="1"/>
-        </w:numPr>
-        <w:rPr>
-          <w:color w:val="FF0000"/>
-          <w:lang w:val="en-US"/>
-        </w:rPr>
-      </w:pPr>
-      <w:r>
-        <w:rPr>
-          <w:color w:val="FF0000"/>
-          <w:lang w:val="en-US"/>
-        </w:rPr>
-        <w:t>List other important information (for example conditions related to development, etc.)</w:t>
-      </w:r>
-    </w:p>
-    <w:p>
-      <w:pPr>
-        <w:pStyle w:val="Heading1"/>
-        <w:rPr>
-          <w:lang w:val="en-US"/>
-        </w:rPr>
-      </w:pPr>
-      <w:r>
-        <w:rPr>
-          <w:lang w:val="en-US"/>
-        </w:rPr>
+        <w:rPr>
+          <w:lang w:val="en-US"/>
+        </w:rPr>
+      </w:pPr>
+      <w:r>
+        <w:rPr>
+          <w:lang w:val="en-US"/>
+        </w:rPr>
+        <w:br w:type="page"/>
+      </w:r>
+    </w:p>
+    <w:p>
+      <w:pPr>
+        <w:pStyle w:val="berschrift1"/>
+        <w:rPr>
+          <w:lang w:val="en-US"/>
+        </w:rPr>
+      </w:pPr>
+      <w:r>
+        <w:rPr>
+          <w:lang w:val="en-US"/>
+        </w:rPr>
+        <w:lastRenderedPageBreak/>
         <w:t>System Sequence Diagram</w:t>
       </w:r>
-    </w:p>
-    <w:p>
-      <w:pPr>
-        <w:pStyle w:val="ListParagraph"/>
-        <w:numPr>
-          <w:ilvl w:val="0"/>
-          <w:numId w:val="1"/>
-        </w:numPr>
-        <w:rPr>
-          <w:color w:val="FF0000"/>
-          <w:lang w:val="en-US"/>
-        </w:rPr>
-      </w:pPr>
-      <w:r>
-        <w:rPr>
-          <w:color w:val="FF0000"/>
-          <w:lang w:val="en-US"/>
-        </w:rPr>
-        <w:t>The fully dressed use case must be formulated as a sequence diagram</w:t>
-      </w:r>
-    </w:p>
-    <w:p>
-      <w:pPr>
-        <w:rPr>
-          <w:lang w:val="en-US"/>
-        </w:rPr>
-      </w:pPr>
     </w:p>
     <w:p>
       <w:pPr>
@@ -950,9 +2061,9 @@
           <w:lang w:eastAsia="en-GB"/>
         </w:rPr>
         <w:drawing>
-          <wp:inline distT="0" distB="0" distL="0" distR="0" wp14:anchorId="7C734238" wp14:editId="2436ED0D">
-            <wp:extent cx="3323460" cy="4688840"/>
-            <wp:effectExtent l="0" t="0" r="4445" b="10160"/>
+          <wp:inline distT="0" distB="0" distL="0" distR="0" wp14:anchorId="081439B3" wp14:editId="0AF64FD0">
+            <wp:extent cx="4810125" cy="6786272"/>
+            <wp:effectExtent l="0" t="0" r="0" b="0"/>
             <wp:docPr id="2" name="Picture 2" descr="Use%20Case%20Modell/Play%20Game%20-%20Sequence%20Diagram.PNG"/>
             <wp:cNvGraphicFramePr>
               <a:graphicFrameLocks xmlns:a="http://schemas.openxmlformats.org/drawingml/2006/main" noChangeAspect="1"/>
@@ -967,7 +2078,7 @@
                     </pic:cNvPicPr>
                   </pic:nvPicPr>
                   <pic:blipFill>
-                    <a:blip r:embed="rId8">
+                    <a:blip r:embed="rId7">
                       <a:extLst>
                         <a:ext uri="{28A0092B-C50C-407E-A947-70E740481C1C}">
                           <a14:useLocalDpi xmlns:a14="http://schemas.microsoft.com/office/drawing/2010/main" val="0"/>
@@ -982,7 +2093,7 @@
                   <pic:spPr bwMode="auto">
                     <a:xfrm>
                       <a:off x="0" y="0"/>
-                      <a:ext cx="3340720" cy="4713190"/>
+                      <a:ext cx="4822660" cy="6803957"/>
                     </a:xfrm>
                     <a:prstGeom prst="rect">
                       <a:avLst/>
@@ -998,36 +2109,38 @@
           </wp:inline>
         </w:drawing>
       </w:r>
-      <w:r>
-        <w:rPr>
-          <w:lang w:val="en-US"/>
-        </w:rPr>
-        <w:t xml:space="preserve">[ </w:t>
-      </w:r>
-      <w:r>
-        <w:rPr>
-          <w:lang w:val="en-US"/>
-        </w:rPr>
-        <w:sym w:font="Wingdings" w:char="F0DF"/>
-      </w:r>
-      <w:r>
-        <w:rPr>
-          <w:lang w:val="en-US"/>
-        </w:rPr>
-        <w:t xml:space="preserve"> WORK IN PROGRESS ]</w:t>
-      </w:r>
-    </w:p>
-    <w:p>
-      <w:pPr>
-        <w:pStyle w:val="Heading1"/>
-        <w:rPr>
-          <w:lang w:val="en-US"/>
-        </w:rPr>
-      </w:pPr>
-      <w:r>
-        <w:rPr>
-          <w:lang w:val="en-US"/>
-        </w:rPr>
+    </w:p>
+    <w:p>
+      <w:pPr>
+        <w:rPr>
+          <w:rFonts w:asciiTheme="majorHAnsi" w:eastAsiaTheme="majorEastAsia" w:hAnsiTheme="majorHAnsi" w:cstheme="majorBidi"/>
+          <w:color w:val="2F5496" w:themeColor="accent1" w:themeShade="BF"/>
+          <w:sz w:val="32"/>
+          <w:szCs w:val="32"/>
+          <w:lang w:val="en-US"/>
+        </w:rPr>
+      </w:pPr>
+      <w:r>
+        <w:rPr>
+          <w:lang w:val="en-US"/>
+        </w:rPr>
+        <w:br w:type="page"/>
+      </w:r>
+    </w:p>
+    <w:p>
+      <w:pPr>
+        <w:pStyle w:val="berschrift1"/>
+        <w:rPr>
+          <w:lang w:val="en-US"/>
+        </w:rPr>
+      </w:pPr>
+      <w:bookmarkStart w:id="0" w:name="_GoBack"/>
+      <w:bookmarkEnd w:id="0"/>
+      <w:r>
+        <w:rPr>
+          <w:lang w:val="en-US"/>
+        </w:rPr>
+        <w:lastRenderedPageBreak/>
         <w:t>Glossary</w:t>
       </w:r>
     </w:p>
@@ -1040,7 +2153,7 @@
     </w:p>
     <w:tbl>
       <w:tblPr>
-        <w:tblStyle w:val="PlainTable3"/>
+        <w:tblStyle w:val="EinfacheTabelle3"/>
         <w:tblW w:w="0" w:type="auto"/>
         <w:tblLook w:val="04A0" w:firstRow="1" w:lastRow="0" w:firstColumn="1" w:lastColumn="0" w:noHBand="0" w:noVBand="1"/>
       </w:tblPr>
@@ -1381,8 +2494,8 @@
 </file>
 
 <file path=word/numbering.xml><?xml version="1.0" encoding="utf-8"?>
-<w:numbering xmlns:wpc="http://schemas.microsoft.com/office/word/2010/wordprocessingCanvas" xmlns:mo="http://schemas.microsoft.com/office/mac/office/2008/main" xmlns:mc="http://schemas.openxmlformats.org/markup-compatibility/2006" xmlns:mv="urn:schemas-microsoft-com:mac:vml" xmlns:o="urn:schemas-microsoft-com:office:office" xmlns:r="http://schemas.openxmlformats.org/officeDocument/2006/relationships" xmlns:m="http://schemas.openxmlformats.org/officeDocument/2006/math" xmlns:v="urn:schemas-microsoft-com:vml" xmlns:wp14="http://schemas.microsoft.com/office/word/2010/wordprocessingDrawing" xmlns:wp="http://schemas.openxmlformats.org/drawingml/2006/wordprocessingDrawing" xmlns:w10="urn:schemas-microsoft-com:office:word" xmlns:w="http://schemas.openxmlformats.org/wordprocessingml/2006/main" xmlns:w14="http://schemas.microsoft.com/office/word/2010/wordml" xmlns:w15="http://schemas.microsoft.com/office/word/2012/wordml" xmlns:wpg="http://schemas.microsoft.com/office/word/2010/wordprocessingGroup" xmlns:wpi="http://schemas.microsoft.com/office/word/2010/wordprocessingInk" xmlns:wne="http://schemas.microsoft.com/office/word/2006/wordml" xmlns:wps="http://schemas.microsoft.com/office/word/2010/wordprocessingShape" mc:Ignorable="w14 w15 wp14">
-  <w:abstractNum w:abstractNumId="0">
+<w:numbering xmlns:wpc="http://schemas.microsoft.com/office/word/2010/wordprocessingCanvas" xmlns:cx="http://schemas.microsoft.com/office/drawing/2014/chartex" xmlns:cx1="http://schemas.microsoft.com/office/drawing/2015/9/8/chartex" xmlns:cx2="http://schemas.microsoft.com/office/drawing/2015/10/21/chartex" xmlns:cx3="http://schemas.microsoft.com/office/drawing/2016/5/9/chartex" xmlns:cx4="http://schemas.microsoft.com/office/drawing/2016/5/10/chartex" xmlns:cx5="http://schemas.microsoft.com/office/drawing/2016/5/11/chartex" xmlns:cx6="http://schemas.microsoft.com/office/drawing/2016/5/12/chartex" xmlns:cx7="http://schemas.microsoft.com/office/drawing/2016/5/13/chartex" xmlns:cx8="http://schemas.microsoft.com/office/drawing/2016/5/14/chartex" xmlns:mc="http://schemas.openxmlformats.org/markup-compatibility/2006" xmlns:aink="http://schemas.microsoft.com/office/drawing/2016/ink" xmlns:am3d="http://schemas.microsoft.com/office/drawing/2017/model3d" xmlns:o="urn:schemas-microsoft-com:office:office" xmlns:r="http://schemas.openxmlformats.org/officeDocument/2006/relationships" xmlns:m="http://schemas.openxmlformats.org/officeDocument/2006/math" xmlns:v="urn:schemas-microsoft-com:vml" xmlns:wp14="http://schemas.microsoft.com/office/word/2010/wordprocessingDrawing" xmlns:wp="http://schemas.openxmlformats.org/drawingml/2006/wordprocessingDrawing" xmlns:w10="urn:schemas-microsoft-com:office:word" xmlns:w="http://schemas.openxmlformats.org/wordprocessingml/2006/main" xmlns:w14="http://schemas.microsoft.com/office/word/2010/wordml" xmlns:w15="http://schemas.microsoft.com/office/word/2012/wordml" xmlns:w16cid="http://schemas.microsoft.com/office/word/2016/wordml/cid" xmlns:w16se="http://schemas.microsoft.com/office/word/2015/wordml/symex" xmlns:wpg="http://schemas.microsoft.com/office/word/2010/wordprocessingGroup" xmlns:wpi="http://schemas.microsoft.com/office/word/2010/wordprocessingInk" xmlns:wne="http://schemas.microsoft.com/office/word/2006/wordml" xmlns:wps="http://schemas.microsoft.com/office/word/2010/wordprocessingShape" mc:Ignorable="w14 w15 w16se w16cid wp14">
+  <w:abstractNum w:abstractNumId="0" w15:restartNumberingAfterBreak="0">
     <w:nsid w:val="10E01CE7"/>
     <w:multiLevelType w:val="hybridMultilevel"/>
     <w:tmpl w:val="F28EB2E6"/>
@@ -1494,7 +2607,7 @@
       </w:rPr>
     </w:lvl>
   </w:abstractNum>
-  <w:abstractNum w:abstractNumId="1">
+  <w:abstractNum w:abstractNumId="1" w15:restartNumberingAfterBreak="0">
     <w:nsid w:val="23954BFB"/>
     <w:multiLevelType w:val="hybridMultilevel"/>
     <w:tmpl w:val="DEE0F750"/>
@@ -1607,7 +2720,740 @@
       </w:rPr>
     </w:lvl>
   </w:abstractNum>
-  <w:abstractNum w:abstractNumId="2">
+  <w:abstractNum w:abstractNumId="2" w15:restartNumberingAfterBreak="0">
+    <w:nsid w:val="303933B2"/>
+    <w:multiLevelType w:val="multilevel"/>
+    <w:tmpl w:val="0407001F"/>
+    <w:lvl w:ilvl="0">
+      <w:start w:val="1"/>
+      <w:numFmt w:val="decimal"/>
+      <w:lvlText w:val="%1."/>
+      <w:lvlJc w:val="left"/>
+      <w:pPr>
+        <w:ind w:left="360" w:hanging="360"/>
+      </w:pPr>
+    </w:lvl>
+    <w:lvl w:ilvl="1">
+      <w:start w:val="1"/>
+      <w:numFmt w:val="decimal"/>
+      <w:lvlText w:val="%1.%2."/>
+      <w:lvlJc w:val="left"/>
+      <w:pPr>
+        <w:ind w:left="792" w:hanging="432"/>
+      </w:pPr>
+    </w:lvl>
+    <w:lvl w:ilvl="2">
+      <w:start w:val="1"/>
+      <w:numFmt w:val="decimal"/>
+      <w:lvlText w:val="%1.%2.%3."/>
+      <w:lvlJc w:val="left"/>
+      <w:pPr>
+        <w:ind w:left="1224" w:hanging="504"/>
+      </w:pPr>
+    </w:lvl>
+    <w:lvl w:ilvl="3">
+      <w:start w:val="1"/>
+      <w:numFmt w:val="decimal"/>
+      <w:lvlText w:val="%1.%2.%3.%4."/>
+      <w:lvlJc w:val="left"/>
+      <w:pPr>
+        <w:ind w:left="1728" w:hanging="648"/>
+      </w:pPr>
+    </w:lvl>
+    <w:lvl w:ilvl="4">
+      <w:start w:val="1"/>
+      <w:numFmt w:val="decimal"/>
+      <w:lvlText w:val="%1.%2.%3.%4.%5."/>
+      <w:lvlJc w:val="left"/>
+      <w:pPr>
+        <w:ind w:left="2232" w:hanging="792"/>
+      </w:pPr>
+    </w:lvl>
+    <w:lvl w:ilvl="5">
+      <w:start w:val="1"/>
+      <w:numFmt w:val="decimal"/>
+      <w:lvlText w:val="%1.%2.%3.%4.%5.%6."/>
+      <w:lvlJc w:val="left"/>
+      <w:pPr>
+        <w:ind w:left="2736" w:hanging="936"/>
+      </w:pPr>
+    </w:lvl>
+    <w:lvl w:ilvl="6">
+      <w:start w:val="1"/>
+      <w:numFmt w:val="decimal"/>
+      <w:lvlText w:val="%1.%2.%3.%4.%5.%6.%7."/>
+      <w:lvlJc w:val="left"/>
+      <w:pPr>
+        <w:ind w:left="3240" w:hanging="1080"/>
+      </w:pPr>
+    </w:lvl>
+    <w:lvl w:ilvl="7">
+      <w:start w:val="1"/>
+      <w:numFmt w:val="decimal"/>
+      <w:lvlText w:val="%1.%2.%3.%4.%5.%6.%7.%8."/>
+      <w:lvlJc w:val="left"/>
+      <w:pPr>
+        <w:ind w:left="3744" w:hanging="1224"/>
+      </w:pPr>
+    </w:lvl>
+    <w:lvl w:ilvl="8">
+      <w:start w:val="1"/>
+      <w:numFmt w:val="decimal"/>
+      <w:lvlText w:val="%1.%2.%3.%4.%5.%6.%7.%8.%9."/>
+      <w:lvlJc w:val="left"/>
+      <w:pPr>
+        <w:ind w:left="4320" w:hanging="1440"/>
+      </w:pPr>
+    </w:lvl>
+  </w:abstractNum>
+  <w:abstractNum w:abstractNumId="3" w15:restartNumberingAfterBreak="0">
+    <w:nsid w:val="32663664"/>
+    <w:multiLevelType w:val="hybridMultilevel"/>
+    <w:tmpl w:val="9BC2E022"/>
+    <w:lvl w:ilvl="0" w:tplc="1138F486">
+      <w:start w:val="1"/>
+      <w:numFmt w:val="decimal"/>
+      <w:lvlText w:val="%1."/>
+      <w:lvlJc w:val="left"/>
+      <w:pPr>
+        <w:ind w:left="360" w:hanging="360"/>
+      </w:pPr>
+      <w:rPr>
+        <w:b w:val="0"/>
+      </w:rPr>
+    </w:lvl>
+    <w:lvl w:ilvl="1" w:tplc="04070019" w:tentative="1">
+      <w:start w:val="1"/>
+      <w:numFmt w:val="lowerLetter"/>
+      <w:lvlText w:val="%2."/>
+      <w:lvlJc w:val="left"/>
+      <w:pPr>
+        <w:ind w:left="1080" w:hanging="360"/>
+      </w:pPr>
+    </w:lvl>
+    <w:lvl w:ilvl="2" w:tplc="0407001B" w:tentative="1">
+      <w:start w:val="1"/>
+      <w:numFmt w:val="lowerRoman"/>
+      <w:lvlText w:val="%3."/>
+      <w:lvlJc w:val="right"/>
+      <w:pPr>
+        <w:ind w:left="1800" w:hanging="180"/>
+      </w:pPr>
+    </w:lvl>
+    <w:lvl w:ilvl="3" w:tplc="0407000F" w:tentative="1">
+      <w:start w:val="1"/>
+      <w:numFmt w:val="decimal"/>
+      <w:lvlText w:val="%4."/>
+      <w:lvlJc w:val="left"/>
+      <w:pPr>
+        <w:ind w:left="2520" w:hanging="360"/>
+      </w:pPr>
+    </w:lvl>
+    <w:lvl w:ilvl="4" w:tplc="04070019" w:tentative="1">
+      <w:start w:val="1"/>
+      <w:numFmt w:val="lowerLetter"/>
+      <w:lvlText w:val="%5."/>
+      <w:lvlJc w:val="left"/>
+      <w:pPr>
+        <w:ind w:left="3240" w:hanging="360"/>
+      </w:pPr>
+    </w:lvl>
+    <w:lvl w:ilvl="5" w:tplc="0407001B" w:tentative="1">
+      <w:start w:val="1"/>
+      <w:numFmt w:val="lowerRoman"/>
+      <w:lvlText w:val="%6."/>
+      <w:lvlJc w:val="right"/>
+      <w:pPr>
+        <w:ind w:left="3960" w:hanging="180"/>
+      </w:pPr>
+    </w:lvl>
+    <w:lvl w:ilvl="6" w:tplc="0407000F" w:tentative="1">
+      <w:start w:val="1"/>
+      <w:numFmt w:val="decimal"/>
+      <w:lvlText w:val="%7."/>
+      <w:lvlJc w:val="left"/>
+      <w:pPr>
+        <w:ind w:left="4680" w:hanging="360"/>
+      </w:pPr>
+    </w:lvl>
+    <w:lvl w:ilvl="7" w:tplc="04070019" w:tentative="1">
+      <w:start w:val="1"/>
+      <w:numFmt w:val="lowerLetter"/>
+      <w:lvlText w:val="%8."/>
+      <w:lvlJc w:val="left"/>
+      <w:pPr>
+        <w:ind w:left="5400" w:hanging="360"/>
+      </w:pPr>
+    </w:lvl>
+    <w:lvl w:ilvl="8" w:tplc="0407001B" w:tentative="1">
+      <w:start w:val="1"/>
+      <w:numFmt w:val="lowerRoman"/>
+      <w:lvlText w:val="%9."/>
+      <w:lvlJc w:val="right"/>
+      <w:pPr>
+        <w:ind w:left="6120" w:hanging="180"/>
+      </w:pPr>
+    </w:lvl>
+  </w:abstractNum>
+  <w:abstractNum w:abstractNumId="4" w15:restartNumberingAfterBreak="0">
+    <w:nsid w:val="32F6491F"/>
+    <w:multiLevelType w:val="hybridMultilevel"/>
+    <w:tmpl w:val="348419AC"/>
+    <w:lvl w:ilvl="0" w:tplc="1138F486">
+      <w:start w:val="1"/>
+      <w:numFmt w:val="decimal"/>
+      <w:lvlText w:val="%1."/>
+      <w:lvlJc w:val="left"/>
+      <w:pPr>
+        <w:ind w:left="720" w:hanging="360"/>
+      </w:pPr>
+      <w:rPr>
+        <w:b w:val="0"/>
+      </w:rPr>
+    </w:lvl>
+    <w:lvl w:ilvl="1" w:tplc="04070019" w:tentative="1">
+      <w:start w:val="1"/>
+      <w:numFmt w:val="lowerLetter"/>
+      <w:lvlText w:val="%2."/>
+      <w:lvlJc w:val="left"/>
+      <w:pPr>
+        <w:ind w:left="1440" w:hanging="360"/>
+      </w:pPr>
+    </w:lvl>
+    <w:lvl w:ilvl="2" w:tplc="0407001B" w:tentative="1">
+      <w:start w:val="1"/>
+      <w:numFmt w:val="lowerRoman"/>
+      <w:lvlText w:val="%3."/>
+      <w:lvlJc w:val="right"/>
+      <w:pPr>
+        <w:ind w:left="2160" w:hanging="180"/>
+      </w:pPr>
+    </w:lvl>
+    <w:lvl w:ilvl="3" w:tplc="0407000F" w:tentative="1">
+      <w:start w:val="1"/>
+      <w:numFmt w:val="decimal"/>
+      <w:lvlText w:val="%4."/>
+      <w:lvlJc w:val="left"/>
+      <w:pPr>
+        <w:ind w:left="2880" w:hanging="360"/>
+      </w:pPr>
+    </w:lvl>
+    <w:lvl w:ilvl="4" w:tplc="04070019" w:tentative="1">
+      <w:start w:val="1"/>
+      <w:numFmt w:val="lowerLetter"/>
+      <w:lvlText w:val="%5."/>
+      <w:lvlJc w:val="left"/>
+      <w:pPr>
+        <w:ind w:left="3600" w:hanging="360"/>
+      </w:pPr>
+    </w:lvl>
+    <w:lvl w:ilvl="5" w:tplc="0407001B" w:tentative="1">
+      <w:start w:val="1"/>
+      <w:numFmt w:val="lowerRoman"/>
+      <w:lvlText w:val="%6."/>
+      <w:lvlJc w:val="right"/>
+      <w:pPr>
+        <w:ind w:left="4320" w:hanging="180"/>
+      </w:pPr>
+    </w:lvl>
+    <w:lvl w:ilvl="6" w:tplc="0407000F" w:tentative="1">
+      <w:start w:val="1"/>
+      <w:numFmt w:val="decimal"/>
+      <w:lvlText w:val="%7."/>
+      <w:lvlJc w:val="left"/>
+      <w:pPr>
+        <w:ind w:left="5040" w:hanging="360"/>
+      </w:pPr>
+    </w:lvl>
+    <w:lvl w:ilvl="7" w:tplc="04070019" w:tentative="1">
+      <w:start w:val="1"/>
+      <w:numFmt w:val="lowerLetter"/>
+      <w:lvlText w:val="%8."/>
+      <w:lvlJc w:val="left"/>
+      <w:pPr>
+        <w:ind w:left="5760" w:hanging="360"/>
+      </w:pPr>
+    </w:lvl>
+    <w:lvl w:ilvl="8" w:tplc="0407001B" w:tentative="1">
+      <w:start w:val="1"/>
+      <w:numFmt w:val="lowerRoman"/>
+      <w:lvlText w:val="%9."/>
+      <w:lvlJc w:val="right"/>
+      <w:pPr>
+        <w:ind w:left="6480" w:hanging="180"/>
+      </w:pPr>
+    </w:lvl>
+  </w:abstractNum>
+  <w:abstractNum w:abstractNumId="5" w15:restartNumberingAfterBreak="0">
+    <w:nsid w:val="36EF3D4E"/>
+    <w:multiLevelType w:val="hybridMultilevel"/>
+    <w:tmpl w:val="9124ADCC"/>
+    <w:lvl w:ilvl="0" w:tplc="1138F486">
+      <w:start w:val="1"/>
+      <w:numFmt w:val="decimal"/>
+      <w:lvlText w:val="%1."/>
+      <w:lvlJc w:val="left"/>
+      <w:pPr>
+        <w:ind w:left="720" w:hanging="360"/>
+      </w:pPr>
+      <w:rPr>
+        <w:b w:val="0"/>
+      </w:rPr>
+    </w:lvl>
+    <w:lvl w:ilvl="1" w:tplc="04070019">
+      <w:start w:val="1"/>
+      <w:numFmt w:val="lowerLetter"/>
+      <w:lvlText w:val="%2."/>
+      <w:lvlJc w:val="left"/>
+      <w:pPr>
+        <w:ind w:left="1440" w:hanging="360"/>
+      </w:pPr>
+    </w:lvl>
+    <w:lvl w:ilvl="2" w:tplc="0407001B" w:tentative="1">
+      <w:start w:val="1"/>
+      <w:numFmt w:val="lowerRoman"/>
+      <w:lvlText w:val="%3."/>
+      <w:lvlJc w:val="right"/>
+      <w:pPr>
+        <w:ind w:left="2160" w:hanging="180"/>
+      </w:pPr>
+    </w:lvl>
+    <w:lvl w:ilvl="3" w:tplc="0407000F" w:tentative="1">
+      <w:start w:val="1"/>
+      <w:numFmt w:val="decimal"/>
+      <w:lvlText w:val="%4."/>
+      <w:lvlJc w:val="left"/>
+      <w:pPr>
+        <w:ind w:left="2880" w:hanging="360"/>
+      </w:pPr>
+    </w:lvl>
+    <w:lvl w:ilvl="4" w:tplc="04070019" w:tentative="1">
+      <w:start w:val="1"/>
+      <w:numFmt w:val="lowerLetter"/>
+      <w:lvlText w:val="%5."/>
+      <w:lvlJc w:val="left"/>
+      <w:pPr>
+        <w:ind w:left="3600" w:hanging="360"/>
+      </w:pPr>
+    </w:lvl>
+    <w:lvl w:ilvl="5" w:tplc="0407001B" w:tentative="1">
+      <w:start w:val="1"/>
+      <w:numFmt w:val="lowerRoman"/>
+      <w:lvlText w:val="%6."/>
+      <w:lvlJc w:val="right"/>
+      <w:pPr>
+        <w:ind w:left="4320" w:hanging="180"/>
+      </w:pPr>
+    </w:lvl>
+    <w:lvl w:ilvl="6" w:tplc="0407000F" w:tentative="1">
+      <w:start w:val="1"/>
+      <w:numFmt w:val="decimal"/>
+      <w:lvlText w:val="%7."/>
+      <w:lvlJc w:val="left"/>
+      <w:pPr>
+        <w:ind w:left="5040" w:hanging="360"/>
+      </w:pPr>
+    </w:lvl>
+    <w:lvl w:ilvl="7" w:tplc="04070019" w:tentative="1">
+      <w:start w:val="1"/>
+      <w:numFmt w:val="lowerLetter"/>
+      <w:lvlText w:val="%8."/>
+      <w:lvlJc w:val="left"/>
+      <w:pPr>
+        <w:ind w:left="5760" w:hanging="360"/>
+      </w:pPr>
+    </w:lvl>
+    <w:lvl w:ilvl="8" w:tplc="0407001B" w:tentative="1">
+      <w:start w:val="1"/>
+      <w:numFmt w:val="lowerRoman"/>
+      <w:lvlText w:val="%9."/>
+      <w:lvlJc w:val="right"/>
+      <w:pPr>
+        <w:ind w:left="6480" w:hanging="180"/>
+      </w:pPr>
+    </w:lvl>
+  </w:abstractNum>
+  <w:abstractNum w:abstractNumId="6" w15:restartNumberingAfterBreak="0">
+    <w:nsid w:val="3E3D6AE0"/>
+    <w:multiLevelType w:val="multilevel"/>
+    <w:tmpl w:val="7D9E7A34"/>
+    <w:lvl w:ilvl="0">
+      <w:start w:val="1"/>
+      <w:numFmt w:val="decimal"/>
+      <w:lvlText w:val="%1"/>
+      <w:lvlJc w:val="left"/>
+      <w:pPr>
+        <w:ind w:left="360" w:hanging="360"/>
+      </w:pPr>
+      <w:rPr>
+        <w:rFonts w:hint="default"/>
+      </w:rPr>
+    </w:lvl>
+    <w:lvl w:ilvl="1">
+      <w:start w:val="1"/>
+      <w:numFmt w:val="decimal"/>
+      <w:lvlText w:val="%1.%2"/>
+      <w:lvlJc w:val="left"/>
+      <w:pPr>
+        <w:ind w:left="360" w:hanging="360"/>
+      </w:pPr>
+      <w:rPr>
+        <w:rFonts w:hint="default"/>
+      </w:rPr>
+    </w:lvl>
+    <w:lvl w:ilvl="2">
+      <w:start w:val="1"/>
+      <w:numFmt w:val="decimal"/>
+      <w:lvlText w:val="%1.%2.%3"/>
+      <w:lvlJc w:val="left"/>
+      <w:pPr>
+        <w:ind w:left="720" w:hanging="720"/>
+      </w:pPr>
+      <w:rPr>
+        <w:rFonts w:hint="default"/>
+      </w:rPr>
+    </w:lvl>
+    <w:lvl w:ilvl="3">
+      <w:start w:val="1"/>
+      <w:numFmt w:val="decimal"/>
+      <w:lvlText w:val="%1.%2.%3.%4"/>
+      <w:lvlJc w:val="left"/>
+      <w:pPr>
+        <w:ind w:left="720" w:hanging="720"/>
+      </w:pPr>
+      <w:rPr>
+        <w:rFonts w:hint="default"/>
+      </w:rPr>
+    </w:lvl>
+    <w:lvl w:ilvl="4">
+      <w:start w:val="1"/>
+      <w:numFmt w:val="decimal"/>
+      <w:lvlText w:val="%1.%2.%3.%4.%5"/>
+      <w:lvlJc w:val="left"/>
+      <w:pPr>
+        <w:ind w:left="1080" w:hanging="1080"/>
+      </w:pPr>
+      <w:rPr>
+        <w:rFonts w:hint="default"/>
+      </w:rPr>
+    </w:lvl>
+    <w:lvl w:ilvl="5">
+      <w:start w:val="1"/>
+      <w:numFmt w:val="decimal"/>
+      <w:lvlText w:val="%1.%2.%3.%4.%5.%6"/>
+      <w:lvlJc w:val="left"/>
+      <w:pPr>
+        <w:ind w:left="1080" w:hanging="1080"/>
+      </w:pPr>
+      <w:rPr>
+        <w:rFonts w:hint="default"/>
+      </w:rPr>
+    </w:lvl>
+    <w:lvl w:ilvl="6">
+      <w:start w:val="1"/>
+      <w:numFmt w:val="decimal"/>
+      <w:lvlText w:val="%1.%2.%3.%4.%5.%6.%7"/>
+      <w:lvlJc w:val="left"/>
+      <w:pPr>
+        <w:ind w:left="1440" w:hanging="1440"/>
+      </w:pPr>
+      <w:rPr>
+        <w:rFonts w:hint="default"/>
+      </w:rPr>
+    </w:lvl>
+    <w:lvl w:ilvl="7">
+      <w:start w:val="1"/>
+      <w:numFmt w:val="decimal"/>
+      <w:lvlText w:val="%1.%2.%3.%4.%5.%6.%7.%8"/>
+      <w:lvlJc w:val="left"/>
+      <w:pPr>
+        <w:ind w:left="1440" w:hanging="1440"/>
+      </w:pPr>
+      <w:rPr>
+        <w:rFonts w:hint="default"/>
+      </w:rPr>
+    </w:lvl>
+    <w:lvl w:ilvl="8">
+      <w:start w:val="1"/>
+      <w:numFmt w:val="decimal"/>
+      <w:lvlText w:val="%1.%2.%3.%4.%5.%6.%7.%8.%9"/>
+      <w:lvlJc w:val="left"/>
+      <w:pPr>
+        <w:ind w:left="1440" w:hanging="1440"/>
+      </w:pPr>
+      <w:rPr>
+        <w:rFonts w:hint="default"/>
+      </w:rPr>
+    </w:lvl>
+  </w:abstractNum>
+  <w:abstractNum w:abstractNumId="7" w15:restartNumberingAfterBreak="0">
+    <w:nsid w:val="469A3D9D"/>
+    <w:multiLevelType w:val="hybridMultilevel"/>
+    <w:tmpl w:val="348419AC"/>
+    <w:lvl w:ilvl="0" w:tplc="1138F486">
+      <w:start w:val="1"/>
+      <w:numFmt w:val="decimal"/>
+      <w:lvlText w:val="%1."/>
+      <w:lvlJc w:val="left"/>
+      <w:pPr>
+        <w:ind w:left="720" w:hanging="360"/>
+      </w:pPr>
+      <w:rPr>
+        <w:b w:val="0"/>
+      </w:rPr>
+    </w:lvl>
+    <w:lvl w:ilvl="1" w:tplc="04070019" w:tentative="1">
+      <w:start w:val="1"/>
+      <w:numFmt w:val="lowerLetter"/>
+      <w:lvlText w:val="%2."/>
+      <w:lvlJc w:val="left"/>
+      <w:pPr>
+        <w:ind w:left="1440" w:hanging="360"/>
+      </w:pPr>
+    </w:lvl>
+    <w:lvl w:ilvl="2" w:tplc="0407001B" w:tentative="1">
+      <w:start w:val="1"/>
+      <w:numFmt w:val="lowerRoman"/>
+      <w:lvlText w:val="%3."/>
+      <w:lvlJc w:val="right"/>
+      <w:pPr>
+        <w:ind w:left="2160" w:hanging="180"/>
+      </w:pPr>
+    </w:lvl>
+    <w:lvl w:ilvl="3" w:tplc="0407000F" w:tentative="1">
+      <w:start w:val="1"/>
+      <w:numFmt w:val="decimal"/>
+      <w:lvlText w:val="%4."/>
+      <w:lvlJc w:val="left"/>
+      <w:pPr>
+        <w:ind w:left="2880" w:hanging="360"/>
+      </w:pPr>
+    </w:lvl>
+    <w:lvl w:ilvl="4" w:tplc="04070019" w:tentative="1">
+      <w:start w:val="1"/>
+      <w:numFmt w:val="lowerLetter"/>
+      <w:lvlText w:val="%5."/>
+      <w:lvlJc w:val="left"/>
+      <w:pPr>
+        <w:ind w:left="3600" w:hanging="360"/>
+      </w:pPr>
+    </w:lvl>
+    <w:lvl w:ilvl="5" w:tplc="0407001B" w:tentative="1">
+      <w:start w:val="1"/>
+      <w:numFmt w:val="lowerRoman"/>
+      <w:lvlText w:val="%6."/>
+      <w:lvlJc w:val="right"/>
+      <w:pPr>
+        <w:ind w:left="4320" w:hanging="180"/>
+      </w:pPr>
+    </w:lvl>
+    <w:lvl w:ilvl="6" w:tplc="0407000F" w:tentative="1">
+      <w:start w:val="1"/>
+      <w:numFmt w:val="decimal"/>
+      <w:lvlText w:val="%7."/>
+      <w:lvlJc w:val="left"/>
+      <w:pPr>
+        <w:ind w:left="5040" w:hanging="360"/>
+      </w:pPr>
+    </w:lvl>
+    <w:lvl w:ilvl="7" w:tplc="04070019" w:tentative="1">
+      <w:start w:val="1"/>
+      <w:numFmt w:val="lowerLetter"/>
+      <w:lvlText w:val="%8."/>
+      <w:lvlJc w:val="left"/>
+      <w:pPr>
+        <w:ind w:left="5760" w:hanging="360"/>
+      </w:pPr>
+    </w:lvl>
+    <w:lvl w:ilvl="8" w:tplc="0407001B" w:tentative="1">
+      <w:start w:val="1"/>
+      <w:numFmt w:val="lowerRoman"/>
+      <w:lvlText w:val="%9."/>
+      <w:lvlJc w:val="right"/>
+      <w:pPr>
+        <w:ind w:left="6480" w:hanging="180"/>
+      </w:pPr>
+    </w:lvl>
+  </w:abstractNum>
+  <w:abstractNum w:abstractNumId="8" w15:restartNumberingAfterBreak="0">
+    <w:nsid w:val="4EA25ED7"/>
+    <w:multiLevelType w:val="hybridMultilevel"/>
+    <w:tmpl w:val="DA4413E2"/>
+    <w:lvl w:ilvl="0" w:tplc="D1E82B20">
+      <w:start w:val="1"/>
+      <w:numFmt w:val="decimal"/>
+      <w:lvlText w:val="%1."/>
+      <w:lvlJc w:val="left"/>
+      <w:pPr>
+        <w:ind w:left="360" w:hanging="360"/>
+      </w:pPr>
+      <w:rPr>
+        <w:rFonts w:hint="default"/>
+      </w:rPr>
+    </w:lvl>
+    <w:lvl w:ilvl="1" w:tplc="0407000F">
+      <w:start w:val="1"/>
+      <w:numFmt w:val="decimal"/>
+      <w:lvlText w:val="%2."/>
+      <w:lvlJc w:val="left"/>
+      <w:pPr>
+        <w:ind w:left="1080" w:hanging="360"/>
+      </w:pPr>
+    </w:lvl>
+    <w:lvl w:ilvl="2" w:tplc="0407001B" w:tentative="1">
+      <w:start w:val="1"/>
+      <w:numFmt w:val="lowerRoman"/>
+      <w:lvlText w:val="%3."/>
+      <w:lvlJc w:val="right"/>
+      <w:pPr>
+        <w:ind w:left="1800" w:hanging="180"/>
+      </w:pPr>
+    </w:lvl>
+    <w:lvl w:ilvl="3" w:tplc="0407000F" w:tentative="1">
+      <w:start w:val="1"/>
+      <w:numFmt w:val="decimal"/>
+      <w:lvlText w:val="%4."/>
+      <w:lvlJc w:val="left"/>
+      <w:pPr>
+        <w:ind w:left="2520" w:hanging="360"/>
+      </w:pPr>
+    </w:lvl>
+    <w:lvl w:ilvl="4" w:tplc="04070019" w:tentative="1">
+      <w:start w:val="1"/>
+      <w:numFmt w:val="lowerLetter"/>
+      <w:lvlText w:val="%5."/>
+      <w:lvlJc w:val="left"/>
+      <w:pPr>
+        <w:ind w:left="3240" w:hanging="360"/>
+      </w:pPr>
+    </w:lvl>
+    <w:lvl w:ilvl="5" w:tplc="0407001B" w:tentative="1">
+      <w:start w:val="1"/>
+      <w:numFmt w:val="lowerRoman"/>
+      <w:lvlText w:val="%6."/>
+      <w:lvlJc w:val="right"/>
+      <w:pPr>
+        <w:ind w:left="3960" w:hanging="180"/>
+      </w:pPr>
+    </w:lvl>
+    <w:lvl w:ilvl="6" w:tplc="0407000F" w:tentative="1">
+      <w:start w:val="1"/>
+      <w:numFmt w:val="decimal"/>
+      <w:lvlText w:val="%7."/>
+      <w:lvlJc w:val="left"/>
+      <w:pPr>
+        <w:ind w:left="4680" w:hanging="360"/>
+      </w:pPr>
+    </w:lvl>
+    <w:lvl w:ilvl="7" w:tplc="04070019" w:tentative="1">
+      <w:start w:val="1"/>
+      <w:numFmt w:val="lowerLetter"/>
+      <w:lvlText w:val="%8."/>
+      <w:lvlJc w:val="left"/>
+      <w:pPr>
+        <w:ind w:left="5400" w:hanging="360"/>
+      </w:pPr>
+    </w:lvl>
+    <w:lvl w:ilvl="8" w:tplc="0407001B" w:tentative="1">
+      <w:start w:val="1"/>
+      <w:numFmt w:val="lowerRoman"/>
+      <w:lvlText w:val="%9."/>
+      <w:lvlJc w:val="right"/>
+      <w:pPr>
+        <w:ind w:left="6120" w:hanging="180"/>
+      </w:pPr>
+    </w:lvl>
+  </w:abstractNum>
+  <w:abstractNum w:abstractNumId="9" w15:restartNumberingAfterBreak="0">
+    <w:nsid w:val="5F034A41"/>
+    <w:multiLevelType w:val="hybridMultilevel"/>
+    <w:tmpl w:val="D95884BE"/>
+    <w:lvl w:ilvl="0" w:tplc="1138F486">
+      <w:start w:val="1"/>
+      <w:numFmt w:val="decimal"/>
+      <w:lvlText w:val="%1."/>
+      <w:lvlJc w:val="left"/>
+      <w:pPr>
+        <w:ind w:left="720" w:hanging="360"/>
+      </w:pPr>
+      <w:rPr>
+        <w:b w:val="0"/>
+      </w:rPr>
+    </w:lvl>
+    <w:lvl w:ilvl="1" w:tplc="04070019">
+      <w:start w:val="1"/>
+      <w:numFmt w:val="lowerLetter"/>
+      <w:lvlText w:val="%2."/>
+      <w:lvlJc w:val="left"/>
+      <w:pPr>
+        <w:ind w:left="1440" w:hanging="360"/>
+      </w:pPr>
+    </w:lvl>
+    <w:lvl w:ilvl="2" w:tplc="0407001B" w:tentative="1">
+      <w:start w:val="1"/>
+      <w:numFmt w:val="lowerRoman"/>
+      <w:lvlText w:val="%3."/>
+      <w:lvlJc w:val="right"/>
+      <w:pPr>
+        <w:ind w:left="2160" w:hanging="180"/>
+      </w:pPr>
+    </w:lvl>
+    <w:lvl w:ilvl="3" w:tplc="0407000F" w:tentative="1">
+      <w:start w:val="1"/>
+      <w:numFmt w:val="decimal"/>
+      <w:lvlText w:val="%4."/>
+      <w:lvlJc w:val="left"/>
+      <w:pPr>
+        <w:ind w:left="2880" w:hanging="360"/>
+      </w:pPr>
+    </w:lvl>
+    <w:lvl w:ilvl="4" w:tplc="04070019" w:tentative="1">
+      <w:start w:val="1"/>
+      <w:numFmt w:val="lowerLetter"/>
+      <w:lvlText w:val="%5."/>
+      <w:lvlJc w:val="left"/>
+      <w:pPr>
+        <w:ind w:left="3600" w:hanging="360"/>
+      </w:pPr>
+    </w:lvl>
+    <w:lvl w:ilvl="5" w:tplc="0407001B" w:tentative="1">
+      <w:start w:val="1"/>
+      <w:numFmt w:val="lowerRoman"/>
+      <w:lvlText w:val="%6."/>
+      <w:lvlJc w:val="right"/>
+      <w:pPr>
+        <w:ind w:left="4320" w:hanging="180"/>
+      </w:pPr>
+    </w:lvl>
+    <w:lvl w:ilvl="6" w:tplc="0407000F" w:tentative="1">
+      <w:start w:val="1"/>
+      <w:numFmt w:val="decimal"/>
+      <w:lvlText w:val="%7."/>
+      <w:lvlJc w:val="left"/>
+      <w:pPr>
+        <w:ind w:left="5040" w:hanging="360"/>
+      </w:pPr>
+    </w:lvl>
+    <w:lvl w:ilvl="7" w:tplc="04070019" w:tentative="1">
+      <w:start w:val="1"/>
+      <w:numFmt w:val="lowerLetter"/>
+      <w:lvlText w:val="%8."/>
+      <w:lvlJc w:val="left"/>
+      <w:pPr>
+        <w:ind w:left="5760" w:hanging="360"/>
+      </w:pPr>
+    </w:lvl>
+    <w:lvl w:ilvl="8" w:tplc="0407001B" w:tentative="1">
+      <w:start w:val="1"/>
+      <w:numFmt w:val="lowerRoman"/>
+      <w:lvlText w:val="%9."/>
+      <w:lvlJc w:val="right"/>
+      <w:pPr>
+        <w:ind w:left="6480" w:hanging="180"/>
+      </w:pPr>
+    </w:lvl>
+  </w:abstractNum>
+  <w:abstractNum w:abstractNumId="10" w15:restartNumberingAfterBreak="0">
     <w:nsid w:val="6FD454AA"/>
     <w:multiLevelType w:val="hybridMultilevel"/>
     <w:tmpl w:val="4D8444D0"/>
@@ -1687,6 +3533,95 @@
       </w:pPr>
     </w:lvl>
     <w:lvl w:ilvl="8" w:tplc="0809001B" w:tentative="1">
+      <w:start w:val="1"/>
+      <w:numFmt w:val="lowerRoman"/>
+      <w:lvlText w:val="%9."/>
+      <w:lvlJc w:val="right"/>
+      <w:pPr>
+        <w:ind w:left="6480" w:hanging="180"/>
+      </w:pPr>
+    </w:lvl>
+  </w:abstractNum>
+  <w:abstractNum w:abstractNumId="11" w15:restartNumberingAfterBreak="0">
+    <w:nsid w:val="75451CE0"/>
+    <w:multiLevelType w:val="hybridMultilevel"/>
+    <w:tmpl w:val="09041D58"/>
+    <w:lvl w:ilvl="0" w:tplc="1138F486">
+      <w:start w:val="1"/>
+      <w:numFmt w:val="decimal"/>
+      <w:lvlText w:val="%1."/>
+      <w:lvlJc w:val="left"/>
+      <w:pPr>
+        <w:ind w:left="720" w:hanging="360"/>
+      </w:pPr>
+      <w:rPr>
+        <w:b w:val="0"/>
+      </w:rPr>
+    </w:lvl>
+    <w:lvl w:ilvl="1" w:tplc="04070019" w:tentative="1">
+      <w:start w:val="1"/>
+      <w:numFmt w:val="lowerLetter"/>
+      <w:lvlText w:val="%2."/>
+      <w:lvlJc w:val="left"/>
+      <w:pPr>
+        <w:ind w:left="1440" w:hanging="360"/>
+      </w:pPr>
+    </w:lvl>
+    <w:lvl w:ilvl="2" w:tplc="0407001B" w:tentative="1">
+      <w:start w:val="1"/>
+      <w:numFmt w:val="lowerRoman"/>
+      <w:lvlText w:val="%3."/>
+      <w:lvlJc w:val="right"/>
+      <w:pPr>
+        <w:ind w:left="2160" w:hanging="180"/>
+      </w:pPr>
+    </w:lvl>
+    <w:lvl w:ilvl="3" w:tplc="0407000F" w:tentative="1">
+      <w:start w:val="1"/>
+      <w:numFmt w:val="decimal"/>
+      <w:lvlText w:val="%4."/>
+      <w:lvlJc w:val="left"/>
+      <w:pPr>
+        <w:ind w:left="2880" w:hanging="360"/>
+      </w:pPr>
+    </w:lvl>
+    <w:lvl w:ilvl="4" w:tplc="04070019" w:tentative="1">
+      <w:start w:val="1"/>
+      <w:numFmt w:val="lowerLetter"/>
+      <w:lvlText w:val="%5."/>
+      <w:lvlJc w:val="left"/>
+      <w:pPr>
+        <w:ind w:left="3600" w:hanging="360"/>
+      </w:pPr>
+    </w:lvl>
+    <w:lvl w:ilvl="5" w:tplc="0407001B" w:tentative="1">
+      <w:start w:val="1"/>
+      <w:numFmt w:val="lowerRoman"/>
+      <w:lvlText w:val="%6."/>
+      <w:lvlJc w:val="right"/>
+      <w:pPr>
+        <w:ind w:left="4320" w:hanging="180"/>
+      </w:pPr>
+    </w:lvl>
+    <w:lvl w:ilvl="6" w:tplc="0407000F" w:tentative="1">
+      <w:start w:val="1"/>
+      <w:numFmt w:val="decimal"/>
+      <w:lvlText w:val="%7."/>
+      <w:lvlJc w:val="left"/>
+      <w:pPr>
+        <w:ind w:left="5040" w:hanging="360"/>
+      </w:pPr>
+    </w:lvl>
+    <w:lvl w:ilvl="7" w:tplc="04070019" w:tentative="1">
+      <w:start w:val="1"/>
+      <w:numFmt w:val="lowerLetter"/>
+      <w:lvlText w:val="%8."/>
+      <w:lvlJc w:val="left"/>
+      <w:pPr>
+        <w:ind w:left="5760" w:hanging="360"/>
+      </w:pPr>
+    </w:lvl>
+    <w:lvl w:ilvl="8" w:tplc="0407001B" w:tentative="1">
       <w:start w:val="1"/>
       <w:numFmt w:val="lowerRoman"/>
       <w:lvlText w:val="%9."/>
@@ -1703,13 +3638,40 @@
     <w:abstractNumId w:val="1"/>
   </w:num>
   <w:num w:numId="3">
+    <w:abstractNumId w:val="10"/>
+  </w:num>
+  <w:num w:numId="4">
+    <w:abstractNumId w:val="8"/>
+  </w:num>
+  <w:num w:numId="5">
     <w:abstractNumId w:val="2"/>
+  </w:num>
+  <w:num w:numId="6">
+    <w:abstractNumId w:val="6"/>
+  </w:num>
+  <w:num w:numId="7">
+    <w:abstractNumId w:val="5"/>
+  </w:num>
+  <w:num w:numId="8">
+    <w:abstractNumId w:val="3"/>
+  </w:num>
+  <w:num w:numId="9">
+    <w:abstractNumId w:val="11"/>
+  </w:num>
+  <w:num w:numId="10">
+    <w:abstractNumId w:val="9"/>
+  </w:num>
+  <w:num w:numId="11">
+    <w:abstractNumId w:val="4"/>
+  </w:num>
+  <w:num w:numId="12">
+    <w:abstractNumId w:val="7"/>
   </w:num>
 </w:numbering>
 </file>
 
 <file path=word/styles.xml><?xml version="1.0" encoding="utf-8"?>
-<w:styles xmlns:mc="http://schemas.openxmlformats.org/markup-compatibility/2006" xmlns:r="http://schemas.openxmlformats.org/officeDocument/2006/relationships" xmlns:w="http://schemas.openxmlformats.org/wordprocessingml/2006/main" xmlns:w14="http://schemas.microsoft.com/office/word/2010/wordml" xmlns:w15="http://schemas.microsoft.com/office/word/2012/wordml" mc:Ignorable="w14 w15">
+<w:styles xmlns:mc="http://schemas.openxmlformats.org/markup-compatibility/2006" xmlns:r="http://schemas.openxmlformats.org/officeDocument/2006/relationships" xmlns:w="http://schemas.openxmlformats.org/wordprocessingml/2006/main" xmlns:w14="http://schemas.microsoft.com/office/word/2010/wordml" xmlns:w15="http://schemas.microsoft.com/office/word/2012/wordml" xmlns:w16cid="http://schemas.microsoft.com/office/word/2016/wordml/cid" xmlns:w16se="http://schemas.microsoft.com/office/word/2015/wordml/symex" mc:Ignorable="w14 w15 w16se w16cid">
   <w:docDefaults>
     <w:rPrDefault>
       <w:rPr>
@@ -1721,7 +3683,7 @@
     </w:rPrDefault>
     <w:pPrDefault/>
   </w:docDefaults>
-  <w:latentStyles w:defLockedState="0" w:defUIPriority="99" w:defSemiHidden="0" w:defUnhideWhenUsed="0" w:defQFormat="0" w:count="382">
+  <w:latentStyles w:defLockedState="0" w:defUIPriority="99" w:defSemiHidden="0" w:defUnhideWhenUsed="0" w:defQFormat="0" w:count="375">
     <w:lsdException w:name="Normal" w:uiPriority="0" w:qFormat="1"/>
     <w:lsdException w:name="heading 1" w:uiPriority="9" w:qFormat="1"/>
     <w:lsdException w:name="heading 2" w:semiHidden="1" w:uiPriority="9" w:unhideWhenUsed="1" w:qFormat="1"/>
@@ -1878,15 +3840,6 @@
     <w:lsdException w:name="Balloon Text" w:semiHidden="1" w:unhideWhenUsed="1"/>
     <w:lsdException w:name="Table Grid" w:uiPriority="39"/>
     <w:lsdException w:name="Table Theme" w:semiHidden="1" w:unhideWhenUsed="1"/>
-    <w:lsdException w:name="Note Level 1" w:semiHidden="1" w:unhideWhenUsed="1"/>
-    <w:lsdException w:name="Note Level 2" w:semiHidden="1" w:unhideWhenUsed="1"/>
-    <w:lsdException w:name="Note Level 3" w:semiHidden="1" w:unhideWhenUsed="1"/>
-    <w:lsdException w:name="Note Level 4" w:semiHidden="1" w:unhideWhenUsed="1"/>
-    <w:lsdException w:name="Note Level 5" w:semiHidden="1" w:unhideWhenUsed="1"/>
-    <w:lsdException w:name="Note Level 6" w:semiHidden="1" w:unhideWhenUsed="1"/>
-    <w:lsdException w:name="Note Level 7" w:semiHidden="1" w:unhideWhenUsed="1"/>
-    <w:lsdException w:name="Note Level 8" w:semiHidden="1" w:unhideWhenUsed="1"/>
-    <w:lsdException w:name="Note Level 9" w:semiHidden="1" w:unhideWhenUsed="1"/>
     <w:lsdException w:name="Placeholder Text" w:semiHidden="1"/>
     <w:lsdException w:name="No Spacing" w:uiPriority="1" w:qFormat="1"/>
     <w:lsdException w:name="Light Shading" w:uiPriority="60"/>
@@ -2105,15 +4058,15 @@
     <w:lsdException w:name="Mention" w:semiHidden="1" w:unhideWhenUsed="1"/>
     <w:lsdException w:name="Smart Hyperlink" w:semiHidden="1" w:unhideWhenUsed="1"/>
   </w:latentStyles>
-  <w:style w:type="paragraph" w:default="1" w:styleId="Normal">
+  <w:style w:type="paragraph" w:default="1" w:styleId="Standard">
     <w:name w:val="Normal"/>
     <w:qFormat/>
   </w:style>
-  <w:style w:type="paragraph" w:styleId="Heading1">
+  <w:style w:type="paragraph" w:styleId="berschrift1">
     <w:name w:val="heading 1"/>
-    <w:basedOn w:val="Normal"/>
-    <w:next w:val="Normal"/>
-    <w:link w:val="Heading1Char"/>
+    <w:basedOn w:val="Standard"/>
+    <w:next w:val="Standard"/>
+    <w:link w:val="berschrift1Zchn"/>
     <w:uiPriority w:val="9"/>
     <w:qFormat/>
     <w:rsid w:val="005B1FD0"/>
@@ -2130,11 +4083,11 @@
       <w:szCs w:val="32"/>
     </w:rPr>
   </w:style>
-  <w:style w:type="paragraph" w:styleId="Heading2">
+  <w:style w:type="paragraph" w:styleId="berschrift2">
     <w:name w:val="heading 2"/>
-    <w:basedOn w:val="Normal"/>
-    <w:next w:val="Normal"/>
-    <w:link w:val="Heading2Char"/>
+    <w:basedOn w:val="Standard"/>
+    <w:next w:val="Standard"/>
+    <w:link w:val="berschrift2Zchn"/>
     <w:uiPriority w:val="9"/>
     <w:unhideWhenUsed/>
     <w:qFormat/>
@@ -2152,13 +4105,13 @@
       <w:szCs w:val="26"/>
     </w:rPr>
   </w:style>
-  <w:style w:type="character" w:default="1" w:styleId="DefaultParagraphFont">
+  <w:style w:type="character" w:default="1" w:styleId="Absatz-Standardschriftart">
     <w:name w:val="Default Paragraph Font"/>
     <w:uiPriority w:val="1"/>
     <w:semiHidden/>
     <w:unhideWhenUsed/>
   </w:style>
-  <w:style w:type="table" w:default="1" w:styleId="TableNormal">
+  <w:style w:type="table" w:default="1" w:styleId="NormaleTabelle">
     <w:name w:val="Normal Table"/>
     <w:uiPriority w:val="99"/>
     <w:semiHidden/>
@@ -2173,17 +4126,17 @@
       </w:tblCellMar>
     </w:tblPr>
   </w:style>
-  <w:style w:type="numbering" w:default="1" w:styleId="NoList">
+  <w:style w:type="numbering" w:default="1" w:styleId="KeineListe">
     <w:name w:val="No List"/>
     <w:uiPriority w:val="99"/>
     <w:semiHidden/>
     <w:unhideWhenUsed/>
   </w:style>
-  <w:style w:type="paragraph" w:styleId="Title">
+  <w:style w:type="paragraph" w:styleId="Titel">
     <w:name w:val="Title"/>
-    <w:basedOn w:val="Normal"/>
-    <w:next w:val="Normal"/>
-    <w:link w:val="TitleChar"/>
+    <w:basedOn w:val="Standard"/>
+    <w:next w:val="Standard"/>
+    <w:link w:val="TitelZchn"/>
     <w:uiPriority w:val="10"/>
     <w:qFormat/>
     <w:rsid w:val="005B1FD0"/>
@@ -2198,10 +4151,10 @@
       <w:szCs w:val="56"/>
     </w:rPr>
   </w:style>
-  <w:style w:type="character" w:customStyle="1" w:styleId="TitleChar">
-    <w:name w:val="Title Char"/>
-    <w:basedOn w:val="DefaultParagraphFont"/>
-    <w:link w:val="Title"/>
+  <w:style w:type="character" w:customStyle="1" w:styleId="TitelZchn">
+    <w:name w:val="Titel Zchn"/>
+    <w:basedOn w:val="Absatz-Standardschriftart"/>
+    <w:link w:val="Titel"/>
     <w:uiPriority w:val="10"/>
     <w:rsid w:val="005B1FD0"/>
     <w:rPr>
@@ -2212,10 +4165,10 @@
       <w:szCs w:val="56"/>
     </w:rPr>
   </w:style>
-  <w:style w:type="character" w:customStyle="1" w:styleId="Heading1Char">
-    <w:name w:val="Heading 1 Char"/>
-    <w:basedOn w:val="DefaultParagraphFont"/>
-    <w:link w:val="Heading1"/>
+  <w:style w:type="character" w:customStyle="1" w:styleId="berschrift1Zchn">
+    <w:name w:val="Überschrift 1 Zchn"/>
+    <w:basedOn w:val="Absatz-Standardschriftart"/>
+    <w:link w:val="berschrift1"/>
     <w:uiPriority w:val="9"/>
     <w:rsid w:val="005B1FD0"/>
     <w:rPr>
@@ -2225,10 +4178,10 @@
       <w:szCs w:val="32"/>
     </w:rPr>
   </w:style>
-  <w:style w:type="character" w:customStyle="1" w:styleId="Heading2Char">
-    <w:name w:val="Heading 2 Char"/>
-    <w:basedOn w:val="DefaultParagraphFont"/>
-    <w:link w:val="Heading2"/>
+  <w:style w:type="character" w:customStyle="1" w:styleId="berschrift2Zchn">
+    <w:name w:val="Überschrift 2 Zchn"/>
+    <w:basedOn w:val="Absatz-Standardschriftart"/>
+    <w:link w:val="berschrift2"/>
     <w:uiPriority w:val="9"/>
     <w:rsid w:val="00012734"/>
     <w:rPr>
@@ -2238,9 +4191,9 @@
       <w:szCs w:val="26"/>
     </w:rPr>
   </w:style>
-  <w:style w:type="paragraph" w:styleId="ListParagraph">
+  <w:style w:type="paragraph" w:styleId="Listenabsatz">
     <w:name w:val="List Paragraph"/>
-    <w:basedOn w:val="Normal"/>
+    <w:basedOn w:val="Standard"/>
     <w:uiPriority w:val="34"/>
     <w:qFormat/>
     <w:rsid w:val="001E319C"/>
@@ -2251,7 +4204,7 @@
   </w:style>
   <w:style w:type="character" w:styleId="Hyperlink">
     <w:name w:val="Hyperlink"/>
-    <w:basedOn w:val="DefaultParagraphFont"/>
+    <w:basedOn w:val="Absatz-Standardschriftart"/>
     <w:uiPriority w:val="99"/>
     <w:unhideWhenUsed/>
     <w:rsid w:val="00C7731F"/>
@@ -2260,13 +4213,12 @@
       <w:u w:val="single"/>
     </w:rPr>
   </w:style>
-  <w:style w:type="table" w:styleId="TableGrid">
+  <w:style w:type="table" w:styleId="Tabellenraster">
     <w:name w:val="Table Grid"/>
-    <w:basedOn w:val="TableNormal"/>
+    <w:basedOn w:val="NormaleTabelle"/>
     <w:uiPriority w:val="39"/>
     <w:rsid w:val="006238DC"/>
     <w:tblPr>
-      <w:tblInd w:w="0" w:type="dxa"/>
       <w:tblBorders>
         <w:top w:val="single" w:sz="4" w:space="0" w:color="auto"/>
         <w:left w:val="single" w:sz="4" w:space="0" w:color="auto"/>
@@ -2275,23 +4227,16 @@
         <w:insideH w:val="single" w:sz="4" w:space="0" w:color="auto"/>
         <w:insideV w:val="single" w:sz="4" w:space="0" w:color="auto"/>
       </w:tblBorders>
-      <w:tblCellMar>
-        <w:top w:w="0" w:type="dxa"/>
-        <w:left w:w="108" w:type="dxa"/>
-        <w:bottom w:w="0" w:type="dxa"/>
-        <w:right w:w="108" w:type="dxa"/>
-      </w:tblCellMar>
     </w:tblPr>
   </w:style>
-  <w:style w:type="table" w:styleId="GridTable5Dark-Accent1">
+  <w:style w:type="table" w:styleId="Gitternetztabelle5dunkelAkzent1">
     <w:name w:val="Grid Table 5 Dark Accent 1"/>
-    <w:basedOn w:val="TableNormal"/>
+    <w:basedOn w:val="NormaleTabelle"/>
     <w:uiPriority w:val="50"/>
     <w:rsid w:val="007340B4"/>
     <w:tblPr>
       <w:tblStyleRowBandSize w:val="1"/>
       <w:tblStyleColBandSize w:val="1"/>
-      <w:tblInd w:w="0" w:type="dxa"/>
       <w:tblBorders>
         <w:top w:val="single" w:sz="4" w:space="0" w:color="FFFFFF" w:themeColor="background1"/>
         <w:left w:val="single" w:sz="4" w:space="0" w:color="FFFFFF" w:themeColor="background1"/>
@@ -2300,12 +4245,6 @@
         <w:insideH w:val="single" w:sz="4" w:space="0" w:color="FFFFFF" w:themeColor="background1"/>
         <w:insideV w:val="single" w:sz="4" w:space="0" w:color="FFFFFF" w:themeColor="background1"/>
       </w:tblBorders>
-      <w:tblCellMar>
-        <w:top w:w="0" w:type="dxa"/>
-        <w:left w:w="108" w:type="dxa"/>
-        <w:bottom w:w="0" w:type="dxa"/>
-        <w:right w:w="108" w:type="dxa"/>
-      </w:tblCellMar>
     </w:tblPr>
     <w:tcPr>
       <w:shd w:val="clear" w:color="auto" w:fill="D9E2F3" w:themeFill="accent1" w:themeFillTint="33"/>
@@ -2393,15 +4332,14 @@
       </w:tcPr>
     </w:tblStylePr>
   </w:style>
-  <w:style w:type="table" w:styleId="GridTable5Dark-Accent3">
+  <w:style w:type="table" w:styleId="Gitternetztabelle5dunkelAkzent3">
     <w:name w:val="Grid Table 5 Dark Accent 3"/>
-    <w:basedOn w:val="TableNormal"/>
+    <w:basedOn w:val="NormaleTabelle"/>
     <w:uiPriority w:val="50"/>
     <w:rsid w:val="006603F7"/>
     <w:tblPr>
       <w:tblStyleRowBandSize w:val="1"/>
       <w:tblStyleColBandSize w:val="1"/>
-      <w:tblInd w:w="0" w:type="dxa"/>
       <w:tblBorders>
         <w:top w:val="single" w:sz="4" w:space="0" w:color="FFFFFF" w:themeColor="background1"/>
         <w:left w:val="single" w:sz="4" w:space="0" w:color="FFFFFF" w:themeColor="background1"/>
@@ -2410,12 +4348,6 @@
         <w:insideH w:val="single" w:sz="4" w:space="0" w:color="FFFFFF" w:themeColor="background1"/>
         <w:insideV w:val="single" w:sz="4" w:space="0" w:color="FFFFFF" w:themeColor="background1"/>
       </w:tblBorders>
-      <w:tblCellMar>
-        <w:top w:w="0" w:type="dxa"/>
-        <w:left w:w="108" w:type="dxa"/>
-        <w:bottom w:w="0" w:type="dxa"/>
-        <w:right w:w="108" w:type="dxa"/>
-      </w:tblCellMar>
     </w:tblPr>
     <w:tcPr>
       <w:shd w:val="clear" w:color="auto" w:fill="EDEDED" w:themeFill="accent3" w:themeFillTint="33"/>
@@ -2503,15 +4435,14 @@
       </w:tcPr>
     </w:tblStylePr>
   </w:style>
-  <w:style w:type="table" w:styleId="GridTable1Light-Accent3">
+  <w:style w:type="table" w:styleId="Gitternetztabelle1hellAkzent3">
     <w:name w:val="Grid Table 1 Light Accent 3"/>
-    <w:basedOn w:val="TableNormal"/>
+    <w:basedOn w:val="NormaleTabelle"/>
     <w:uiPriority w:val="46"/>
     <w:rsid w:val="009D5E68"/>
     <w:tblPr>
       <w:tblStyleRowBandSize w:val="1"/>
       <w:tblStyleColBandSize w:val="1"/>
-      <w:tblInd w:w="0" w:type="dxa"/>
       <w:tblBorders>
         <w:top w:val="single" w:sz="4" w:space="0" w:color="DBDBDB" w:themeColor="accent3" w:themeTint="66"/>
         <w:left w:val="single" w:sz="4" w:space="0" w:color="DBDBDB" w:themeColor="accent3" w:themeTint="66"/>
@@ -2520,12 +4451,6 @@
         <w:insideH w:val="single" w:sz="4" w:space="0" w:color="DBDBDB" w:themeColor="accent3" w:themeTint="66"/>
         <w:insideV w:val="single" w:sz="4" w:space="0" w:color="DBDBDB" w:themeColor="accent3" w:themeTint="66"/>
       </w:tblBorders>
-      <w:tblCellMar>
-        <w:top w:w="0" w:type="dxa"/>
-        <w:left w:w="108" w:type="dxa"/>
-        <w:bottom w:w="0" w:type="dxa"/>
-        <w:right w:w="108" w:type="dxa"/>
-      </w:tblCellMar>
     </w:tblPr>
     <w:tblStylePr w:type="firstRow">
       <w:rPr>
@@ -2564,21 +4489,14 @@
       </w:rPr>
     </w:tblStylePr>
   </w:style>
-  <w:style w:type="table" w:styleId="PlainTable3">
+  <w:style w:type="table" w:styleId="EinfacheTabelle3">
     <w:name w:val="Plain Table 3"/>
-    <w:basedOn w:val="TableNormal"/>
+    <w:basedOn w:val="NormaleTabelle"/>
     <w:uiPriority w:val="43"/>
     <w:rsid w:val="00B24E71"/>
     <w:tblPr>
       <w:tblStyleRowBandSize w:val="1"/>
       <w:tblStyleColBandSize w:val="1"/>
-      <w:tblInd w:w="0" w:type="dxa"/>
-      <w:tblCellMar>
-        <w:top w:w="0" w:type="dxa"/>
-        <w:left w:w="108" w:type="dxa"/>
-        <w:bottom w:w="0" w:type="dxa"/>
-        <w:right w:w="108" w:type="dxa"/>
-      </w:tblCellMar>
     </w:tblPr>
     <w:tblStylePr w:type="firstRow">
       <w:rPr>
@@ -2930,7 +4848,7 @@
 </file>
 
 <file path=customXml/itemProps1.xml><?xml version="1.0" encoding="utf-8"?>
-<ds:datastoreItem xmlns:ds="http://schemas.openxmlformats.org/officeDocument/2006/customXml" ds:itemID="{7639FA9F-41D9-A64D-A42A-8FB415E1BC91}">
+<ds:datastoreItem xmlns:ds="http://schemas.openxmlformats.org/officeDocument/2006/customXml" ds:itemID="{29A37A8D-149F-4F0D-88DE-5F68F2E855EB}">
   <ds:schemaRefs>
     <ds:schemaRef ds:uri="http://schemas.openxmlformats.org/officeDocument/2006/bibliography"/>
   </ds:schemaRefs>

</xml_diff>

<commit_message>
Beschreibung Domainmodel + First Architecture
</commit_message>
<xml_diff>
--- a/documents/milestone2/Project Analysis.docx
+++ b/documents/milestone2/Project Analysis.docx
@@ -1,6 +1,6 @@
 
 <file path=word/document.xml><?xml version="1.0" encoding="utf-8"?>
-<w:document xmlns:wpc="http://schemas.microsoft.com/office/word/2010/wordprocessingCanvas" xmlns:mo="http://schemas.microsoft.com/office/mac/office/2008/main" xmlns:mc="http://schemas.openxmlformats.org/markup-compatibility/2006" xmlns:mv="urn:schemas-microsoft-com:mac:vml" xmlns:o="urn:schemas-microsoft-com:office:office" xmlns:r="http://schemas.openxmlformats.org/officeDocument/2006/relationships" xmlns:m="http://schemas.openxmlformats.org/officeDocument/2006/math" xmlns:v="urn:schemas-microsoft-com:vml" xmlns:wp14="http://schemas.microsoft.com/office/word/2010/wordprocessingDrawing" xmlns:wp="http://schemas.openxmlformats.org/drawingml/2006/wordprocessingDrawing" xmlns:w10="urn:schemas-microsoft-com:office:word" xmlns:w="http://schemas.openxmlformats.org/wordprocessingml/2006/main" xmlns:w14="http://schemas.microsoft.com/office/word/2010/wordml" xmlns:w15="http://schemas.microsoft.com/office/word/2012/wordml" xmlns:wpg="http://schemas.microsoft.com/office/word/2010/wordprocessingGroup" xmlns:wpi="http://schemas.microsoft.com/office/word/2010/wordprocessingInk" xmlns:wne="http://schemas.microsoft.com/office/word/2006/wordml" xmlns:wps="http://schemas.microsoft.com/office/word/2010/wordprocessingShape" mc:Ignorable="w14 w15 wp14">
+<w:document xmlns:wpc="http://schemas.microsoft.com/office/word/2010/wordprocessingCanvas" xmlns:cx="http://schemas.microsoft.com/office/drawing/2014/chartex" xmlns:cx1="http://schemas.microsoft.com/office/drawing/2015/9/8/chartex" xmlns:cx2="http://schemas.microsoft.com/office/drawing/2015/10/21/chartex" xmlns:cx3="http://schemas.microsoft.com/office/drawing/2016/5/9/chartex" xmlns:cx4="http://schemas.microsoft.com/office/drawing/2016/5/10/chartex" xmlns:cx5="http://schemas.microsoft.com/office/drawing/2016/5/11/chartex" xmlns:cx6="http://schemas.microsoft.com/office/drawing/2016/5/12/chartex" xmlns:cx7="http://schemas.microsoft.com/office/drawing/2016/5/13/chartex" xmlns:cx8="http://schemas.microsoft.com/office/drawing/2016/5/14/chartex" xmlns:mc="http://schemas.openxmlformats.org/markup-compatibility/2006" xmlns:aink="http://schemas.microsoft.com/office/drawing/2016/ink" xmlns:am3d="http://schemas.microsoft.com/office/drawing/2017/model3d" xmlns:o="urn:schemas-microsoft-com:office:office" xmlns:r="http://schemas.openxmlformats.org/officeDocument/2006/relationships" xmlns:m="http://schemas.openxmlformats.org/officeDocument/2006/math" xmlns:v="urn:schemas-microsoft-com:vml" xmlns:wp14="http://schemas.microsoft.com/office/word/2010/wordprocessingDrawing" xmlns:wp="http://schemas.openxmlformats.org/drawingml/2006/wordprocessingDrawing" xmlns:w10="urn:schemas-microsoft-com:office:word" xmlns:w="http://schemas.openxmlformats.org/wordprocessingml/2006/main" xmlns:w14="http://schemas.microsoft.com/office/word/2010/wordml" xmlns:w15="http://schemas.microsoft.com/office/word/2012/wordml" xmlns:w16cid="http://schemas.microsoft.com/office/word/2016/wordml/cid" xmlns:w16se="http://schemas.microsoft.com/office/word/2015/wordml/symex" xmlns:wpg="http://schemas.microsoft.com/office/word/2010/wordprocessingGroup" xmlns:wpi="http://schemas.microsoft.com/office/word/2010/wordprocessingInk" xmlns:wne="http://schemas.microsoft.com/office/word/2006/wordml" xmlns:wps="http://schemas.microsoft.com/office/word/2010/wordprocessingShape" mc:Ignorable="w14 w15 w16se w16cid wp14">
   <w:body>
     <w:sdt>
       <w:sdtPr>
@@ -95,7 +95,7 @@
                                 <w:sdtContent>
                                   <w:p>
                                     <w:pPr>
-                                      <w:pStyle w:val="NoSpacing"/>
+                                      <w:pStyle w:val="KeinLeerraum"/>
                                       <w:jc w:val="right"/>
                                       <w:rPr>
                                         <w:color w:val="595959" w:themeColor="text1" w:themeTint="A6"/>
@@ -111,7 +111,27 @@
                                         <w:szCs w:val="28"/>
                                         <w:lang w:val="de-CH"/>
                                       </w:rPr>
-                                      <w:t>S. Bösch, N. Eckhart, R. Emberger and P. Meie</w:t>
+                                      <w:t xml:space="preserve">S. Bösch, N. Eckhart, R. </w:t>
+                                    </w:r>
+                                    <w:proofErr w:type="spellStart"/>
+                                    <w:r>
+                                      <w:rPr>
+                                        <w:color w:val="595959" w:themeColor="text1" w:themeTint="A6"/>
+                                        <w:sz w:val="28"/>
+                                        <w:szCs w:val="28"/>
+                                        <w:lang w:val="de-CH"/>
+                                      </w:rPr>
+                                      <w:t>Emberger</w:t>
+                                    </w:r>
+                                    <w:proofErr w:type="spellEnd"/>
+                                    <w:r>
+                                      <w:rPr>
+                                        <w:color w:val="595959" w:themeColor="text1" w:themeTint="A6"/>
+                                        <w:sz w:val="28"/>
+                                        <w:szCs w:val="28"/>
+                                        <w:lang w:val="de-CH"/>
+                                      </w:rPr>
+                                      <w:t xml:space="preserve"> and P. Meie</w:t>
                                     </w:r>
                                     <w:r>
                                       <w:rPr>
@@ -127,7 +147,7 @@
                               </w:sdt>
                               <w:p>
                                 <w:pPr>
-                                  <w:pStyle w:val="NoSpacing"/>
+                                  <w:pStyle w:val="KeinLeerraum"/>
                                   <w:jc w:val="right"/>
                                   <w:rPr>
                                     <w:color w:val="595959" w:themeColor="text1" w:themeTint="A6"/>
@@ -184,11 +204,11 @@
               </mc:Choice>
               <mc:Fallback>
                 <w:pict>
-                  <v:shapetype w14:anchorId="2838D491" id="_x0000_t202" coordsize="21600,21600" o:spt="202" path="m0,0l0,21600,21600,21600,21600,0xe">
+                  <v:shapetype w14:anchorId="2838D491" id="_x0000_t202" coordsize="21600,21600" o:spt="202" path="m,l,21600r21600,l21600,xe">
                     <v:stroke joinstyle="miter"/>
                     <v:path gradientshapeok="t" o:connecttype="rect"/>
                   </v:shapetype>
-                  <v:shape id="Text Box 152" o:spid="_x0000_s1026" type="#_x0000_t202" style="position:absolute;margin-left:0;margin-top:0;width:8in;height:1in;z-index:251660288;visibility:visible;mso-wrap-style:square;mso-width-percent:941;mso-height-percent:92;mso-top-percent:818;mso-wrap-distance-left:9pt;mso-wrap-distance-top:0;mso-wrap-distance-right:9pt;mso-wrap-distance-bottom:0;mso-position-horizontal:center;mso-position-horizontal-relative:page;mso-position-vertical-relative:page;mso-width-percent:941;mso-height-percent:92;mso-top-percent:818;mso-width-relative:page;mso-height-relative:page;v-text-anchor:bottom" o:gfxdata="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" filled="f" stroked="f" strokeweight=".5pt">
+                  <v:shape id="Text Box 152" o:spid="_x0000_s1026" type="#_x0000_t202" style="position:absolute;margin-left:0;margin-top:0;width:8in;height:1in;z-index:251660288;visibility:visible;mso-wrap-style:square;mso-width-percent:941;mso-height-percent:92;mso-top-percent:818;mso-wrap-distance-left:9pt;mso-wrap-distance-top:0;mso-wrap-distance-right:9pt;mso-wrap-distance-bottom:0;mso-position-horizontal:center;mso-position-horizontal-relative:page;mso-position-vertical-relative:page;mso-width-percent:941;mso-height-percent:92;mso-top-percent:818;mso-width-relative:page;mso-height-relative:page;v-text-anchor:bottom" o:gfxdata="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" filled="f" stroked="f" strokeweight=".5pt">
                     <v:textbox inset="126pt,0,54pt,0">
                       <w:txbxContent>
                         <w:sdt>
@@ -205,10 +225,11 @@
                             <w:dataBinding w:prefixMappings="xmlns:ns0='http://purl.org/dc/elements/1.1/' xmlns:ns1='http://schemas.openxmlformats.org/package/2006/metadata/core-properties' " w:xpath="/ns1:coreProperties[1]/ns0:creator[1]" w:storeItemID="{6C3C8BC8-F283-45AE-878A-BAB7291924A1}"/>
                             <w:text/>
                           </w:sdtPr>
+                          <w:sdtEndPr/>
                           <w:sdtContent>
                             <w:p>
                               <w:pPr>
-                                <w:pStyle w:val="NoSpacing"/>
+                                <w:pStyle w:val="KeinLeerraum"/>
                                 <w:jc w:val="right"/>
                                 <w:rPr>
                                   <w:color w:val="595959" w:themeColor="text1" w:themeTint="A6"/>
@@ -224,7 +245,27 @@
                                   <w:szCs w:val="28"/>
                                   <w:lang w:val="de-CH"/>
                                 </w:rPr>
-                                <w:t>S. Bösch, N. Eckhart, R. Emberger and P. Meie</w:t>
+                                <w:t xml:space="preserve">S. Bösch, N. Eckhart, R. </w:t>
+                              </w:r>
+                              <w:proofErr w:type="spellStart"/>
+                              <w:r>
+                                <w:rPr>
+                                  <w:color w:val="595959" w:themeColor="text1" w:themeTint="A6"/>
+                                  <w:sz w:val="28"/>
+                                  <w:szCs w:val="28"/>
+                                  <w:lang w:val="de-CH"/>
+                                </w:rPr>
+                                <w:t>Emberger</w:t>
+                              </w:r>
+                              <w:proofErr w:type="spellEnd"/>
+                              <w:r>
+                                <w:rPr>
+                                  <w:color w:val="595959" w:themeColor="text1" w:themeTint="A6"/>
+                                  <w:sz w:val="28"/>
+                                  <w:szCs w:val="28"/>
+                                  <w:lang w:val="de-CH"/>
+                                </w:rPr>
+                                <w:t xml:space="preserve"> and P. Meie</w:t>
                               </w:r>
                               <w:r>
                                 <w:rPr>
@@ -240,7 +281,7 @@
                         </w:sdt>
                         <w:p>
                           <w:pPr>
-                            <w:pStyle w:val="NoSpacing"/>
+                            <w:pStyle w:val="KeinLeerraum"/>
                             <w:jc w:val="right"/>
                             <w:rPr>
                               <w:color w:val="595959" w:themeColor="text1" w:themeTint="A6"/>
@@ -262,6 +303,7 @@
                               <w:dataBinding w:prefixMappings="xmlns:ns0='http://schemas.microsoft.com/office/2006/coverPageProps' " w:xpath="/ns0:CoverPageProperties[1]/ns0:CompanyEmail[1]" w:storeItemID="{55AF091B-3C7A-41E3-B477-F2FDAA23CFDA}"/>
                               <w:text/>
                             </w:sdtPr>
+                            <w:sdtEndPr/>
                             <w:sdtContent>
                               <w:r>
                                 <w:rPr>
@@ -445,7 +487,7 @@
               </mc:Choice>
               <mc:Fallback>
                 <w:pict>
-                  <v:shape w14:anchorId="7DDC4C5E" id="Text Box 154" o:spid="_x0000_s1027" type="#_x0000_t202" style="position:absolute;margin-left:0;margin-top:0;width:8in;height:286.5pt;z-index:251659264;visibility:visible;mso-wrap-style:square;mso-width-percent:941;mso-height-percent:363;mso-top-percent:300;mso-wrap-distance-left:9pt;mso-wrap-distance-top:0;mso-wrap-distance-right:9pt;mso-wrap-distance-bottom:0;mso-position-horizontal:center;mso-position-horizontal-relative:page;mso-position-vertical-relative:page;mso-width-percent:941;mso-height-percent:363;mso-top-percent:300;mso-width-relative:page;mso-height-relative:page;v-text-anchor:bottom" o:gfxdata="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" filled="f" stroked="f" strokeweight=".5pt">
+                  <v:shape w14:anchorId="7DDC4C5E" id="Text Box 154" o:spid="_x0000_s1027" type="#_x0000_t202" style="position:absolute;margin-left:0;margin-top:0;width:8in;height:286.5pt;z-index:251659264;visibility:visible;mso-wrap-style:square;mso-width-percent:941;mso-height-percent:363;mso-top-percent:300;mso-wrap-distance-left:9pt;mso-wrap-distance-top:0;mso-wrap-distance-right:9pt;mso-wrap-distance-bottom:0;mso-position-horizontal:center;mso-position-horizontal-relative:page;mso-position-vertical-relative:page;mso-width-percent:941;mso-height-percent:363;mso-top-percent:300;mso-width-relative:page;mso-height-relative:page;v-text-anchor:bottom" o:gfxdata="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" filled="f" stroked="f" strokeweight=".5pt">
                     <v:textbox inset="126pt,0,54pt,0">
                       <w:txbxContent>
                         <w:p>
@@ -502,6 +544,7 @@
                             <w:dataBinding w:prefixMappings="xmlns:ns0='http://purl.org/dc/elements/1.1/' xmlns:ns1='http://schemas.openxmlformats.org/package/2006/metadata/core-properties' " w:xpath="/ns1:coreProperties[1]/ns0:subject[1]" w:storeItemID="{6C3C8BC8-F283-45AE-878A-BAB7291924A1}"/>
                             <w:text/>
                           </w:sdtPr>
+                          <w:sdtEndPr/>
                           <w:sdtContent>
                             <w:p>
                               <w:pPr>
@@ -641,7 +684,7 @@
       <w:sdtContent>
         <w:p>
           <w:pPr>
-            <w:pStyle w:val="TOCHeading"/>
+            <w:pStyle w:val="Inhaltsverzeichnisberschrift"/>
           </w:pPr>
           <w:r>
             <w:t>Table of Contents</w:t>
@@ -649,7 +692,7 @@
         </w:p>
         <w:p>
           <w:pPr>
-            <w:pStyle w:val="TOC1"/>
+            <w:pStyle w:val="Verzeichnis1"/>
             <w:tabs>
               <w:tab w:val="left" w:pos="480"/>
               <w:tab w:val="right" w:leader="dot" w:pos="9010"/>
@@ -756,7 +799,7 @@
         </w:p>
         <w:p>
           <w:pPr>
-            <w:pStyle w:val="TOC2"/>
+            <w:pStyle w:val="Verzeichnis2"/>
             <w:tabs>
               <w:tab w:val="left" w:pos="960"/>
               <w:tab w:val="right" w:leader="dot" w:pos="9010"/>
@@ -850,7 +893,7 @@
         </w:p>
         <w:p>
           <w:pPr>
-            <w:pStyle w:val="TOC2"/>
+            <w:pStyle w:val="Verzeichnis2"/>
             <w:tabs>
               <w:tab w:val="left" w:pos="960"/>
               <w:tab w:val="right" w:leader="dot" w:pos="9010"/>
@@ -944,7 +987,7 @@
         </w:p>
         <w:p>
           <w:pPr>
-            <w:pStyle w:val="TOC2"/>
+            <w:pStyle w:val="Verzeichnis2"/>
             <w:tabs>
               <w:tab w:val="left" w:pos="960"/>
               <w:tab w:val="right" w:leader="dot" w:pos="9010"/>
@@ -1038,7 +1081,7 @@
         </w:p>
         <w:p>
           <w:pPr>
-            <w:pStyle w:val="TOC1"/>
+            <w:pStyle w:val="Verzeichnis1"/>
             <w:tabs>
               <w:tab w:val="left" w:pos="480"/>
               <w:tab w:val="right" w:leader="dot" w:pos="9010"/>
@@ -1128,7 +1171,7 @@
         </w:p>
         <w:p>
           <w:pPr>
-            <w:pStyle w:val="TOC2"/>
+            <w:pStyle w:val="Verzeichnis2"/>
             <w:tabs>
               <w:tab w:val="left" w:pos="960"/>
               <w:tab w:val="right" w:leader="dot" w:pos="9010"/>
@@ -1222,7 +1265,7 @@
         </w:p>
         <w:p>
           <w:pPr>
-            <w:pStyle w:val="TOC2"/>
+            <w:pStyle w:val="Verzeichnis2"/>
             <w:tabs>
               <w:tab w:val="left" w:pos="960"/>
               <w:tab w:val="right" w:leader="dot" w:pos="9010"/>
@@ -1316,7 +1359,7 @@
         </w:p>
         <w:p>
           <w:pPr>
-            <w:pStyle w:val="TOC2"/>
+            <w:pStyle w:val="Verzeichnis2"/>
             <w:tabs>
               <w:tab w:val="left" w:pos="960"/>
               <w:tab w:val="right" w:leader="dot" w:pos="9010"/>
@@ -1410,7 +1453,7 @@
         </w:p>
         <w:p>
           <w:pPr>
-            <w:pStyle w:val="TOC2"/>
+            <w:pStyle w:val="Verzeichnis2"/>
             <w:tabs>
               <w:tab w:val="left" w:pos="960"/>
               <w:tab w:val="right" w:leader="dot" w:pos="9010"/>
@@ -1504,7 +1547,7 @@
         </w:p>
         <w:p>
           <w:pPr>
-            <w:pStyle w:val="TOC2"/>
+            <w:pStyle w:val="Verzeichnis2"/>
             <w:tabs>
               <w:tab w:val="left" w:pos="960"/>
               <w:tab w:val="right" w:leader="dot" w:pos="9010"/>
@@ -1598,7 +1641,7 @@
         </w:p>
         <w:p>
           <w:pPr>
-            <w:pStyle w:val="TOC2"/>
+            <w:pStyle w:val="Verzeichnis2"/>
             <w:tabs>
               <w:tab w:val="left" w:pos="960"/>
               <w:tab w:val="right" w:leader="dot" w:pos="9010"/>
@@ -1692,7 +1735,7 @@
         </w:p>
         <w:p>
           <w:pPr>
-            <w:pStyle w:val="TOC2"/>
+            <w:pStyle w:val="Verzeichnis2"/>
             <w:tabs>
               <w:tab w:val="left" w:pos="960"/>
               <w:tab w:val="right" w:leader="dot" w:pos="9010"/>
@@ -1786,7 +1829,7 @@
         </w:p>
         <w:p>
           <w:pPr>
-            <w:pStyle w:val="TOC2"/>
+            <w:pStyle w:val="Verzeichnis2"/>
             <w:tabs>
               <w:tab w:val="left" w:pos="960"/>
               <w:tab w:val="right" w:leader="dot" w:pos="9010"/>
@@ -1880,7 +1923,7 @@
         </w:p>
         <w:p>
           <w:pPr>
-            <w:pStyle w:val="TOC2"/>
+            <w:pStyle w:val="Verzeichnis2"/>
             <w:tabs>
               <w:tab w:val="left" w:pos="960"/>
               <w:tab w:val="right" w:leader="dot" w:pos="9010"/>
@@ -1974,7 +2017,7 @@
         </w:p>
         <w:p>
           <w:pPr>
-            <w:pStyle w:val="TOC2"/>
+            <w:pStyle w:val="Verzeichnis2"/>
             <w:tabs>
               <w:tab w:val="left" w:pos="960"/>
               <w:tab w:val="right" w:leader="dot" w:pos="9010"/>
@@ -2068,7 +2111,7 @@
         </w:p>
         <w:p>
           <w:pPr>
-            <w:pStyle w:val="TOC2"/>
+            <w:pStyle w:val="Verzeichnis2"/>
             <w:tabs>
               <w:tab w:val="left" w:pos="960"/>
               <w:tab w:val="right" w:leader="dot" w:pos="9010"/>
@@ -2162,7 +2205,7 @@
         </w:p>
         <w:p>
           <w:pPr>
-            <w:pStyle w:val="TOC1"/>
+            <w:pStyle w:val="Verzeichnis1"/>
             <w:tabs>
               <w:tab w:val="left" w:pos="480"/>
               <w:tab w:val="right" w:leader="dot" w:pos="9010"/>
@@ -2252,7 +2295,7 @@
         </w:p>
         <w:p>
           <w:pPr>
-            <w:pStyle w:val="TOC1"/>
+            <w:pStyle w:val="Verzeichnis1"/>
             <w:tabs>
               <w:tab w:val="left" w:pos="480"/>
               <w:tab w:val="right" w:leader="dot" w:pos="9010"/>
@@ -2342,7 +2385,7 @@
         </w:p>
         <w:p>
           <w:pPr>
-            <w:pStyle w:val="TOC1"/>
+            <w:pStyle w:val="Verzeichnis1"/>
             <w:tabs>
               <w:tab w:val="left" w:pos="480"/>
               <w:tab w:val="right" w:leader="dot" w:pos="9010"/>
@@ -2432,7 +2475,7 @@
         </w:p>
         <w:p>
           <w:pPr>
-            <w:pStyle w:val="TOC1"/>
+            <w:pStyle w:val="Verzeichnis1"/>
             <w:tabs>
               <w:tab w:val="left" w:pos="480"/>
               <w:tab w:val="right" w:leader="dot" w:pos="9010"/>
@@ -2522,7 +2565,7 @@
         </w:p>
         <w:p>
           <w:pPr>
-            <w:pStyle w:val="TOC1"/>
+            <w:pStyle w:val="Verzeichnis1"/>
             <w:tabs>
               <w:tab w:val="left" w:pos="480"/>
               <w:tab w:val="right" w:leader="dot" w:pos="9010"/>
@@ -2612,7 +2655,7 @@
         </w:p>
         <w:p>
           <w:pPr>
-            <w:pStyle w:val="TOC1"/>
+            <w:pStyle w:val="Verzeichnis1"/>
             <w:tabs>
               <w:tab w:val="left" w:pos="480"/>
               <w:tab w:val="right" w:leader="dot" w:pos="9010"/>
@@ -2727,8 +2770,6 @@
           <w:noProof/>
         </w:rPr>
       </w:pPr>
-      <w:bookmarkStart w:id="0" w:name="_GoBack"/>
-      <w:bookmarkEnd w:id="0"/>
       <w:r>
         <w:rPr>
           <w:b/>
@@ -2740,22 +2781,22 @@
     </w:p>
     <w:p>
       <w:pPr>
-        <w:pStyle w:val="Heading1"/>
+        <w:pStyle w:val="berschrift1"/>
         <w:numPr>
           <w:ilvl w:val="0"/>
           <w:numId w:val="1"/>
         </w:numPr>
       </w:pPr>
-      <w:bookmarkStart w:id="1" w:name="_Toc496546986"/>
+      <w:bookmarkStart w:id="0" w:name="_Toc496546986"/>
       <w:r>
         <w:lastRenderedPageBreak/>
         <w:t>Project Management</w:t>
       </w:r>
-      <w:bookmarkEnd w:id="1"/>
+      <w:bookmarkEnd w:id="0"/>
     </w:p>
     <w:tbl>
       <w:tblPr>
-        <w:tblStyle w:val="GridTable5Dark-Accent1"/>
+        <w:tblStyle w:val="Gitternetztabelle5dunkelAkzent1"/>
         <w:tblW w:w="0" w:type="auto"/>
         <w:tblLook w:val="04A0" w:firstRow="1" w:lastRow="0" w:firstColumn="1" w:lastColumn="0" w:noHBand="0" w:noVBand="1"/>
       </w:tblPr>
@@ -2862,24 +2903,24 @@
     <w:p/>
     <w:p>
       <w:pPr>
-        <w:pStyle w:val="Heading2"/>
+        <w:pStyle w:val="berschrift2"/>
         <w:numPr>
           <w:ilvl w:val="1"/>
           <w:numId w:val="1"/>
         </w:numPr>
       </w:pPr>
-      <w:bookmarkStart w:id="2" w:name="_Toc496546987"/>
+      <w:bookmarkStart w:id="1" w:name="_Toc496546987"/>
       <w:r>
         <w:t xml:space="preserve">Previous </w:t>
       </w:r>
       <w:r>
         <w:t>Activities</w:t>
       </w:r>
-      <w:bookmarkEnd w:id="2"/>
+      <w:bookmarkEnd w:id="1"/>
     </w:p>
     <w:tbl>
       <w:tblPr>
-        <w:tblStyle w:val="GridTable5Dark-Accent1"/>
+        <w:tblStyle w:val="Gitternetztabelle5dunkelAkzent1"/>
         <w:tblW w:w="0" w:type="auto"/>
         <w:tblCellMar>
           <w:top w:w="113" w:type="dxa"/>
@@ -3431,9 +3472,11 @@
             <w:pPr>
               <w:cnfStyle w:val="000000000000" w:firstRow="0" w:lastRow="0" w:firstColumn="0" w:lastColumn="0" w:oddVBand="0" w:evenVBand="0" w:oddHBand="0" w:evenHBand="0" w:firstRowFirstColumn="0" w:firstRowLastColumn="0" w:lastRowFirstColumn="0" w:lastRowLastColumn="0"/>
             </w:pPr>
+            <w:proofErr w:type="spellStart"/>
             <w:r>
               <w:t>emberrap</w:t>
             </w:r>
+            <w:proofErr w:type="spellEnd"/>
           </w:p>
         </w:tc>
         <w:tc>
@@ -3544,17 +3587,17 @@
     <w:p/>
     <w:p>
       <w:pPr>
-        <w:pStyle w:val="Heading2"/>
+        <w:pStyle w:val="berschrift2"/>
         <w:numPr>
           <w:ilvl w:val="1"/>
           <w:numId w:val="1"/>
         </w:numPr>
       </w:pPr>
-      <w:bookmarkStart w:id="3" w:name="_Toc496546988"/>
+      <w:bookmarkStart w:id="2" w:name="_Toc496546988"/>
       <w:r>
         <w:t>Time Comparison</w:t>
       </w:r>
-      <w:bookmarkEnd w:id="3"/>
+      <w:bookmarkEnd w:id="2"/>
     </w:p>
     <w:p>
       <w:r>
@@ -3564,21 +3607,21 @@
     <w:p/>
     <w:p>
       <w:pPr>
-        <w:pStyle w:val="Heading2"/>
+        <w:pStyle w:val="berschrift2"/>
         <w:numPr>
           <w:ilvl w:val="1"/>
           <w:numId w:val="1"/>
         </w:numPr>
       </w:pPr>
-      <w:bookmarkStart w:id="4" w:name="_Toc496546989"/>
+      <w:bookmarkStart w:id="3" w:name="_Toc496546989"/>
       <w:r>
         <w:t>Risk List</w:t>
       </w:r>
-      <w:bookmarkEnd w:id="4"/>
+      <w:bookmarkEnd w:id="3"/>
     </w:p>
     <w:tbl>
       <w:tblPr>
-        <w:tblStyle w:val="GridTable5Dark-Accent1"/>
+        <w:tblStyle w:val="Gitternetztabelle5dunkelAkzent1"/>
         <w:tblW w:w="9056" w:type="dxa"/>
         <w:tblInd w:w="-5" w:type="dxa"/>
         <w:tblLook w:val="0620" w:firstRow="1" w:lastRow="0" w:firstColumn="0" w:lastColumn="0" w:noHBand="1" w:noVBand="1"/>
@@ -3833,18 +3876,18 @@
     </w:tbl>
     <w:p>
       <w:pPr>
-        <w:pStyle w:val="Heading1"/>
+        <w:pStyle w:val="berschrift1"/>
         <w:numPr>
           <w:ilvl w:val="0"/>
           <w:numId w:val="1"/>
         </w:numPr>
       </w:pPr>
-      <w:bookmarkStart w:id="5" w:name="_Toc496546990"/>
+      <w:bookmarkStart w:id="4" w:name="_Toc496546990"/>
       <w:r>
         <w:lastRenderedPageBreak/>
         <w:t>Use Cases</w:t>
       </w:r>
-      <w:bookmarkEnd w:id="5"/>
+      <w:bookmarkEnd w:id="4"/>
     </w:p>
     <w:p>
       <w:r>
@@ -3854,7 +3897,7 @@
     <w:p/>
     <w:tbl>
       <w:tblPr>
-        <w:tblStyle w:val="GridTable4-Accent1"/>
+        <w:tblStyle w:val="Gitternetztabelle4Akzent1"/>
         <w:tblW w:w="0" w:type="auto"/>
         <w:tblLook w:val="0620" w:firstRow="1" w:lastRow="0" w:firstColumn="0" w:lastColumn="0" w:noHBand="1" w:noVBand="1"/>
       </w:tblPr>
@@ -3912,7 +3955,7 @@
           </w:tcPr>
           <w:p>
             <w:pPr>
-              <w:pStyle w:val="ListParagraph"/>
+              <w:pStyle w:val="Listenabsatz"/>
               <w:numPr>
                 <w:ilvl w:val="0"/>
                 <w:numId w:val="2"/>
@@ -3951,7 +3994,7 @@
           </w:tcPr>
           <w:p>
             <w:pPr>
-              <w:pStyle w:val="ListParagraph"/>
+              <w:pStyle w:val="Listenabsatz"/>
               <w:numPr>
                 <w:ilvl w:val="1"/>
                 <w:numId w:val="10"/>
@@ -3992,7 +4035,7 @@
           </w:tcPr>
           <w:p>
             <w:pPr>
-              <w:pStyle w:val="ListParagraph"/>
+              <w:pStyle w:val="Listenabsatz"/>
               <w:numPr>
                 <w:ilvl w:val="1"/>
                 <w:numId w:val="10"/>
@@ -4029,7 +4072,7 @@
           </w:tcPr>
           <w:p>
             <w:pPr>
-              <w:pStyle w:val="ListParagraph"/>
+              <w:pStyle w:val="Listenabsatz"/>
               <w:numPr>
                 <w:ilvl w:val="1"/>
                 <w:numId w:val="10"/>
@@ -4066,7 +4109,7 @@
           </w:tcPr>
           <w:p>
             <w:pPr>
-              <w:pStyle w:val="ListParagraph"/>
+              <w:pStyle w:val="Listenabsatz"/>
               <w:numPr>
                 <w:ilvl w:val="1"/>
                 <w:numId w:val="10"/>
@@ -4103,7 +4146,7 @@
           </w:tcPr>
           <w:p>
             <w:pPr>
-              <w:pStyle w:val="ListParagraph"/>
+              <w:pStyle w:val="Listenabsatz"/>
               <w:numPr>
                 <w:ilvl w:val="1"/>
                 <w:numId w:val="10"/>
@@ -4140,14 +4183,19 @@
           </w:tcPr>
           <w:p>
             <w:pPr>
-              <w:pStyle w:val="ListParagraph"/>
+              <w:pStyle w:val="Listenabsatz"/>
               <w:numPr>
                 <w:ilvl w:val="1"/>
                 <w:numId w:val="10"/>
               </w:numPr>
             </w:pPr>
-            <w:r>
-              <w:t>Unpause game</w:t>
+            <w:proofErr w:type="spellStart"/>
+            <w:r>
+              <w:t>Unpause</w:t>
+            </w:r>
+            <w:proofErr w:type="spellEnd"/>
+            <w:r>
+              <w:t xml:space="preserve"> game</w:t>
             </w:r>
           </w:p>
         </w:tc>
@@ -4177,7 +4225,7 @@
           </w:tcPr>
           <w:p>
             <w:pPr>
-              <w:pStyle w:val="ListParagraph"/>
+              <w:pStyle w:val="Listenabsatz"/>
               <w:numPr>
                 <w:ilvl w:val="0"/>
                 <w:numId w:val="2"/>
@@ -4213,7 +4261,7 @@
           </w:tcPr>
           <w:p>
             <w:pPr>
-              <w:pStyle w:val="ListParagraph"/>
+              <w:pStyle w:val="Listenabsatz"/>
               <w:numPr>
                 <w:ilvl w:val="0"/>
                 <w:numId w:val="2"/>
@@ -4249,7 +4297,7 @@
           </w:tcPr>
           <w:p>
             <w:pPr>
-              <w:pStyle w:val="ListParagraph"/>
+              <w:pStyle w:val="Listenabsatz"/>
               <w:numPr>
                 <w:ilvl w:val="0"/>
                 <w:numId w:val="2"/>
@@ -4285,7 +4333,7 @@
           </w:tcPr>
           <w:p>
             <w:pPr>
-              <w:pStyle w:val="ListParagraph"/>
+              <w:pStyle w:val="Listenabsatz"/>
               <w:numPr>
                 <w:ilvl w:val="0"/>
                 <w:numId w:val="2"/>
@@ -4318,13 +4366,13 @@
     <w:p/>
     <w:p>
       <w:pPr>
-        <w:pStyle w:val="Heading2"/>
+        <w:pStyle w:val="berschrift2"/>
         <w:numPr>
           <w:ilvl w:val="1"/>
           <w:numId w:val="1"/>
         </w:numPr>
       </w:pPr>
-      <w:bookmarkStart w:id="6" w:name="_Toc496546991"/>
+      <w:bookmarkStart w:id="5" w:name="_Toc496546991"/>
       <w:r>
         <w:t xml:space="preserve">UC 1 – Play </w:t>
       </w:r>
@@ -4334,7 +4382,7 @@
       <w:r>
         <w:t>ame</w:t>
       </w:r>
-      <w:bookmarkEnd w:id="6"/>
+      <w:bookmarkEnd w:id="5"/>
     </w:p>
     <w:p>
       <w:r>
@@ -4362,7 +4410,7 @@
     </w:p>
     <w:p>
       <w:pPr>
-        <w:pStyle w:val="ListParagraph"/>
+        <w:pStyle w:val="Listenabsatz"/>
         <w:numPr>
           <w:ilvl w:val="0"/>
           <w:numId w:val="4"/>
@@ -4409,7 +4457,7 @@
     </w:p>
     <w:p>
       <w:pPr>
-        <w:pStyle w:val="ListParagraph"/>
+        <w:pStyle w:val="Listenabsatz"/>
         <w:numPr>
           <w:ilvl w:val="0"/>
           <w:numId w:val="5"/>
@@ -4421,7 +4469,7 @@
     </w:p>
     <w:p>
       <w:pPr>
-        <w:pStyle w:val="ListParagraph"/>
+        <w:pStyle w:val="Listenabsatz"/>
         <w:numPr>
           <w:ilvl w:val="0"/>
           <w:numId w:val="5"/>
@@ -4433,7 +4481,7 @@
     </w:p>
     <w:p>
       <w:pPr>
-        <w:pStyle w:val="ListParagraph"/>
+        <w:pStyle w:val="Listenabsatz"/>
         <w:numPr>
           <w:ilvl w:val="0"/>
           <w:numId w:val="5"/>
@@ -4445,7 +4493,7 @@
     </w:p>
     <w:p>
       <w:pPr>
-        <w:pStyle w:val="ListParagraph"/>
+        <w:pStyle w:val="Listenabsatz"/>
         <w:numPr>
           <w:ilvl w:val="0"/>
           <w:numId w:val="5"/>
@@ -4471,7 +4519,7 @@
     </w:p>
     <w:p>
       <w:pPr>
-        <w:pStyle w:val="ListParagraph"/>
+        <w:pStyle w:val="Listenabsatz"/>
         <w:numPr>
           <w:ilvl w:val="0"/>
           <w:numId w:val="5"/>
@@ -4483,7 +4531,7 @@
     </w:p>
     <w:p>
       <w:pPr>
-        <w:pStyle w:val="ListParagraph"/>
+        <w:pStyle w:val="Listenabsatz"/>
         <w:numPr>
           <w:ilvl w:val="0"/>
           <w:numId w:val="5"/>
@@ -4509,7 +4557,7 @@
     </w:p>
     <w:p>
       <w:pPr>
-        <w:pStyle w:val="ListParagraph"/>
+        <w:pStyle w:val="Listenabsatz"/>
         <w:numPr>
           <w:ilvl w:val="0"/>
           <w:numId w:val="5"/>
@@ -4521,7 +4569,7 @@
     </w:p>
     <w:p>
       <w:pPr>
-        <w:pStyle w:val="ListParagraph"/>
+        <w:pStyle w:val="Listenabsatz"/>
         <w:numPr>
           <w:ilvl w:val="0"/>
           <w:numId w:val="5"/>
@@ -4613,7 +4661,7 @@
     </w:p>
     <w:p>
       <w:pPr>
-        <w:pStyle w:val="ListParagraph"/>
+        <w:pStyle w:val="Listenabsatz"/>
         <w:numPr>
           <w:ilvl w:val="0"/>
           <w:numId w:val="4"/>
@@ -4631,7 +4679,7 @@
     </w:p>
     <w:p>
       <w:pPr>
-        <w:pStyle w:val="ListParagraph"/>
+        <w:pStyle w:val="Listenabsatz"/>
         <w:numPr>
           <w:ilvl w:val="0"/>
           <w:numId w:val="4"/>
@@ -4670,13 +4718,13 @@
     <w:p/>
     <w:p>
       <w:pPr>
-        <w:pStyle w:val="Heading2"/>
+        <w:pStyle w:val="berschrift2"/>
         <w:numPr>
           <w:ilvl w:val="1"/>
           <w:numId w:val="1"/>
         </w:numPr>
       </w:pPr>
-      <w:bookmarkStart w:id="7" w:name="_Toc496546992"/>
+      <w:bookmarkStart w:id="6" w:name="_Toc496546992"/>
       <w:r>
         <w:t xml:space="preserve">UC 1.1 </w:t>
       </w:r>
@@ -4689,7 +4737,7 @@
       <w:r>
         <w:t>ower</w:t>
       </w:r>
-      <w:bookmarkEnd w:id="7"/>
+      <w:bookmarkEnd w:id="6"/>
     </w:p>
     <w:p>
       <w:pPr>
@@ -4706,7 +4754,7 @@
     </w:p>
     <w:p>
       <w:pPr>
-        <w:pStyle w:val="ListParagraph"/>
+        <w:pStyle w:val="Listenabsatz"/>
         <w:numPr>
           <w:ilvl w:val="0"/>
           <w:numId w:val="6"/>
@@ -4725,7 +4773,7 @@
     </w:p>
     <w:p>
       <w:pPr>
-        <w:pStyle w:val="ListParagraph"/>
+        <w:pStyle w:val="Listenabsatz"/>
         <w:rPr>
           <w:b/>
         </w:rPr>
@@ -4733,7 +4781,7 @@
     </w:p>
     <w:p>
       <w:pPr>
-        <w:pStyle w:val="ListParagraph"/>
+        <w:pStyle w:val="Listenabsatz"/>
         <w:numPr>
           <w:ilvl w:val="0"/>
           <w:numId w:val="6"/>
@@ -4755,7 +4803,7 @@
     </w:p>
     <w:p>
       <w:pPr>
-        <w:pStyle w:val="ListParagraph"/>
+        <w:pStyle w:val="Listenabsatz"/>
         <w:numPr>
           <w:ilvl w:val="0"/>
           <w:numId w:val="6"/>
@@ -4778,13 +4826,13 @@
     <w:p/>
     <w:p>
       <w:pPr>
-        <w:pStyle w:val="Heading2"/>
+        <w:pStyle w:val="berschrift2"/>
         <w:numPr>
           <w:ilvl w:val="1"/>
           <w:numId w:val="1"/>
         </w:numPr>
       </w:pPr>
-      <w:bookmarkStart w:id="8" w:name="_Toc496546993"/>
+      <w:bookmarkStart w:id="7" w:name="_Toc496546993"/>
       <w:r>
         <w:t xml:space="preserve">UC 1.2 </w:t>
       </w:r>
@@ -4797,7 +4845,7 @@
       <w:r>
         <w:t>ower</w:t>
       </w:r>
-      <w:bookmarkEnd w:id="8"/>
+      <w:bookmarkEnd w:id="7"/>
     </w:p>
     <w:p>
       <w:pPr>
@@ -4814,7 +4862,7 @@
     </w:p>
     <w:p>
       <w:pPr>
-        <w:pStyle w:val="ListParagraph"/>
+        <w:pStyle w:val="Listenabsatz"/>
         <w:numPr>
           <w:ilvl w:val="0"/>
           <w:numId w:val="7"/>
@@ -4839,7 +4887,7 @@
     </w:p>
     <w:p>
       <w:pPr>
-        <w:pStyle w:val="ListParagraph"/>
+        <w:pStyle w:val="Listenabsatz"/>
         <w:numPr>
           <w:ilvl w:val="0"/>
           <w:numId w:val="7"/>
@@ -4855,7 +4903,7 @@
     </w:p>
     <w:p>
       <w:pPr>
-        <w:pStyle w:val="ListParagraph"/>
+        <w:pStyle w:val="Listenabsatz"/>
         <w:numPr>
           <w:ilvl w:val="0"/>
           <w:numId w:val="7"/>
@@ -4871,7 +4919,7 @@
     </w:p>
     <w:p>
       <w:pPr>
-        <w:pStyle w:val="ListParagraph"/>
+        <w:pStyle w:val="Listenabsatz"/>
         <w:numPr>
           <w:ilvl w:val="0"/>
           <w:numId w:val="7"/>
@@ -4890,13 +4938,13 @@
     <w:p/>
     <w:p>
       <w:pPr>
-        <w:pStyle w:val="Heading2"/>
+        <w:pStyle w:val="berschrift2"/>
         <w:numPr>
           <w:ilvl w:val="1"/>
           <w:numId w:val="1"/>
         </w:numPr>
       </w:pPr>
-      <w:bookmarkStart w:id="9" w:name="_Toc496546994"/>
+      <w:bookmarkStart w:id="8" w:name="_Toc496546994"/>
       <w:r>
         <w:lastRenderedPageBreak/>
         <w:t>UC 1.3</w:t>
@@ -4907,7 +4955,7 @@
       <w:r>
         <w:t>– Tear down tower</w:t>
       </w:r>
-      <w:bookmarkEnd w:id="9"/>
+      <w:bookmarkEnd w:id="8"/>
     </w:p>
     <w:p>
       <w:pPr>
@@ -4924,7 +4972,7 @@
     </w:p>
     <w:p>
       <w:pPr>
-        <w:pStyle w:val="ListParagraph"/>
+        <w:pStyle w:val="Listenabsatz"/>
         <w:numPr>
           <w:ilvl w:val="0"/>
           <w:numId w:val="8"/>
@@ -4937,7 +4985,7 @@
     </w:p>
     <w:p>
       <w:pPr>
-        <w:pStyle w:val="ListParagraph"/>
+        <w:pStyle w:val="Listenabsatz"/>
         <w:numPr>
           <w:ilvl w:val="0"/>
           <w:numId w:val="8"/>
@@ -4950,7 +4998,7 @@
     </w:p>
     <w:p>
       <w:pPr>
-        <w:pStyle w:val="ListParagraph"/>
+        <w:pStyle w:val="Listenabsatz"/>
         <w:numPr>
           <w:ilvl w:val="0"/>
           <w:numId w:val="8"/>
@@ -4963,7 +5011,7 @@
     </w:p>
     <w:p>
       <w:pPr>
-        <w:pStyle w:val="ListParagraph"/>
+        <w:pStyle w:val="Listenabsatz"/>
         <w:numPr>
           <w:ilvl w:val="0"/>
           <w:numId w:val="8"/>
@@ -4976,7 +5024,7 @@
     </w:p>
     <w:p>
       <w:pPr>
-        <w:pStyle w:val="ListParagraph"/>
+        <w:pStyle w:val="Listenabsatz"/>
         <w:numPr>
           <w:ilvl w:val="0"/>
           <w:numId w:val="8"/>
@@ -4990,20 +5038,20 @@
     <w:p/>
     <w:p>
       <w:pPr>
-        <w:pStyle w:val="Heading2"/>
+        <w:pStyle w:val="berschrift2"/>
         <w:numPr>
           <w:ilvl w:val="1"/>
           <w:numId w:val="1"/>
         </w:numPr>
       </w:pPr>
-      <w:bookmarkStart w:id="10" w:name="_Toc496546995"/>
+      <w:bookmarkStart w:id="9" w:name="_Toc496546995"/>
       <w:r>
         <w:t>UC 1.4</w:t>
       </w:r>
       <w:r>
         <w:t xml:space="preserve"> – Call next wave</w:t>
       </w:r>
-      <w:bookmarkEnd w:id="10"/>
+      <w:bookmarkEnd w:id="9"/>
     </w:p>
     <w:p>
       <w:pPr>
@@ -5020,7 +5068,7 @@
     </w:p>
     <w:p>
       <w:pPr>
-        <w:pStyle w:val="ListParagraph"/>
+        <w:pStyle w:val="Listenabsatz"/>
         <w:numPr>
           <w:ilvl w:val="0"/>
           <w:numId w:val="9"/>
@@ -5055,20 +5103,20 @@
     <w:p/>
     <w:p>
       <w:pPr>
-        <w:pStyle w:val="Heading2"/>
+        <w:pStyle w:val="berschrift2"/>
         <w:numPr>
           <w:ilvl w:val="1"/>
           <w:numId w:val="1"/>
         </w:numPr>
       </w:pPr>
-      <w:bookmarkStart w:id="11" w:name="_Toc496546996"/>
+      <w:bookmarkStart w:id="10" w:name="_Toc496546996"/>
       <w:r>
         <w:t xml:space="preserve">UC 1.5 – </w:t>
       </w:r>
       <w:r>
         <w:t>Pause game</w:t>
       </w:r>
-      <w:bookmarkEnd w:id="11"/>
+      <w:bookmarkEnd w:id="10"/>
     </w:p>
     <w:p>
       <w:r>
@@ -5078,20 +5126,25 @@
     <w:p/>
     <w:p>
       <w:pPr>
-        <w:pStyle w:val="Heading2"/>
+        <w:pStyle w:val="berschrift2"/>
         <w:numPr>
           <w:ilvl w:val="1"/>
           <w:numId w:val="1"/>
         </w:numPr>
       </w:pPr>
-      <w:bookmarkStart w:id="12" w:name="_Toc496546997"/>
+      <w:bookmarkStart w:id="11" w:name="_Toc496546997"/>
       <w:r>
         <w:t xml:space="preserve">UC 1.6 – </w:t>
       </w:r>
-      <w:r>
-        <w:t>Unpause game</w:t>
-      </w:r>
-      <w:bookmarkEnd w:id="12"/>
+      <w:proofErr w:type="spellStart"/>
+      <w:r>
+        <w:t>Unpause</w:t>
+      </w:r>
+      <w:proofErr w:type="spellEnd"/>
+      <w:r>
+        <w:t xml:space="preserve"> game</w:t>
+      </w:r>
+      <w:bookmarkEnd w:id="11"/>
     </w:p>
     <w:p>
       <w:r>
@@ -5101,20 +5154,20 @@
     <w:p/>
     <w:p>
       <w:pPr>
-        <w:pStyle w:val="Heading2"/>
+        <w:pStyle w:val="berschrift2"/>
         <w:numPr>
           <w:ilvl w:val="1"/>
           <w:numId w:val="1"/>
         </w:numPr>
       </w:pPr>
-      <w:bookmarkStart w:id="13" w:name="_Toc496546998"/>
+      <w:bookmarkStart w:id="12" w:name="_Toc496546998"/>
       <w:r>
         <w:t xml:space="preserve">UC 2 – </w:t>
       </w:r>
       <w:r>
         <w:t>Create map</w:t>
       </w:r>
-      <w:bookmarkEnd w:id="13"/>
+      <w:bookmarkEnd w:id="12"/>
     </w:p>
     <w:p>
       <w:r>
@@ -5124,20 +5177,20 @@
     <w:p/>
     <w:p>
       <w:pPr>
-        <w:pStyle w:val="Heading2"/>
+        <w:pStyle w:val="berschrift2"/>
         <w:numPr>
           <w:ilvl w:val="1"/>
           <w:numId w:val="1"/>
         </w:numPr>
       </w:pPr>
-      <w:bookmarkStart w:id="14" w:name="_Toc496546999"/>
+      <w:bookmarkStart w:id="13" w:name="_Toc496546999"/>
       <w:r>
         <w:t xml:space="preserve">UC 3 – </w:t>
       </w:r>
       <w:r>
         <w:t>Edit map</w:t>
       </w:r>
-      <w:bookmarkEnd w:id="14"/>
+      <w:bookmarkEnd w:id="13"/>
     </w:p>
     <w:p>
       <w:r>
@@ -5147,20 +5200,20 @@
     <w:p/>
     <w:p>
       <w:pPr>
-        <w:pStyle w:val="Heading2"/>
+        <w:pStyle w:val="berschrift2"/>
         <w:numPr>
           <w:ilvl w:val="1"/>
           <w:numId w:val="1"/>
         </w:numPr>
       </w:pPr>
-      <w:bookmarkStart w:id="15" w:name="_Toc496547000"/>
+      <w:bookmarkStart w:id="14" w:name="_Toc496547000"/>
       <w:r>
         <w:t xml:space="preserve">UC 4 – </w:t>
       </w:r>
       <w:r>
         <w:t>Import map</w:t>
       </w:r>
-      <w:bookmarkEnd w:id="15"/>
+      <w:bookmarkEnd w:id="14"/>
     </w:p>
     <w:p>
       <w:r>
@@ -5170,46 +5223,45 @@
     <w:p/>
     <w:p>
       <w:pPr>
-        <w:pStyle w:val="Heading2"/>
+        <w:pStyle w:val="berschrift2"/>
         <w:numPr>
           <w:ilvl w:val="1"/>
           <w:numId w:val="1"/>
         </w:numPr>
       </w:pPr>
-      <w:bookmarkStart w:id="16" w:name="_Toc496547001"/>
+      <w:bookmarkStart w:id="15" w:name="_Toc496547001"/>
       <w:r>
         <w:t xml:space="preserve">UC 5 – </w:t>
       </w:r>
       <w:r>
         <w:t>Export map</w:t>
       </w:r>
-      <w:bookmarkEnd w:id="16"/>
+      <w:bookmarkEnd w:id="15"/>
     </w:p>
     <w:p>
       <w:r>
         <w:t>The player clicks on the “Export Map” button and the program exports a selected map to a chosen file location.</w:t>
       </w:r>
     </w:p>
-    <w:p/>
-    <w:p/>
-    <w:p/>
-    <w:p/>
-    <w:p/>
-    <w:p/>
-    <w:p>
-      <w:pPr>
-        <w:pStyle w:val="Heading1"/>
+    <w:p>
+      <w:r>
+        <w:br w:type="page"/>
+      </w:r>
+    </w:p>
+    <w:p>
+      <w:pPr>
+        <w:pStyle w:val="berschrift1"/>
         <w:numPr>
           <w:ilvl w:val="0"/>
           <w:numId w:val="1"/>
         </w:numPr>
       </w:pPr>
-      <w:bookmarkStart w:id="17" w:name="_Toc496547002"/>
+      <w:bookmarkStart w:id="16" w:name="_Toc496547002"/>
       <w:r>
         <w:lastRenderedPageBreak/>
         <w:t>Use Case Diagram</w:t>
       </w:r>
-      <w:bookmarkEnd w:id="17"/>
+      <w:bookmarkEnd w:id="16"/>
     </w:p>
     <w:p>
       <w:r>
@@ -5281,21 +5333,23 @@
     </w:p>
     <w:p>
       <w:pPr>
-        <w:pStyle w:val="Heading1"/>
+        <w:pStyle w:val="berschrift1"/>
         <w:numPr>
           <w:ilvl w:val="0"/>
           <w:numId w:val="1"/>
         </w:numPr>
-      </w:pPr>
-      <w:bookmarkStart w:id="18" w:name="_Toc496547003"/>
+        <w:rPr>
+          <w:noProof/>
+          <w:lang w:val="en-GB" w:eastAsia="en-GB"/>
+        </w:rPr>
+      </w:pPr>
+      <w:bookmarkStart w:id="17" w:name="_Toc496547003"/>
       <w:r>
         <w:lastRenderedPageBreak/>
         <w:t>Domain Model</w:t>
       </w:r>
-      <w:bookmarkEnd w:id="18"/>
-    </w:p>
-    <w:p/>
-    <w:p/>
+      <w:bookmarkEnd w:id="17"/>
+    </w:p>
     <w:p>
       <w:r>
         <w:rPr>
@@ -5303,9 +5357,9 @@
           <w:lang w:val="en-GB" w:eastAsia="en-GB"/>
         </w:rPr>
         <w:drawing>
-          <wp:inline distT="0" distB="0" distL="0" distR="0" wp14:anchorId="5C1D9503" wp14:editId="4BF25546">
-            <wp:extent cx="5718175" cy="5324475"/>
-            <wp:effectExtent l="0" t="0" r="0" b="9525"/>
+          <wp:inline distT="0" distB="0" distL="0" distR="0" wp14:anchorId="5C1D9503" wp14:editId="218A5268">
+            <wp:extent cx="5531235" cy="4791075"/>
+            <wp:effectExtent l="0" t="0" r="0" b="0"/>
             <wp:docPr id="6" name="Picture 6" descr="Domain%20Model/domain%20model.png"/>
             <wp:cNvGraphicFramePr>
               <a:graphicFrameLocks xmlns:a="http://schemas.openxmlformats.org/drawingml/2006/main" noChangeAspect="1"/>
@@ -5319,7 +5373,7 @@
                       <a:picLocks noChangeAspect="1" noChangeArrowheads="1"/>
                     </pic:cNvPicPr>
                   </pic:nvPicPr>
-                  <pic:blipFill>
+                  <pic:blipFill rotWithShape="1">
                     <a:blip r:embed="rId10">
                       <a:extLst>
                         <a:ext uri="{28A0092B-C50C-407E-A947-70E740481C1C}">
@@ -5327,15 +5381,13 @@
                         </a:ext>
                       </a:extLst>
                     </a:blip>
-                    <a:srcRect/>
-                    <a:stretch>
-                      <a:fillRect/>
-                    </a:stretch>
+                    <a:srcRect t="1431" b="1789"/>
+                    <a:stretch/>
                   </pic:blipFill>
                   <pic:spPr bwMode="auto">
                     <a:xfrm>
                       <a:off x="0" y="0"/>
-                      <a:ext cx="5718175" cy="5324475"/>
+                      <a:ext cx="5557835" cy="4814115"/>
                     </a:xfrm>
                     <a:prstGeom prst="rect">
                       <a:avLst/>
@@ -5344,6 +5396,11 @@
                     <a:ln>
                       <a:noFill/>
                     </a:ln>
+                    <a:extLst>
+                      <a:ext uri="{53640926-AAD7-44D8-BBD7-CCE9431645EC}">
+                        <a14:shadowObscured xmlns:a14="http://schemas.microsoft.com/office/drawing/2010/main"/>
+                      </a:ext>
+                    </a:extLst>
                   </pic:spPr>
                 </pic:pic>
               </a:graphicData>
@@ -5355,44 +5412,269 @@
     <w:p>
       <w:pPr>
         <w:rPr>
-          <w:rFonts w:asciiTheme="majorHAnsi" w:eastAsiaTheme="majorEastAsia" w:hAnsiTheme="majorHAnsi" w:cstheme="majorBidi"/>
-          <w:color w:val="2F5496" w:themeColor="accent1" w:themeShade="BF"/>
-          <w:sz w:val="32"/>
-          <w:szCs w:val="32"/>
+          <w:b/>
         </w:rPr>
       </w:pPr>
-    </w:p>
-    <w:p>
-      <w:pPr>
+      <w:r>
         <w:rPr>
-          <w:rFonts w:asciiTheme="majorHAnsi" w:eastAsiaTheme="majorEastAsia" w:hAnsiTheme="majorHAnsi" w:cstheme="majorBidi"/>
-          <w:color w:val="2F5496" w:themeColor="accent1" w:themeShade="BF"/>
-          <w:sz w:val="32"/>
-          <w:szCs w:val="32"/>
+          <w:b/>
         </w:rPr>
-      </w:pPr>
-      <w:r>
-        <w:br w:type="page"/>
-      </w:r>
-    </w:p>
-    <w:p>
-      <w:pPr>
-        <w:pStyle w:val="Heading1"/>
+        <w:t>Player</w:t>
+      </w:r>
+    </w:p>
+    <w:p>
+      <w:pPr>
+        <w:spacing w:after="120"/>
+      </w:pPr>
+      <w:r>
+        <w:t>The Player has a Budget, with which he can build or upgrade towers. He can also destroy towers to get a fractional amount of money back.</w:t>
+      </w:r>
+    </w:p>
+    <w:p>
+      <w:pPr>
+        <w:rPr>
+          <w:b/>
+        </w:rPr>
+      </w:pPr>
+      <w:r>
+        <w:rPr>
+          <w:b/>
+        </w:rPr>
+        <w:t>Map</w:t>
+      </w:r>
+    </w:p>
+    <w:p>
+      <w:pPr>
+        <w:spacing w:after="120"/>
+      </w:pPr>
+      <w:r>
+        <w:t>The map consists of three layers and a fortress.</w:t>
+      </w:r>
+    </w:p>
+    <w:p>
+      <w:pPr>
+        <w:rPr>
+          <w:b/>
+        </w:rPr>
+      </w:pPr>
+      <w:r>
+        <w:rPr>
+          <w:b/>
+        </w:rPr>
+        <w:t>Fortress</w:t>
+      </w:r>
+    </w:p>
+    <w:p>
+      <w:pPr>
+        <w:spacing w:after="120"/>
+      </w:pPr>
+      <w:r>
+        <w:t xml:space="preserve">The Fortress is the players object to defend. </w:t>
+      </w:r>
+      <w:r>
+        <w:t>T</w:t>
+      </w:r>
+      <w:r>
+        <w:t>he player lose</w:t>
+      </w:r>
+      <w:r>
+        <w:t>s the game, i</w:t>
+      </w:r>
+      <w:r>
+        <w:t xml:space="preserve">f </w:t>
+      </w:r>
+      <w:r>
+        <w:t>the fortress has not any health points anymore.</w:t>
+      </w:r>
+    </w:p>
+    <w:p>
+      <w:pPr>
+        <w:rPr>
+          <w:b/>
+        </w:rPr>
+      </w:pPr>
+      <w:r>
+        <w:rPr>
+          <w:b/>
+        </w:rPr>
+        <w:t>Layer</w:t>
+      </w:r>
+    </w:p>
+    <w:p>
+      <w:pPr>
+        <w:spacing w:after="120"/>
+      </w:pPr>
+      <w:r>
+        <w:t>On a layer are different paths which lead the enemies to the fortress.</w:t>
+      </w:r>
+    </w:p>
+    <w:p>
+      <w:pPr>
+        <w:rPr>
+          <w:b/>
+        </w:rPr>
+      </w:pPr>
+      <w:r>
+        <w:rPr>
+          <w:b/>
+        </w:rPr>
+        <w:t>Tower</w:t>
+      </w:r>
+    </w:p>
+    <w:p>
+      <w:pPr>
+        <w:spacing w:after="120"/>
+      </w:pPr>
+      <w:r>
+        <w:t>The Player can place towers. The towers attack the enemies and try to stop them before the reach the fortress.</w:t>
+      </w:r>
+    </w:p>
+    <w:p>
+      <w:pPr>
+        <w:rPr>
+          <w:b/>
+        </w:rPr>
+      </w:pPr>
+      <w:r>
+        <w:rPr>
+          <w:b/>
+        </w:rPr>
+        <w:t>Wave</w:t>
+      </w:r>
+    </w:p>
+    <w:p>
+      <w:pPr>
+        <w:spacing w:after="120"/>
+      </w:pPr>
+      <w:r>
+        <w:t>A Wave contains a specific number of enemies. The wave ends when all enemies are killed or if they are not killed in time and reached the Fortress.</w:t>
+      </w:r>
+    </w:p>
+    <w:p>
+      <w:pPr>
+        <w:rPr>
+          <w:b/>
+        </w:rPr>
+      </w:pPr>
+      <w:r>
+        <w:rPr>
+          <w:b/>
+        </w:rPr>
+        <w:t>Enemy</w:t>
+      </w:r>
+    </w:p>
+    <w:p>
+      <w:r>
+        <w:t>The Enemies try to reach the Fortress. If this happens, the fortress will lose health points.</w:t>
+      </w:r>
+    </w:p>
+    <w:p>
+      <w:pPr>
+        <w:pStyle w:val="berschrift1"/>
         <w:numPr>
           <w:ilvl w:val="0"/>
           <w:numId w:val="1"/>
         </w:numPr>
       </w:pPr>
-      <w:bookmarkStart w:id="19" w:name="_Toc496547004"/>
+      <w:bookmarkStart w:id="18" w:name="_Toc496547004"/>
       <w:r>
         <w:lastRenderedPageBreak/>
         <w:t>First Architecture</w:t>
       </w:r>
+      <w:bookmarkEnd w:id="18"/>
+    </w:p>
+    <w:p>
+      <w:r>
+        <w:t>Tower Hopscotch is going to be a standalone application.</w:t>
+      </w:r>
+    </w:p>
+    <w:p>
+      <w:r>
+        <w:rPr>
+          <w:noProof/>
+        </w:rPr>
+        <w:drawing>
+          <wp:inline distT="0" distB="0" distL="0" distR="0" wp14:anchorId="109CDE17" wp14:editId="65C44B84">
+            <wp:extent cx="5723615" cy="3924300"/>
+            <wp:effectExtent l="0" t="0" r="0" b="0"/>
+            <wp:docPr id="5" name="Grafik 5"/>
+            <wp:cNvGraphicFramePr>
+              <a:graphicFrameLocks xmlns:a="http://schemas.openxmlformats.org/drawingml/2006/main" noChangeAspect="1"/>
+            </wp:cNvGraphicFramePr>
+            <a:graphic xmlns:a="http://schemas.openxmlformats.org/drawingml/2006/main">
+              <a:graphicData uri="http://schemas.openxmlformats.org/drawingml/2006/picture">
+                <pic:pic xmlns:pic="http://schemas.openxmlformats.org/drawingml/2006/picture">
+                  <pic:nvPicPr>
+                    <pic:cNvPr id="0" name="Picture 1" descr="C:\Users\stefa\AppData\Local\Microsoft\Windows\INetCache\Content.Word\Architecture.jpg"/>
+                    <pic:cNvPicPr>
+                      <a:picLocks noChangeAspect="1" noChangeArrowheads="1"/>
+                    </pic:cNvPicPr>
+                  </pic:nvPicPr>
+                  <pic:blipFill rotWithShape="1">
+                    <a:blip r:embed="rId11">
+                      <a:extLst>
+                        <a:ext uri="{28A0092B-C50C-407E-A947-70E740481C1C}">
+                          <a14:useLocalDpi xmlns:a14="http://schemas.microsoft.com/office/drawing/2010/main" val="0"/>
+                        </a:ext>
+                      </a:extLst>
+                    </a:blip>
+                    <a:srcRect b="-3918"/>
+                    <a:stretch/>
+                  </pic:blipFill>
+                  <pic:spPr bwMode="auto">
+                    <a:xfrm>
+                      <a:off x="0" y="0"/>
+                      <a:ext cx="5732453" cy="3930359"/>
+                    </a:xfrm>
+                    <a:prstGeom prst="rect">
+                      <a:avLst/>
+                    </a:prstGeom>
+                    <a:noFill/>
+                    <a:ln>
+                      <a:noFill/>
+                    </a:ln>
+                    <a:extLst>
+                      <a:ext uri="{53640926-AAD7-44D8-BBD7-CCE9431645EC}">
+                        <a14:shadowObscured xmlns:a14="http://schemas.microsoft.com/office/drawing/2010/main"/>
+                      </a:ext>
+                    </a:extLst>
+                  </pic:spPr>
+                </pic:pic>
+              </a:graphicData>
+            </a:graphic>
+          </wp:inline>
+        </w:drawing>
+      </w:r>
+    </w:p>
+    <w:p>
+      <w:pPr>
+        <w:pStyle w:val="berschrift2"/>
+        <w:numPr>
+          <w:ilvl w:val="1"/>
+          <w:numId w:val="1"/>
+        </w:numPr>
+        <w:spacing w:before="120"/>
+      </w:pPr>
+      <w:r>
+        <w:t>Programming Language</w:t>
+      </w:r>
+    </w:p>
+    <w:p>
+      <w:pPr>
+        <w:spacing w:after="120"/>
+      </w:pPr>
+      <w:r>
+        <w:t>As Programming Language, we have chosen Java, because the Team has the m</w:t>
+      </w:r>
+      <w:bookmarkStart w:id="19" w:name="_GoBack"/>
       <w:bookmarkEnd w:id="19"/>
-    </w:p>
-    <w:p>
-      <w:pPr>
-        <w:pStyle w:val="Heading1"/>
+      <w:r>
+        <w:t>ost common experience in Java.</w:t>
+      </w:r>
+    </w:p>
+    <w:p>
+      <w:pPr>
+        <w:pStyle w:val="berschrift1"/>
         <w:numPr>
           <w:ilvl w:val="0"/>
           <w:numId w:val="1"/>
@@ -5406,7 +5688,7 @@
     </w:p>
     <w:tbl>
       <w:tblPr>
-        <w:tblStyle w:val="GridTable5Dark-Accent1"/>
+        <w:tblStyle w:val="Gitternetztabelle5dunkelAkzent1"/>
         <w:tblW w:w="0" w:type="auto"/>
         <w:tblLook w:val="0420" w:firstRow="1" w:lastRow="0" w:firstColumn="0" w:lastColumn="0" w:noHBand="0" w:noVBand="1"/>
       </w:tblPr>
@@ -5689,25 +5971,7 @@
     </w:tbl>
     <w:p>
       <w:pPr>
-        <w:pStyle w:val="Heading1"/>
-      </w:pPr>
-    </w:p>
-    <w:p>
-      <w:pPr>
-        <w:rPr>
-          <w:rFonts w:asciiTheme="majorHAnsi" w:eastAsiaTheme="majorEastAsia" w:hAnsiTheme="majorHAnsi" w:cstheme="majorBidi"/>
-          <w:color w:val="2F5496" w:themeColor="accent1" w:themeShade="BF"/>
-          <w:sz w:val="32"/>
-          <w:szCs w:val="32"/>
-        </w:rPr>
-      </w:pPr>
-      <w:r>
-        <w:br w:type="page"/>
-      </w:r>
-    </w:p>
-    <w:p>
-      <w:pPr>
-        <w:pStyle w:val="Heading1"/>
+        <w:pStyle w:val="berschrift1"/>
         <w:numPr>
           <w:ilvl w:val="0"/>
           <w:numId w:val="1"/>
@@ -5740,7 +6004,15 @@
         <w:t>1.6</w:t>
       </w:r>
       <w:r>
-        <w:t xml:space="preserve"> Unpause Game”</w:t>
+        <w:t xml:space="preserve"> </w:t>
+      </w:r>
+      <w:proofErr w:type="spellStart"/>
+      <w:r>
+        <w:t>Unpause</w:t>
+      </w:r>
+      <w:proofErr w:type="spellEnd"/>
+      <w:r>
+        <w:t xml:space="preserve"> Game”</w:t>
       </w:r>
       <w:r>
         <w:t>.</w:t>
@@ -5771,7 +6043,7 @@
                     </pic:cNvPicPr>
                   </pic:nvPicPr>
                   <pic:blipFill>
-                    <a:blip r:embed="rId11">
+                    <a:blip r:embed="rId12">
                       <a:extLst>
                         <a:ext uri="{28A0092B-C50C-407E-A947-70E740481C1C}">
                           <a14:useLocalDpi xmlns:a14="http://schemas.microsoft.com/office/drawing/2010/main" val="0"/>
@@ -5810,7 +6082,7 @@
     <w:p/>
     <w:p>
       <w:pPr>
-        <w:pStyle w:val="Heading1"/>
+        <w:pStyle w:val="berschrift1"/>
         <w:numPr>
           <w:ilvl w:val="0"/>
           <w:numId w:val="1"/>
@@ -5825,7 +6097,7 @@
     </w:p>
     <w:tbl>
       <w:tblPr>
-        <w:tblStyle w:val="GridTable5Dark-Accent1"/>
+        <w:tblStyle w:val="Gitternetztabelle5dunkelAkzent1"/>
         <w:tblW w:w="0" w:type="auto"/>
         <w:tblLook w:val="0620" w:firstRow="1" w:lastRow="0" w:firstColumn="0" w:lastColumn="0" w:noHBand="1" w:noVBand="1"/>
       </w:tblPr>
@@ -6021,10 +6293,10 @@
     </w:tbl>
     <w:p/>
     <w:sectPr>
-      <w:headerReference w:type="default" r:id="rId12"/>
-      <w:footerReference w:type="even" r:id="rId13"/>
-      <w:footerReference w:type="default" r:id="rId14"/>
-      <w:headerReference w:type="first" r:id="rId15"/>
+      <w:headerReference w:type="default" r:id="rId13"/>
+      <w:footerReference w:type="even" r:id="rId14"/>
+      <w:footerReference w:type="default" r:id="rId15"/>
+      <w:headerReference w:type="first" r:id="rId16"/>
       <w:pgSz w:w="11900" w:h="16840"/>
       <w:pgMar w:top="1440" w:right="1440" w:bottom="1440" w:left="1440" w:header="708" w:footer="708" w:gutter="0"/>
       <w:cols w:space="708"/>
@@ -6036,7 +6308,7 @@
 </file>
 
 <file path=word/endnotes.xml><?xml version="1.0" encoding="utf-8"?>
-<w:endnotes xmlns:wpc="http://schemas.microsoft.com/office/word/2010/wordprocessingCanvas" xmlns:mo="http://schemas.microsoft.com/office/mac/office/2008/main" xmlns:mc="http://schemas.openxmlformats.org/markup-compatibility/2006" xmlns:mv="urn:schemas-microsoft-com:mac:vml" xmlns:o="urn:schemas-microsoft-com:office:office" xmlns:r="http://schemas.openxmlformats.org/officeDocument/2006/relationships" xmlns:m="http://schemas.openxmlformats.org/officeDocument/2006/math" xmlns:v="urn:schemas-microsoft-com:vml" xmlns:wp14="http://schemas.microsoft.com/office/word/2010/wordprocessingDrawing" xmlns:wp="http://schemas.openxmlformats.org/drawingml/2006/wordprocessingDrawing" xmlns:w10="urn:schemas-microsoft-com:office:word" xmlns:w="http://schemas.openxmlformats.org/wordprocessingml/2006/main" xmlns:w14="http://schemas.microsoft.com/office/word/2010/wordml" xmlns:w15="http://schemas.microsoft.com/office/word/2012/wordml" xmlns:wpg="http://schemas.microsoft.com/office/word/2010/wordprocessingGroup" xmlns:wpi="http://schemas.microsoft.com/office/word/2010/wordprocessingInk" xmlns:wne="http://schemas.microsoft.com/office/word/2006/wordml" xmlns:wps="http://schemas.microsoft.com/office/word/2010/wordprocessingShape" mc:Ignorable="w14 w15 wp14">
+<w:endnotes xmlns:wpc="http://schemas.microsoft.com/office/word/2010/wordprocessingCanvas" xmlns:cx="http://schemas.microsoft.com/office/drawing/2014/chartex" xmlns:cx1="http://schemas.microsoft.com/office/drawing/2015/9/8/chartex" xmlns:cx2="http://schemas.microsoft.com/office/drawing/2015/10/21/chartex" xmlns:cx3="http://schemas.microsoft.com/office/drawing/2016/5/9/chartex" xmlns:cx4="http://schemas.microsoft.com/office/drawing/2016/5/10/chartex" xmlns:cx5="http://schemas.microsoft.com/office/drawing/2016/5/11/chartex" xmlns:cx6="http://schemas.microsoft.com/office/drawing/2016/5/12/chartex" xmlns:cx7="http://schemas.microsoft.com/office/drawing/2016/5/13/chartex" xmlns:cx8="http://schemas.microsoft.com/office/drawing/2016/5/14/chartex" xmlns:mc="http://schemas.openxmlformats.org/markup-compatibility/2006" xmlns:aink="http://schemas.microsoft.com/office/drawing/2016/ink" xmlns:am3d="http://schemas.microsoft.com/office/drawing/2017/model3d" xmlns:o="urn:schemas-microsoft-com:office:office" xmlns:r="http://schemas.openxmlformats.org/officeDocument/2006/relationships" xmlns:m="http://schemas.openxmlformats.org/officeDocument/2006/math" xmlns:v="urn:schemas-microsoft-com:vml" xmlns:wp14="http://schemas.microsoft.com/office/word/2010/wordprocessingDrawing" xmlns:wp="http://schemas.openxmlformats.org/drawingml/2006/wordprocessingDrawing" xmlns:w10="urn:schemas-microsoft-com:office:word" xmlns:w="http://schemas.openxmlformats.org/wordprocessingml/2006/main" xmlns:w14="http://schemas.microsoft.com/office/word/2010/wordml" xmlns:w15="http://schemas.microsoft.com/office/word/2012/wordml" xmlns:w16cid="http://schemas.microsoft.com/office/word/2016/wordml/cid" xmlns:w16se="http://schemas.microsoft.com/office/word/2015/wordml/symex" xmlns:wpg="http://schemas.microsoft.com/office/word/2010/wordprocessingGroup" xmlns:wpi="http://schemas.microsoft.com/office/word/2010/wordprocessingInk" xmlns:wne="http://schemas.microsoft.com/office/word/2006/wordml" xmlns:wps="http://schemas.microsoft.com/office/word/2010/wordprocessingShape" mc:Ignorable="w14 w15 w16se w16cid wp14">
   <w:endnote w:type="separator" w:id="-1">
     <w:p>
       <w:r>
@@ -6055,37 +6327,37 @@
 </file>
 
 <file path=word/footer1.xml><?xml version="1.0" encoding="utf-8"?>
-<w:ftr xmlns:wpc="http://schemas.microsoft.com/office/word/2010/wordprocessingCanvas" xmlns:mo="http://schemas.microsoft.com/office/mac/office/2008/main" xmlns:mc="http://schemas.openxmlformats.org/markup-compatibility/2006" xmlns:mv="urn:schemas-microsoft-com:mac:vml" xmlns:o="urn:schemas-microsoft-com:office:office" xmlns:r="http://schemas.openxmlformats.org/officeDocument/2006/relationships" xmlns:m="http://schemas.openxmlformats.org/officeDocument/2006/math" xmlns:v="urn:schemas-microsoft-com:vml" xmlns:wp14="http://schemas.microsoft.com/office/word/2010/wordprocessingDrawing" xmlns:wp="http://schemas.openxmlformats.org/drawingml/2006/wordprocessingDrawing" xmlns:w10="urn:schemas-microsoft-com:office:word" xmlns:w="http://schemas.openxmlformats.org/wordprocessingml/2006/main" xmlns:w14="http://schemas.microsoft.com/office/word/2010/wordml" xmlns:w15="http://schemas.microsoft.com/office/word/2012/wordml" xmlns:wpg="http://schemas.microsoft.com/office/word/2010/wordprocessingGroup" xmlns:wpi="http://schemas.microsoft.com/office/word/2010/wordprocessingInk" xmlns:wne="http://schemas.microsoft.com/office/word/2006/wordml" xmlns:wps="http://schemas.microsoft.com/office/word/2010/wordprocessingShape" mc:Ignorable="w14 w15 wp14">
+<w:ftr xmlns:wpc="http://schemas.microsoft.com/office/word/2010/wordprocessingCanvas" xmlns:cx="http://schemas.microsoft.com/office/drawing/2014/chartex" xmlns:cx1="http://schemas.microsoft.com/office/drawing/2015/9/8/chartex" xmlns:cx2="http://schemas.microsoft.com/office/drawing/2015/10/21/chartex" xmlns:cx3="http://schemas.microsoft.com/office/drawing/2016/5/9/chartex" xmlns:cx4="http://schemas.microsoft.com/office/drawing/2016/5/10/chartex" xmlns:cx5="http://schemas.microsoft.com/office/drawing/2016/5/11/chartex" xmlns:cx6="http://schemas.microsoft.com/office/drawing/2016/5/12/chartex" xmlns:cx7="http://schemas.microsoft.com/office/drawing/2016/5/13/chartex" xmlns:cx8="http://schemas.microsoft.com/office/drawing/2016/5/14/chartex" xmlns:mc="http://schemas.openxmlformats.org/markup-compatibility/2006" xmlns:aink="http://schemas.microsoft.com/office/drawing/2016/ink" xmlns:am3d="http://schemas.microsoft.com/office/drawing/2017/model3d" xmlns:o="urn:schemas-microsoft-com:office:office" xmlns:r="http://schemas.openxmlformats.org/officeDocument/2006/relationships" xmlns:m="http://schemas.openxmlformats.org/officeDocument/2006/math" xmlns:v="urn:schemas-microsoft-com:vml" xmlns:wp14="http://schemas.microsoft.com/office/word/2010/wordprocessingDrawing" xmlns:wp="http://schemas.openxmlformats.org/drawingml/2006/wordprocessingDrawing" xmlns:w10="urn:schemas-microsoft-com:office:word" xmlns:w="http://schemas.openxmlformats.org/wordprocessingml/2006/main" xmlns:w14="http://schemas.microsoft.com/office/word/2010/wordml" xmlns:w15="http://schemas.microsoft.com/office/word/2012/wordml" xmlns:w16cid="http://schemas.microsoft.com/office/word/2016/wordml/cid" xmlns:w16se="http://schemas.microsoft.com/office/word/2015/wordml/symex" xmlns:wpg="http://schemas.microsoft.com/office/word/2010/wordprocessingGroup" xmlns:wpi="http://schemas.microsoft.com/office/word/2010/wordprocessingInk" xmlns:wne="http://schemas.microsoft.com/office/word/2006/wordml" xmlns:wps="http://schemas.microsoft.com/office/word/2010/wordprocessingShape" mc:Ignorable="w14 w15 w16se w16cid wp14">
   <w:p>
     <w:pPr>
-      <w:pStyle w:val="Footer"/>
+      <w:pStyle w:val="Fuzeile"/>
       <w:framePr w:wrap="none" w:vAnchor="text" w:hAnchor="margin" w:xAlign="right" w:y="1"/>
       <w:rPr>
-        <w:rStyle w:val="PageNumber"/>
+        <w:rStyle w:val="Seitenzahl"/>
       </w:rPr>
     </w:pPr>
     <w:r>
       <w:rPr>
-        <w:rStyle w:val="PageNumber"/>
+        <w:rStyle w:val="Seitenzahl"/>
       </w:rPr>
       <w:fldChar w:fldCharType="begin"/>
     </w:r>
     <w:r>
       <w:rPr>
-        <w:rStyle w:val="PageNumber"/>
+        <w:rStyle w:val="Seitenzahl"/>
       </w:rPr>
       <w:instrText xml:space="preserve">PAGE  </w:instrText>
     </w:r>
     <w:r>
       <w:rPr>
-        <w:rStyle w:val="PageNumber"/>
+        <w:rStyle w:val="Seitenzahl"/>
       </w:rPr>
       <w:fldChar w:fldCharType="end"/>
     </w:r>
   </w:p>
   <w:p>
     <w:pPr>
-      <w:pStyle w:val="Footer"/>
+      <w:pStyle w:val="Fuzeile"/>
       <w:ind w:right="360"/>
     </w:pPr>
   </w:p>
@@ -6093,50 +6365,50 @@
 </file>
 
 <file path=word/footer2.xml><?xml version="1.0" encoding="utf-8"?>
-<w:ftr xmlns:wpc="http://schemas.microsoft.com/office/word/2010/wordprocessingCanvas" xmlns:mo="http://schemas.microsoft.com/office/mac/office/2008/main" xmlns:mc="http://schemas.openxmlformats.org/markup-compatibility/2006" xmlns:mv="urn:schemas-microsoft-com:mac:vml" xmlns:o="urn:schemas-microsoft-com:office:office" xmlns:r="http://schemas.openxmlformats.org/officeDocument/2006/relationships" xmlns:m="http://schemas.openxmlformats.org/officeDocument/2006/math" xmlns:v="urn:schemas-microsoft-com:vml" xmlns:wp14="http://schemas.microsoft.com/office/word/2010/wordprocessingDrawing" xmlns:wp="http://schemas.openxmlformats.org/drawingml/2006/wordprocessingDrawing" xmlns:w10="urn:schemas-microsoft-com:office:word" xmlns:w="http://schemas.openxmlformats.org/wordprocessingml/2006/main" xmlns:w14="http://schemas.microsoft.com/office/word/2010/wordml" xmlns:w15="http://schemas.microsoft.com/office/word/2012/wordml" xmlns:wpg="http://schemas.microsoft.com/office/word/2010/wordprocessingGroup" xmlns:wpi="http://schemas.microsoft.com/office/word/2010/wordprocessingInk" xmlns:wne="http://schemas.microsoft.com/office/word/2006/wordml" xmlns:wps="http://schemas.microsoft.com/office/word/2010/wordprocessingShape" mc:Ignorable="w14 w15 wp14">
+<w:ftr xmlns:wpc="http://schemas.microsoft.com/office/word/2010/wordprocessingCanvas" xmlns:cx="http://schemas.microsoft.com/office/drawing/2014/chartex" xmlns:cx1="http://schemas.microsoft.com/office/drawing/2015/9/8/chartex" xmlns:cx2="http://schemas.microsoft.com/office/drawing/2015/10/21/chartex" xmlns:cx3="http://schemas.microsoft.com/office/drawing/2016/5/9/chartex" xmlns:cx4="http://schemas.microsoft.com/office/drawing/2016/5/10/chartex" xmlns:cx5="http://schemas.microsoft.com/office/drawing/2016/5/11/chartex" xmlns:cx6="http://schemas.microsoft.com/office/drawing/2016/5/12/chartex" xmlns:cx7="http://schemas.microsoft.com/office/drawing/2016/5/13/chartex" xmlns:cx8="http://schemas.microsoft.com/office/drawing/2016/5/14/chartex" xmlns:mc="http://schemas.openxmlformats.org/markup-compatibility/2006" xmlns:aink="http://schemas.microsoft.com/office/drawing/2016/ink" xmlns:am3d="http://schemas.microsoft.com/office/drawing/2017/model3d" xmlns:o="urn:schemas-microsoft-com:office:office" xmlns:r="http://schemas.openxmlformats.org/officeDocument/2006/relationships" xmlns:m="http://schemas.openxmlformats.org/officeDocument/2006/math" xmlns:v="urn:schemas-microsoft-com:vml" xmlns:wp14="http://schemas.microsoft.com/office/word/2010/wordprocessingDrawing" xmlns:wp="http://schemas.openxmlformats.org/drawingml/2006/wordprocessingDrawing" xmlns:w10="urn:schemas-microsoft-com:office:word" xmlns:w="http://schemas.openxmlformats.org/wordprocessingml/2006/main" xmlns:w14="http://schemas.microsoft.com/office/word/2010/wordml" xmlns:w15="http://schemas.microsoft.com/office/word/2012/wordml" xmlns:w16cid="http://schemas.microsoft.com/office/word/2016/wordml/cid" xmlns:w16se="http://schemas.microsoft.com/office/word/2015/wordml/symex" xmlns:wpg="http://schemas.microsoft.com/office/word/2010/wordprocessingGroup" xmlns:wpi="http://schemas.microsoft.com/office/word/2010/wordprocessingInk" xmlns:wne="http://schemas.microsoft.com/office/word/2006/wordml" xmlns:wps="http://schemas.microsoft.com/office/word/2010/wordprocessingShape" mc:Ignorable="w14 w15 w16se w16cid wp14">
   <w:p>
     <w:pPr>
-      <w:pStyle w:val="Footer"/>
+      <w:pStyle w:val="Fuzeile"/>
       <w:framePr w:wrap="none" w:vAnchor="text" w:hAnchor="margin" w:xAlign="right" w:y="1"/>
       <w:rPr>
-        <w:rStyle w:val="PageNumber"/>
+        <w:rStyle w:val="Seitenzahl"/>
       </w:rPr>
     </w:pPr>
     <w:r>
       <w:rPr>
-        <w:rStyle w:val="PageNumber"/>
+        <w:rStyle w:val="Seitenzahl"/>
       </w:rPr>
       <w:fldChar w:fldCharType="begin"/>
     </w:r>
     <w:r>
       <w:rPr>
-        <w:rStyle w:val="PageNumber"/>
+        <w:rStyle w:val="Seitenzahl"/>
       </w:rPr>
       <w:instrText xml:space="preserve">PAGE  </w:instrText>
     </w:r>
     <w:r>
       <w:rPr>
-        <w:rStyle w:val="PageNumber"/>
+        <w:rStyle w:val="Seitenzahl"/>
       </w:rPr>
       <w:fldChar w:fldCharType="separate"/>
     </w:r>
     <w:r>
       <w:rPr>
-        <w:rStyle w:val="PageNumber"/>
+        <w:rStyle w:val="Seitenzahl"/>
         <w:noProof/>
       </w:rPr>
       <w:t>2</w:t>
     </w:r>
     <w:r>
       <w:rPr>
-        <w:rStyle w:val="PageNumber"/>
+        <w:rStyle w:val="Seitenzahl"/>
       </w:rPr>
       <w:fldChar w:fldCharType="end"/>
     </w:r>
   </w:p>
   <w:p>
     <w:pPr>
-      <w:pStyle w:val="Footer"/>
+      <w:pStyle w:val="Fuzeile"/>
       <w:ind w:right="360"/>
     </w:pPr>
     <w:r>
@@ -6153,7 +6425,7 @@
 </file>
 
 <file path=word/footnotes.xml><?xml version="1.0" encoding="utf-8"?>
-<w:footnotes xmlns:wpc="http://schemas.microsoft.com/office/word/2010/wordprocessingCanvas" xmlns:mo="http://schemas.microsoft.com/office/mac/office/2008/main" xmlns:mc="http://schemas.openxmlformats.org/markup-compatibility/2006" xmlns:mv="urn:schemas-microsoft-com:mac:vml" xmlns:o="urn:schemas-microsoft-com:office:office" xmlns:r="http://schemas.openxmlformats.org/officeDocument/2006/relationships" xmlns:m="http://schemas.openxmlformats.org/officeDocument/2006/math" xmlns:v="urn:schemas-microsoft-com:vml" xmlns:wp14="http://schemas.microsoft.com/office/word/2010/wordprocessingDrawing" xmlns:wp="http://schemas.openxmlformats.org/drawingml/2006/wordprocessingDrawing" xmlns:w10="urn:schemas-microsoft-com:office:word" xmlns:w="http://schemas.openxmlformats.org/wordprocessingml/2006/main" xmlns:w14="http://schemas.microsoft.com/office/word/2010/wordml" xmlns:w15="http://schemas.microsoft.com/office/word/2012/wordml" xmlns:wpg="http://schemas.microsoft.com/office/word/2010/wordprocessingGroup" xmlns:wpi="http://schemas.microsoft.com/office/word/2010/wordprocessingInk" xmlns:wne="http://schemas.microsoft.com/office/word/2006/wordml" xmlns:wps="http://schemas.microsoft.com/office/word/2010/wordprocessingShape" mc:Ignorable="w14 w15 wp14">
+<w:footnotes xmlns:wpc="http://schemas.microsoft.com/office/word/2010/wordprocessingCanvas" xmlns:cx="http://schemas.microsoft.com/office/drawing/2014/chartex" xmlns:cx1="http://schemas.microsoft.com/office/drawing/2015/9/8/chartex" xmlns:cx2="http://schemas.microsoft.com/office/drawing/2015/10/21/chartex" xmlns:cx3="http://schemas.microsoft.com/office/drawing/2016/5/9/chartex" xmlns:cx4="http://schemas.microsoft.com/office/drawing/2016/5/10/chartex" xmlns:cx5="http://schemas.microsoft.com/office/drawing/2016/5/11/chartex" xmlns:cx6="http://schemas.microsoft.com/office/drawing/2016/5/12/chartex" xmlns:cx7="http://schemas.microsoft.com/office/drawing/2016/5/13/chartex" xmlns:cx8="http://schemas.microsoft.com/office/drawing/2016/5/14/chartex" xmlns:mc="http://schemas.openxmlformats.org/markup-compatibility/2006" xmlns:aink="http://schemas.microsoft.com/office/drawing/2016/ink" xmlns:am3d="http://schemas.microsoft.com/office/drawing/2017/model3d" xmlns:o="urn:schemas-microsoft-com:office:office" xmlns:r="http://schemas.openxmlformats.org/officeDocument/2006/relationships" xmlns:m="http://schemas.openxmlformats.org/officeDocument/2006/math" xmlns:v="urn:schemas-microsoft-com:vml" xmlns:wp14="http://schemas.microsoft.com/office/word/2010/wordprocessingDrawing" xmlns:wp="http://schemas.openxmlformats.org/drawingml/2006/wordprocessingDrawing" xmlns:w10="urn:schemas-microsoft-com:office:word" xmlns:w="http://schemas.openxmlformats.org/wordprocessingml/2006/main" xmlns:w14="http://schemas.microsoft.com/office/word/2010/wordml" xmlns:w15="http://schemas.microsoft.com/office/word/2012/wordml" xmlns:w16cid="http://schemas.microsoft.com/office/word/2016/wordml/cid" xmlns:w16se="http://schemas.microsoft.com/office/word/2015/wordml/symex" xmlns:wpg="http://schemas.microsoft.com/office/word/2010/wordprocessingGroup" xmlns:wpi="http://schemas.microsoft.com/office/word/2010/wordprocessingInk" xmlns:wne="http://schemas.microsoft.com/office/word/2006/wordml" xmlns:wps="http://schemas.microsoft.com/office/word/2010/wordprocessingShape" mc:Ignorable="w14 w15 w16se w16cid wp14">
   <w:footnote w:type="separator" w:id="-1">
     <w:p>
       <w:r>
@@ -6172,10 +6444,10 @@
 </file>
 
 <file path=word/header1.xml><?xml version="1.0" encoding="utf-8"?>
-<w:hdr xmlns:wpc="http://schemas.microsoft.com/office/word/2010/wordprocessingCanvas" xmlns:mo="http://schemas.microsoft.com/office/mac/office/2008/main" xmlns:mc="http://schemas.openxmlformats.org/markup-compatibility/2006" xmlns:mv="urn:schemas-microsoft-com:mac:vml" xmlns:o="urn:schemas-microsoft-com:office:office" xmlns:r="http://schemas.openxmlformats.org/officeDocument/2006/relationships" xmlns:m="http://schemas.openxmlformats.org/officeDocument/2006/math" xmlns:v="urn:schemas-microsoft-com:vml" xmlns:wp14="http://schemas.microsoft.com/office/word/2010/wordprocessingDrawing" xmlns:wp="http://schemas.openxmlformats.org/drawingml/2006/wordprocessingDrawing" xmlns:w10="urn:schemas-microsoft-com:office:word" xmlns:w="http://schemas.openxmlformats.org/wordprocessingml/2006/main" xmlns:w14="http://schemas.microsoft.com/office/word/2010/wordml" xmlns:w15="http://schemas.microsoft.com/office/word/2012/wordml" xmlns:wpg="http://schemas.microsoft.com/office/word/2010/wordprocessingGroup" xmlns:wpi="http://schemas.microsoft.com/office/word/2010/wordprocessingInk" xmlns:wne="http://schemas.microsoft.com/office/word/2006/wordml" xmlns:wps="http://schemas.microsoft.com/office/word/2010/wordprocessingShape" mc:Ignorable="w14 w15 wp14">
+<w:hdr xmlns:wpc="http://schemas.microsoft.com/office/word/2010/wordprocessingCanvas" xmlns:cx="http://schemas.microsoft.com/office/drawing/2014/chartex" xmlns:cx1="http://schemas.microsoft.com/office/drawing/2015/9/8/chartex" xmlns:cx2="http://schemas.microsoft.com/office/drawing/2015/10/21/chartex" xmlns:cx3="http://schemas.microsoft.com/office/drawing/2016/5/9/chartex" xmlns:cx4="http://schemas.microsoft.com/office/drawing/2016/5/10/chartex" xmlns:cx5="http://schemas.microsoft.com/office/drawing/2016/5/11/chartex" xmlns:cx6="http://schemas.microsoft.com/office/drawing/2016/5/12/chartex" xmlns:cx7="http://schemas.microsoft.com/office/drawing/2016/5/13/chartex" xmlns:cx8="http://schemas.microsoft.com/office/drawing/2016/5/14/chartex" xmlns:mc="http://schemas.openxmlformats.org/markup-compatibility/2006" xmlns:aink="http://schemas.microsoft.com/office/drawing/2016/ink" xmlns:am3d="http://schemas.microsoft.com/office/drawing/2017/model3d" xmlns:o="urn:schemas-microsoft-com:office:office" xmlns:r="http://schemas.openxmlformats.org/officeDocument/2006/relationships" xmlns:m="http://schemas.openxmlformats.org/officeDocument/2006/math" xmlns:v="urn:schemas-microsoft-com:vml" xmlns:wp14="http://schemas.microsoft.com/office/word/2010/wordprocessingDrawing" xmlns:wp="http://schemas.openxmlformats.org/drawingml/2006/wordprocessingDrawing" xmlns:w10="urn:schemas-microsoft-com:office:word" xmlns:w="http://schemas.openxmlformats.org/wordprocessingml/2006/main" xmlns:w14="http://schemas.microsoft.com/office/word/2010/wordml" xmlns:w15="http://schemas.microsoft.com/office/word/2012/wordml" xmlns:w16cid="http://schemas.microsoft.com/office/word/2016/wordml/cid" xmlns:w16se="http://schemas.microsoft.com/office/word/2015/wordml/symex" xmlns:wpg="http://schemas.microsoft.com/office/word/2010/wordprocessingGroup" xmlns:wpi="http://schemas.microsoft.com/office/word/2010/wordprocessingInk" xmlns:wne="http://schemas.microsoft.com/office/word/2006/wordml" xmlns:wps="http://schemas.microsoft.com/office/word/2010/wordprocessingShape" mc:Ignorable="w14 w15 w16se w16cid wp14">
   <w:p>
     <w:pPr>
-      <w:pStyle w:val="Header"/>
+      <w:pStyle w:val="Kopfzeile"/>
     </w:pPr>
     <w:r>
       <w:t>Team 5</w:t>
@@ -6193,10 +6465,10 @@
 </file>
 
 <file path=word/header2.xml><?xml version="1.0" encoding="utf-8"?>
-<w:hdr xmlns:wpc="http://schemas.microsoft.com/office/word/2010/wordprocessingCanvas" xmlns:mo="http://schemas.microsoft.com/office/mac/office/2008/main" xmlns:mc="http://schemas.openxmlformats.org/markup-compatibility/2006" xmlns:mv="urn:schemas-microsoft-com:mac:vml" xmlns:o="urn:schemas-microsoft-com:office:office" xmlns:r="http://schemas.openxmlformats.org/officeDocument/2006/relationships" xmlns:m="http://schemas.openxmlformats.org/officeDocument/2006/math" xmlns:v="urn:schemas-microsoft-com:vml" xmlns:wp14="http://schemas.microsoft.com/office/word/2010/wordprocessingDrawing" xmlns:wp="http://schemas.openxmlformats.org/drawingml/2006/wordprocessingDrawing" xmlns:w10="urn:schemas-microsoft-com:office:word" xmlns:w="http://schemas.openxmlformats.org/wordprocessingml/2006/main" xmlns:w14="http://schemas.microsoft.com/office/word/2010/wordml" xmlns:w15="http://schemas.microsoft.com/office/word/2012/wordml" xmlns:wpg="http://schemas.microsoft.com/office/word/2010/wordprocessingGroup" xmlns:wpi="http://schemas.microsoft.com/office/word/2010/wordprocessingInk" xmlns:wne="http://schemas.microsoft.com/office/word/2006/wordml" xmlns:wps="http://schemas.microsoft.com/office/word/2010/wordprocessingShape" mc:Ignorable="w14 w15 wp14">
+<w:hdr xmlns:wpc="http://schemas.microsoft.com/office/word/2010/wordprocessingCanvas" xmlns:cx="http://schemas.microsoft.com/office/drawing/2014/chartex" xmlns:cx1="http://schemas.microsoft.com/office/drawing/2015/9/8/chartex" xmlns:cx2="http://schemas.microsoft.com/office/drawing/2015/10/21/chartex" xmlns:cx3="http://schemas.microsoft.com/office/drawing/2016/5/9/chartex" xmlns:cx4="http://schemas.microsoft.com/office/drawing/2016/5/10/chartex" xmlns:cx5="http://schemas.microsoft.com/office/drawing/2016/5/11/chartex" xmlns:cx6="http://schemas.microsoft.com/office/drawing/2016/5/12/chartex" xmlns:cx7="http://schemas.microsoft.com/office/drawing/2016/5/13/chartex" xmlns:cx8="http://schemas.microsoft.com/office/drawing/2016/5/14/chartex" xmlns:mc="http://schemas.openxmlformats.org/markup-compatibility/2006" xmlns:aink="http://schemas.microsoft.com/office/drawing/2016/ink" xmlns:am3d="http://schemas.microsoft.com/office/drawing/2017/model3d" xmlns:o="urn:schemas-microsoft-com:office:office" xmlns:r="http://schemas.openxmlformats.org/officeDocument/2006/relationships" xmlns:m="http://schemas.openxmlformats.org/officeDocument/2006/math" xmlns:v="urn:schemas-microsoft-com:vml" xmlns:wp14="http://schemas.microsoft.com/office/word/2010/wordprocessingDrawing" xmlns:wp="http://schemas.openxmlformats.org/drawingml/2006/wordprocessingDrawing" xmlns:w10="urn:schemas-microsoft-com:office:word" xmlns:w="http://schemas.openxmlformats.org/wordprocessingml/2006/main" xmlns:w14="http://schemas.microsoft.com/office/word/2010/wordml" xmlns:w15="http://schemas.microsoft.com/office/word/2012/wordml" xmlns:w16cid="http://schemas.microsoft.com/office/word/2016/wordml/cid" xmlns:w16se="http://schemas.microsoft.com/office/word/2015/wordml/symex" xmlns:wpg="http://schemas.microsoft.com/office/word/2010/wordprocessingGroup" xmlns:wpi="http://schemas.microsoft.com/office/word/2010/wordprocessingInk" xmlns:wne="http://schemas.microsoft.com/office/word/2006/wordml" xmlns:wps="http://schemas.microsoft.com/office/word/2010/wordprocessingShape" mc:Ignorable="w14 w15 w16se w16cid wp14">
   <w:p>
     <w:pPr>
-      <w:pStyle w:val="Header"/>
+      <w:pStyle w:val="Kopfzeile"/>
     </w:pPr>
     <w:r>
       <w:rPr>
@@ -6264,8 +6536,8 @@
 </file>
 
 <file path=word/numbering.xml><?xml version="1.0" encoding="utf-8"?>
-<w:numbering xmlns:wpc="http://schemas.microsoft.com/office/word/2010/wordprocessingCanvas" xmlns:mo="http://schemas.microsoft.com/office/mac/office/2008/main" xmlns:mc="http://schemas.openxmlformats.org/markup-compatibility/2006" xmlns:mv="urn:schemas-microsoft-com:mac:vml" xmlns:o="urn:schemas-microsoft-com:office:office" xmlns:r="http://schemas.openxmlformats.org/officeDocument/2006/relationships" xmlns:m="http://schemas.openxmlformats.org/officeDocument/2006/math" xmlns:v="urn:schemas-microsoft-com:vml" xmlns:wp14="http://schemas.microsoft.com/office/word/2010/wordprocessingDrawing" xmlns:wp="http://schemas.openxmlformats.org/drawingml/2006/wordprocessingDrawing" xmlns:w10="urn:schemas-microsoft-com:office:word" xmlns:w="http://schemas.openxmlformats.org/wordprocessingml/2006/main" xmlns:w14="http://schemas.microsoft.com/office/word/2010/wordml" xmlns:w15="http://schemas.microsoft.com/office/word/2012/wordml" xmlns:wpg="http://schemas.microsoft.com/office/word/2010/wordprocessingGroup" xmlns:wpi="http://schemas.microsoft.com/office/word/2010/wordprocessingInk" xmlns:wne="http://schemas.microsoft.com/office/word/2006/wordml" xmlns:wps="http://schemas.microsoft.com/office/word/2010/wordprocessingShape" mc:Ignorable="w14 w15 wp14">
-  <w:abstractNum w:abstractNumId="0">
+<w:numbering xmlns:wpc="http://schemas.microsoft.com/office/word/2010/wordprocessingCanvas" xmlns:cx="http://schemas.microsoft.com/office/drawing/2014/chartex" xmlns:cx1="http://schemas.microsoft.com/office/drawing/2015/9/8/chartex" xmlns:cx2="http://schemas.microsoft.com/office/drawing/2015/10/21/chartex" xmlns:cx3="http://schemas.microsoft.com/office/drawing/2016/5/9/chartex" xmlns:cx4="http://schemas.microsoft.com/office/drawing/2016/5/10/chartex" xmlns:cx5="http://schemas.microsoft.com/office/drawing/2016/5/11/chartex" xmlns:cx6="http://schemas.microsoft.com/office/drawing/2016/5/12/chartex" xmlns:cx7="http://schemas.microsoft.com/office/drawing/2016/5/13/chartex" xmlns:cx8="http://schemas.microsoft.com/office/drawing/2016/5/14/chartex" xmlns:mc="http://schemas.openxmlformats.org/markup-compatibility/2006" xmlns:aink="http://schemas.microsoft.com/office/drawing/2016/ink" xmlns:am3d="http://schemas.microsoft.com/office/drawing/2017/model3d" xmlns:o="urn:schemas-microsoft-com:office:office" xmlns:r="http://schemas.openxmlformats.org/officeDocument/2006/relationships" xmlns:m="http://schemas.openxmlformats.org/officeDocument/2006/math" xmlns:v="urn:schemas-microsoft-com:vml" xmlns:wp14="http://schemas.microsoft.com/office/word/2010/wordprocessingDrawing" xmlns:wp="http://schemas.openxmlformats.org/drawingml/2006/wordprocessingDrawing" xmlns:w10="urn:schemas-microsoft-com:office:word" xmlns:w="http://schemas.openxmlformats.org/wordprocessingml/2006/main" xmlns:w14="http://schemas.microsoft.com/office/word/2010/wordml" xmlns:w15="http://schemas.microsoft.com/office/word/2012/wordml" xmlns:w16cid="http://schemas.microsoft.com/office/word/2016/wordml/cid" xmlns:w16se="http://schemas.microsoft.com/office/word/2015/wordml/symex" xmlns:wpg="http://schemas.microsoft.com/office/word/2010/wordprocessingGroup" xmlns:wpi="http://schemas.microsoft.com/office/word/2010/wordprocessingInk" xmlns:wne="http://schemas.microsoft.com/office/word/2006/wordml" xmlns:wps="http://schemas.microsoft.com/office/word/2010/wordprocessingShape" mc:Ignorable="w14 w15 w16se w16cid wp14">
+  <w:abstractNum w:abstractNumId="0" w15:restartNumberingAfterBreak="0">
     <w:nsid w:val="0EF73967"/>
     <w:multiLevelType w:val="multilevel"/>
     <w:tmpl w:val="C7CA1C86"/>
@@ -6378,7 +6650,7 @@
       </w:rPr>
     </w:lvl>
   </w:abstractNum>
-  <w:abstractNum w:abstractNumId="1">
+  <w:abstractNum w:abstractNumId="1" w15:restartNumberingAfterBreak="0">
     <w:nsid w:val="23954BFB"/>
     <w:multiLevelType w:val="hybridMultilevel"/>
     <w:tmpl w:val="DEE0F750"/>
@@ -6491,7 +6763,96 @@
       </w:rPr>
     </w:lvl>
   </w:abstractNum>
-  <w:abstractNum w:abstractNumId="2">
+  <w:abstractNum w:abstractNumId="2" w15:restartNumberingAfterBreak="0">
+    <w:nsid w:val="24F45D22"/>
+    <w:multiLevelType w:val="hybridMultilevel"/>
+    <w:tmpl w:val="FBD83B7A"/>
+    <w:lvl w:ilvl="0" w:tplc="4BE60822">
+      <w:start w:val="1"/>
+      <w:numFmt w:val="decimal"/>
+      <w:lvlText w:val="%1."/>
+      <w:lvlJc w:val="left"/>
+      <w:pPr>
+        <w:ind w:left="720" w:hanging="720"/>
+      </w:pPr>
+      <w:rPr>
+        <w:rFonts w:hint="default"/>
+      </w:rPr>
+    </w:lvl>
+    <w:lvl w:ilvl="1" w:tplc="0807000F">
+      <w:start w:val="1"/>
+      <w:numFmt w:val="decimal"/>
+      <w:lvlText w:val="%2."/>
+      <w:lvlJc w:val="left"/>
+      <w:pPr>
+        <w:ind w:left="1440" w:hanging="360"/>
+      </w:pPr>
+    </w:lvl>
+    <w:lvl w:ilvl="2" w:tplc="0807001B" w:tentative="1">
+      <w:start w:val="1"/>
+      <w:numFmt w:val="lowerRoman"/>
+      <w:lvlText w:val="%3."/>
+      <w:lvlJc w:val="right"/>
+      <w:pPr>
+        <w:ind w:left="2160" w:hanging="180"/>
+      </w:pPr>
+    </w:lvl>
+    <w:lvl w:ilvl="3" w:tplc="0807000F" w:tentative="1">
+      <w:start w:val="1"/>
+      <w:numFmt w:val="decimal"/>
+      <w:lvlText w:val="%4."/>
+      <w:lvlJc w:val="left"/>
+      <w:pPr>
+        <w:ind w:left="2880" w:hanging="360"/>
+      </w:pPr>
+    </w:lvl>
+    <w:lvl w:ilvl="4" w:tplc="08070019" w:tentative="1">
+      <w:start w:val="1"/>
+      <w:numFmt w:val="lowerLetter"/>
+      <w:lvlText w:val="%5."/>
+      <w:lvlJc w:val="left"/>
+      <w:pPr>
+        <w:ind w:left="3600" w:hanging="360"/>
+      </w:pPr>
+    </w:lvl>
+    <w:lvl w:ilvl="5" w:tplc="0807001B" w:tentative="1">
+      <w:start w:val="1"/>
+      <w:numFmt w:val="lowerRoman"/>
+      <w:lvlText w:val="%6."/>
+      <w:lvlJc w:val="right"/>
+      <w:pPr>
+        <w:ind w:left="4320" w:hanging="180"/>
+      </w:pPr>
+    </w:lvl>
+    <w:lvl w:ilvl="6" w:tplc="0807000F" w:tentative="1">
+      <w:start w:val="1"/>
+      <w:numFmt w:val="decimal"/>
+      <w:lvlText w:val="%7."/>
+      <w:lvlJc w:val="left"/>
+      <w:pPr>
+        <w:ind w:left="5040" w:hanging="360"/>
+      </w:pPr>
+    </w:lvl>
+    <w:lvl w:ilvl="7" w:tplc="08070019" w:tentative="1">
+      <w:start w:val="1"/>
+      <w:numFmt w:val="lowerLetter"/>
+      <w:lvlText w:val="%8."/>
+      <w:lvlJc w:val="left"/>
+      <w:pPr>
+        <w:ind w:left="5760" w:hanging="360"/>
+      </w:pPr>
+    </w:lvl>
+    <w:lvl w:ilvl="8" w:tplc="0807001B" w:tentative="1">
+      <w:start w:val="1"/>
+      <w:numFmt w:val="lowerRoman"/>
+      <w:lvlText w:val="%9."/>
+      <w:lvlJc w:val="right"/>
+      <w:pPr>
+        <w:ind w:left="6480" w:hanging="180"/>
+      </w:pPr>
+    </w:lvl>
+  </w:abstractNum>
+  <w:abstractNum w:abstractNumId="3" w15:restartNumberingAfterBreak="0">
     <w:nsid w:val="303933B2"/>
     <w:multiLevelType w:val="multilevel"/>
     <w:tmpl w:val="0407001F"/>
@@ -6577,7 +6938,7 @@
       </w:pPr>
     </w:lvl>
   </w:abstractNum>
-  <w:abstractNum w:abstractNumId="3">
+  <w:abstractNum w:abstractNumId="4" w15:restartNumberingAfterBreak="0">
     <w:nsid w:val="36EF3D4E"/>
     <w:multiLevelType w:val="hybridMultilevel"/>
     <w:tmpl w:val="9124ADCC"/>
@@ -6666,7 +7027,7 @@
       </w:pPr>
     </w:lvl>
   </w:abstractNum>
-  <w:abstractNum w:abstractNumId="4">
+  <w:abstractNum w:abstractNumId="5" w15:restartNumberingAfterBreak="0">
     <w:nsid w:val="469A3D9D"/>
     <w:multiLevelType w:val="hybridMultilevel"/>
     <w:tmpl w:val="348419AC"/>
@@ -6755,10 +7116,10 @@
       </w:pPr>
     </w:lvl>
   </w:abstractNum>
-  <w:abstractNum w:abstractNumId="5">
+  <w:abstractNum w:abstractNumId="6" w15:restartNumberingAfterBreak="0">
     <w:nsid w:val="46DB1555"/>
     <w:multiLevelType w:val="multilevel"/>
-    <w:tmpl w:val="45C4FE18"/>
+    <w:tmpl w:val="F1DE6620"/>
     <w:lvl w:ilvl="0">
       <w:start w:val="1"/>
       <w:numFmt w:val="decimal"/>
@@ -6778,7 +7139,7 @@
       <w:lvlText w:val="%1.%2."/>
       <w:lvlJc w:val="left"/>
       <w:pPr>
-        <w:ind w:left="720" w:hanging="720"/>
+        <w:ind w:left="0" w:firstLine="0"/>
       </w:pPr>
       <w:rPr>
         <w:rFonts w:hint="default"/>
@@ -6876,7 +7237,7 @@
       </w:rPr>
     </w:lvl>
   </w:abstractNum>
-  <w:abstractNum w:abstractNumId="6">
+  <w:abstractNum w:abstractNumId="7" w15:restartNumberingAfterBreak="0">
     <w:nsid w:val="4EA25ED7"/>
     <w:multiLevelType w:val="hybridMultilevel"/>
     <w:tmpl w:val="DA4413E2"/>
@@ -6965,7 +7326,7 @@
       </w:pPr>
     </w:lvl>
   </w:abstractNum>
-  <w:abstractNum w:abstractNumId="7">
+  <w:abstractNum w:abstractNumId="8" w15:restartNumberingAfterBreak="0">
     <w:nsid w:val="5F034A41"/>
     <w:multiLevelType w:val="hybridMultilevel"/>
     <w:tmpl w:val="D95884BE"/>
@@ -7054,7 +7415,7 @@
       </w:pPr>
     </w:lvl>
   </w:abstractNum>
-  <w:abstractNum w:abstractNumId="8">
+  <w:abstractNum w:abstractNumId="9" w15:restartNumberingAfterBreak="0">
     <w:nsid w:val="6FD454AA"/>
     <w:multiLevelType w:val="hybridMultilevel"/>
     <w:tmpl w:val="4D8444D0"/>
@@ -7143,7 +7504,7 @@
       </w:pPr>
     </w:lvl>
   </w:abstractNum>
-  <w:abstractNum w:abstractNumId="9">
+  <w:abstractNum w:abstractNumId="10" w15:restartNumberingAfterBreak="0">
     <w:nsid w:val="75451CE0"/>
     <w:multiLevelType w:val="hybridMultilevel"/>
     <w:tmpl w:val="09041D58"/>
@@ -7233,40 +7594,43 @@
     </w:lvl>
   </w:abstractNum>
   <w:num w:numId="1">
-    <w:abstractNumId w:val="5"/>
+    <w:abstractNumId w:val="6"/>
   </w:num>
   <w:num w:numId="2">
-    <w:abstractNumId w:val="6"/>
+    <w:abstractNumId w:val="7"/>
   </w:num>
   <w:num w:numId="3">
-    <w:abstractNumId w:val="2"/>
+    <w:abstractNumId w:val="3"/>
   </w:num>
   <w:num w:numId="4">
     <w:abstractNumId w:val="1"/>
   </w:num>
   <w:num w:numId="5">
+    <w:abstractNumId w:val="9"/>
+  </w:num>
+  <w:num w:numId="6">
+    <w:abstractNumId w:val="4"/>
+  </w:num>
+  <w:num w:numId="7">
+    <w:abstractNumId w:val="10"/>
+  </w:num>
+  <w:num w:numId="8">
     <w:abstractNumId w:val="8"/>
   </w:num>
-  <w:num w:numId="6">
-    <w:abstractNumId w:val="3"/>
-  </w:num>
-  <w:num w:numId="7">
-    <w:abstractNumId w:val="9"/>
-  </w:num>
-  <w:num w:numId="8">
-    <w:abstractNumId w:val="7"/>
-  </w:num>
   <w:num w:numId="9">
-    <w:abstractNumId w:val="4"/>
+    <w:abstractNumId w:val="5"/>
   </w:num>
   <w:num w:numId="10">
     <w:abstractNumId w:val="0"/>
+  </w:num>
+  <w:num w:numId="11">
+    <w:abstractNumId w:val="2"/>
   </w:num>
 </w:numbering>
 </file>
 
 <file path=word/styles.xml><?xml version="1.0" encoding="utf-8"?>
-<w:styles xmlns:mc="http://schemas.openxmlformats.org/markup-compatibility/2006" xmlns:r="http://schemas.openxmlformats.org/officeDocument/2006/relationships" xmlns:w="http://schemas.openxmlformats.org/wordprocessingml/2006/main" xmlns:w14="http://schemas.microsoft.com/office/word/2010/wordml" xmlns:w15="http://schemas.microsoft.com/office/word/2012/wordml" mc:Ignorable="w14 w15">
+<w:styles xmlns:mc="http://schemas.openxmlformats.org/markup-compatibility/2006" xmlns:r="http://schemas.openxmlformats.org/officeDocument/2006/relationships" xmlns:w="http://schemas.openxmlformats.org/wordprocessingml/2006/main" xmlns:w14="http://schemas.microsoft.com/office/word/2010/wordml" xmlns:w15="http://schemas.microsoft.com/office/word/2012/wordml" xmlns:w16cid="http://schemas.microsoft.com/office/word/2016/wordml/cid" xmlns:w16se="http://schemas.microsoft.com/office/word/2015/wordml/symex" mc:Ignorable="w14 w15 w16se w16cid">
   <w:docDefaults>
     <w:rPrDefault>
       <w:rPr>
@@ -7278,7 +7642,7 @@
     </w:rPrDefault>
     <w:pPrDefault/>
   </w:docDefaults>
-  <w:latentStyles w:defLockedState="0" w:defUIPriority="99" w:defSemiHidden="0" w:defUnhideWhenUsed="0" w:defQFormat="0" w:count="382">
+  <w:latentStyles w:defLockedState="0" w:defUIPriority="99" w:defSemiHidden="0" w:defUnhideWhenUsed="0" w:defQFormat="0" w:count="375">
     <w:lsdException w:name="Normal" w:uiPriority="0" w:qFormat="1"/>
     <w:lsdException w:name="heading 1" w:uiPriority="9" w:qFormat="1"/>
     <w:lsdException w:name="heading 2" w:semiHidden="1" w:uiPriority="9" w:unhideWhenUsed="1" w:qFormat="1"/>
@@ -7435,15 +7799,6 @@
     <w:lsdException w:name="Balloon Text" w:semiHidden="1" w:unhideWhenUsed="1"/>
     <w:lsdException w:name="Table Grid" w:uiPriority="39"/>
     <w:lsdException w:name="Table Theme" w:semiHidden="1" w:unhideWhenUsed="1"/>
-    <w:lsdException w:name="Note Level 1" w:semiHidden="1" w:unhideWhenUsed="1"/>
-    <w:lsdException w:name="Note Level 2" w:semiHidden="1" w:unhideWhenUsed="1"/>
-    <w:lsdException w:name="Note Level 3" w:semiHidden="1" w:unhideWhenUsed="1"/>
-    <w:lsdException w:name="Note Level 4" w:semiHidden="1" w:unhideWhenUsed="1"/>
-    <w:lsdException w:name="Note Level 5" w:semiHidden="1" w:unhideWhenUsed="1"/>
-    <w:lsdException w:name="Note Level 6" w:semiHidden="1" w:unhideWhenUsed="1"/>
-    <w:lsdException w:name="Note Level 7" w:semiHidden="1" w:unhideWhenUsed="1"/>
-    <w:lsdException w:name="Note Level 8" w:semiHidden="1" w:unhideWhenUsed="1"/>
-    <w:lsdException w:name="Note Level 9" w:semiHidden="1" w:unhideWhenUsed="1"/>
     <w:lsdException w:name="Placeholder Text" w:semiHidden="1"/>
     <w:lsdException w:name="No Spacing" w:uiPriority="1" w:qFormat="1"/>
     <w:lsdException w:name="Light Shading" w:uiPriority="60"/>
@@ -7662,18 +8017,18 @@
     <w:lsdException w:name="Mention" w:semiHidden="1" w:unhideWhenUsed="1"/>
     <w:lsdException w:name="Smart Hyperlink" w:semiHidden="1" w:unhideWhenUsed="1"/>
   </w:latentStyles>
-  <w:style w:type="paragraph" w:default="1" w:styleId="Normal">
+  <w:style w:type="paragraph" w:default="1" w:styleId="Standard">
     <w:name w:val="Normal"/>
     <w:qFormat/>
     <w:rPr>
       <w:lang w:val="en-US"/>
     </w:rPr>
   </w:style>
-  <w:style w:type="paragraph" w:styleId="Heading1">
+  <w:style w:type="paragraph" w:styleId="berschrift1">
     <w:name w:val="heading 1"/>
-    <w:basedOn w:val="Normal"/>
-    <w:next w:val="Normal"/>
-    <w:link w:val="Heading1Char"/>
+    <w:basedOn w:val="Standard"/>
+    <w:next w:val="Standard"/>
+    <w:link w:val="berschrift1Zchn"/>
     <w:uiPriority w:val="9"/>
     <w:qFormat/>
     <w:rsid w:val="003323F3"/>
@@ -7690,11 +8045,11 @@
       <w:szCs w:val="32"/>
     </w:rPr>
   </w:style>
-  <w:style w:type="paragraph" w:styleId="Heading2">
+  <w:style w:type="paragraph" w:styleId="berschrift2">
     <w:name w:val="heading 2"/>
-    <w:basedOn w:val="Normal"/>
-    <w:next w:val="Normal"/>
-    <w:link w:val="Heading2Char"/>
+    <w:basedOn w:val="Standard"/>
+    <w:next w:val="Standard"/>
+    <w:link w:val="berschrift2Zchn"/>
     <w:uiPriority w:val="9"/>
     <w:unhideWhenUsed/>
     <w:qFormat/>
@@ -7712,13 +8067,13 @@
       <w:szCs w:val="26"/>
     </w:rPr>
   </w:style>
-  <w:style w:type="character" w:default="1" w:styleId="DefaultParagraphFont">
+  <w:style w:type="character" w:default="1" w:styleId="Absatz-Standardschriftart">
     <w:name w:val="Default Paragraph Font"/>
     <w:uiPriority w:val="1"/>
     <w:semiHidden/>
     <w:unhideWhenUsed/>
   </w:style>
-  <w:style w:type="table" w:default="1" w:styleId="TableNormal">
+  <w:style w:type="table" w:default="1" w:styleId="NormaleTabelle">
     <w:name w:val="Normal Table"/>
     <w:uiPriority w:val="99"/>
     <w:semiHidden/>
@@ -7733,16 +8088,16 @@
       </w:tblCellMar>
     </w:tblPr>
   </w:style>
-  <w:style w:type="numbering" w:default="1" w:styleId="NoList">
+  <w:style w:type="numbering" w:default="1" w:styleId="KeineListe">
     <w:name w:val="No List"/>
     <w:uiPriority w:val="99"/>
     <w:semiHidden/>
     <w:unhideWhenUsed/>
   </w:style>
-  <w:style w:type="character" w:customStyle="1" w:styleId="Heading1Char">
-    <w:name w:val="Heading 1 Char"/>
-    <w:basedOn w:val="DefaultParagraphFont"/>
-    <w:link w:val="Heading1"/>
+  <w:style w:type="character" w:customStyle="1" w:styleId="berschrift1Zchn">
+    <w:name w:val="Überschrift 1 Zchn"/>
+    <w:basedOn w:val="Absatz-Standardschriftart"/>
+    <w:link w:val="berschrift1"/>
     <w:uiPriority w:val="9"/>
     <w:rsid w:val="003323F3"/>
     <w:rPr>
@@ -7752,13 +8107,12 @@
       <w:szCs w:val="32"/>
     </w:rPr>
   </w:style>
-  <w:style w:type="table" w:styleId="TableGrid">
+  <w:style w:type="table" w:styleId="Tabellenraster">
     <w:name w:val="Table Grid"/>
-    <w:basedOn w:val="TableNormal"/>
+    <w:basedOn w:val="NormaleTabelle"/>
     <w:uiPriority w:val="39"/>
     <w:rsid w:val="003323F3"/>
     <w:tblPr>
-      <w:tblInd w:w="0" w:type="dxa"/>
       <w:tblBorders>
         <w:top w:val="single" w:sz="4" w:space="0" w:color="auto"/>
         <w:left w:val="single" w:sz="4" w:space="0" w:color="auto"/>
@@ -7767,29 +8121,16 @@
         <w:insideH w:val="single" w:sz="4" w:space="0" w:color="auto"/>
         <w:insideV w:val="single" w:sz="4" w:space="0" w:color="auto"/>
       </w:tblBorders>
-      <w:tblCellMar>
-        <w:top w:w="0" w:type="dxa"/>
-        <w:left w:w="108" w:type="dxa"/>
-        <w:bottom w:w="0" w:type="dxa"/>
-        <w:right w:w="108" w:type="dxa"/>
-      </w:tblCellMar>
     </w:tblPr>
   </w:style>
-  <w:style w:type="table" w:styleId="PlainTable3">
+  <w:style w:type="table" w:styleId="EinfacheTabelle3">
     <w:name w:val="Plain Table 3"/>
-    <w:basedOn w:val="TableNormal"/>
+    <w:basedOn w:val="NormaleTabelle"/>
     <w:uiPriority w:val="43"/>
     <w:rsid w:val="003323F3"/>
     <w:tblPr>
       <w:tblStyleRowBandSize w:val="1"/>
       <w:tblStyleColBandSize w:val="1"/>
-      <w:tblInd w:w="0" w:type="dxa"/>
-      <w:tblCellMar>
-        <w:top w:w="0" w:type="dxa"/>
-        <w:left w:w="108" w:type="dxa"/>
-        <w:bottom w:w="0" w:type="dxa"/>
-        <w:right w:w="108" w:type="dxa"/>
-      </w:tblCellMar>
     </w:tblPr>
     <w:tblStylePr w:type="firstRow">
       <w:rPr>
@@ -7872,21 +8213,14 @@
       </w:tcPr>
     </w:tblStylePr>
   </w:style>
-  <w:style w:type="table" w:styleId="PlainTable5">
+  <w:style w:type="table" w:styleId="EinfacheTabelle5">
     <w:name w:val="Plain Table 5"/>
-    <w:basedOn w:val="TableNormal"/>
+    <w:basedOn w:val="NormaleTabelle"/>
     <w:uiPriority w:val="45"/>
     <w:rsid w:val="003323F3"/>
     <w:tblPr>
       <w:tblStyleRowBandSize w:val="1"/>
       <w:tblStyleColBandSize w:val="1"/>
-      <w:tblInd w:w="0" w:type="dxa"/>
-      <w:tblCellMar>
-        <w:top w:w="0" w:type="dxa"/>
-        <w:left w:w="108" w:type="dxa"/>
-        <w:bottom w:w="0" w:type="dxa"/>
-        <w:right w:w="108" w:type="dxa"/>
-      </w:tblCellMar>
     </w:tblPr>
     <w:tblStylePr w:type="firstRow">
       <w:rPr>
@@ -7996,21 +8330,14 @@
       </w:tcPr>
     </w:tblStylePr>
   </w:style>
-  <w:style w:type="table" w:styleId="PlainTable4">
+  <w:style w:type="table" w:styleId="EinfacheTabelle4">
     <w:name w:val="Plain Table 4"/>
-    <w:basedOn w:val="TableNormal"/>
+    <w:basedOn w:val="NormaleTabelle"/>
     <w:uiPriority w:val="44"/>
     <w:rsid w:val="003323F3"/>
     <w:tblPr>
       <w:tblStyleRowBandSize w:val="1"/>
       <w:tblStyleColBandSize w:val="1"/>
-      <w:tblInd w:w="0" w:type="dxa"/>
-      <w:tblCellMar>
-        <w:top w:w="0" w:type="dxa"/>
-        <w:left w:w="108" w:type="dxa"/>
-        <w:bottom w:w="0" w:type="dxa"/>
-        <w:right w:w="108" w:type="dxa"/>
-      </w:tblCellMar>
     </w:tblPr>
     <w:tblStylePr w:type="firstRow">
       <w:rPr>
@@ -8049,15 +8376,14 @@
       </w:tcPr>
     </w:tblStylePr>
   </w:style>
-  <w:style w:type="table" w:styleId="GridTable1Light">
+  <w:style w:type="table" w:styleId="Gitternetztabelle1hell">
     <w:name w:val="Grid Table 1 Light"/>
-    <w:basedOn w:val="TableNormal"/>
+    <w:basedOn w:val="NormaleTabelle"/>
     <w:uiPriority w:val="46"/>
     <w:rsid w:val="003323F3"/>
     <w:tblPr>
       <w:tblStyleRowBandSize w:val="1"/>
       <w:tblStyleColBandSize w:val="1"/>
-      <w:tblInd w:w="0" w:type="dxa"/>
       <w:tblBorders>
         <w:top w:val="single" w:sz="4" w:space="0" w:color="999999" w:themeColor="text1" w:themeTint="66"/>
         <w:left w:val="single" w:sz="4" w:space="0" w:color="999999" w:themeColor="text1" w:themeTint="66"/>
@@ -8066,12 +8392,6 @@
         <w:insideH w:val="single" w:sz="4" w:space="0" w:color="999999" w:themeColor="text1" w:themeTint="66"/>
         <w:insideV w:val="single" w:sz="4" w:space="0" w:color="999999" w:themeColor="text1" w:themeTint="66"/>
       </w:tblBorders>
-      <w:tblCellMar>
-        <w:top w:w="0" w:type="dxa"/>
-        <w:left w:w="108" w:type="dxa"/>
-        <w:bottom w:w="0" w:type="dxa"/>
-        <w:right w:w="108" w:type="dxa"/>
-      </w:tblCellMar>
     </w:tblPr>
     <w:tblStylePr w:type="firstRow">
       <w:rPr>
@@ -8110,27 +8430,20 @@
       </w:rPr>
     </w:tblStylePr>
   </w:style>
-  <w:style w:type="table" w:styleId="GridTable2">
+  <w:style w:type="table" w:styleId="Gitternetztabelle2">
     <w:name w:val="Grid Table 2"/>
-    <w:basedOn w:val="TableNormal"/>
+    <w:basedOn w:val="NormaleTabelle"/>
     <w:uiPriority w:val="47"/>
     <w:rsid w:val="003323F3"/>
     <w:tblPr>
       <w:tblStyleRowBandSize w:val="1"/>
       <w:tblStyleColBandSize w:val="1"/>
-      <w:tblInd w:w="0" w:type="dxa"/>
       <w:tblBorders>
         <w:top w:val="single" w:sz="2" w:space="0" w:color="666666" w:themeColor="text1" w:themeTint="99"/>
         <w:bottom w:val="single" w:sz="2" w:space="0" w:color="666666" w:themeColor="text1" w:themeTint="99"/>
         <w:insideH w:val="single" w:sz="2" w:space="0" w:color="666666" w:themeColor="text1" w:themeTint="99"/>
         <w:insideV w:val="single" w:sz="2" w:space="0" w:color="666666" w:themeColor="text1" w:themeTint="99"/>
       </w:tblBorders>
-      <w:tblCellMar>
-        <w:top w:w="0" w:type="dxa"/>
-        <w:left w:w="108" w:type="dxa"/>
-        <w:bottom w:w="0" w:type="dxa"/>
-        <w:right w:w="108" w:type="dxa"/>
-      </w:tblCellMar>
     </w:tblPr>
     <w:tblStylePr w:type="firstRow">
       <w:rPr>
@@ -8189,27 +8502,20 @@
       </w:tcPr>
     </w:tblStylePr>
   </w:style>
-  <w:style w:type="table" w:styleId="GridTable2-Accent3">
+  <w:style w:type="table" w:styleId="Gitternetztabelle2Akzent3">
     <w:name w:val="Grid Table 2 Accent 3"/>
-    <w:basedOn w:val="TableNormal"/>
+    <w:basedOn w:val="NormaleTabelle"/>
     <w:uiPriority w:val="47"/>
     <w:rsid w:val="003323F3"/>
     <w:tblPr>
       <w:tblStyleRowBandSize w:val="1"/>
       <w:tblStyleColBandSize w:val="1"/>
-      <w:tblInd w:w="0" w:type="dxa"/>
       <w:tblBorders>
         <w:top w:val="single" w:sz="2" w:space="0" w:color="C9C9C9" w:themeColor="accent3" w:themeTint="99"/>
         <w:bottom w:val="single" w:sz="2" w:space="0" w:color="C9C9C9" w:themeColor="accent3" w:themeTint="99"/>
         <w:insideH w:val="single" w:sz="2" w:space="0" w:color="C9C9C9" w:themeColor="accent3" w:themeTint="99"/>
         <w:insideV w:val="single" w:sz="2" w:space="0" w:color="C9C9C9" w:themeColor="accent3" w:themeTint="99"/>
       </w:tblBorders>
-      <w:tblCellMar>
-        <w:top w:w="0" w:type="dxa"/>
-        <w:left w:w="108" w:type="dxa"/>
-        <w:bottom w:w="0" w:type="dxa"/>
-        <w:right w:w="108" w:type="dxa"/>
-      </w:tblCellMar>
     </w:tblPr>
     <w:tblStylePr w:type="firstRow">
       <w:rPr>
@@ -8268,25 +8574,18 @@
       </w:tcPr>
     </w:tblStylePr>
   </w:style>
-  <w:style w:type="table" w:styleId="PlainTable2">
+  <w:style w:type="table" w:styleId="EinfacheTabelle2">
     <w:name w:val="Plain Table 2"/>
-    <w:basedOn w:val="TableNormal"/>
+    <w:basedOn w:val="NormaleTabelle"/>
     <w:uiPriority w:val="42"/>
     <w:rsid w:val="003323F3"/>
     <w:tblPr>
       <w:tblStyleRowBandSize w:val="1"/>
       <w:tblStyleColBandSize w:val="1"/>
-      <w:tblInd w:w="0" w:type="dxa"/>
       <w:tblBorders>
         <w:top w:val="single" w:sz="4" w:space="0" w:color="7F7F7F" w:themeColor="text1" w:themeTint="80"/>
         <w:bottom w:val="single" w:sz="4" w:space="0" w:color="7F7F7F" w:themeColor="text1" w:themeTint="80"/>
       </w:tblBorders>
-      <w:tblCellMar>
-        <w:top w:w="0" w:type="dxa"/>
-        <w:left w:w="108" w:type="dxa"/>
-        <w:bottom w:w="0" w:type="dxa"/>
-        <w:right w:w="108" w:type="dxa"/>
-      </w:tblCellMar>
     </w:tblPr>
     <w:tblStylePr w:type="firstRow">
       <w:rPr>
@@ -8352,15 +8651,14 @@
       </w:tcPr>
     </w:tblStylePr>
   </w:style>
-  <w:style w:type="table" w:styleId="PlainTable1">
+  <w:style w:type="table" w:styleId="EinfacheTabelle1">
     <w:name w:val="Plain Table 1"/>
-    <w:basedOn w:val="TableNormal"/>
+    <w:basedOn w:val="NormaleTabelle"/>
     <w:uiPriority w:val="41"/>
     <w:rsid w:val="003323F3"/>
     <w:tblPr>
       <w:tblStyleRowBandSize w:val="1"/>
       <w:tblStyleColBandSize w:val="1"/>
-      <w:tblInd w:w="0" w:type="dxa"/>
       <w:tblBorders>
         <w:top w:val="single" w:sz="4" w:space="0" w:color="BFBFBF" w:themeColor="background1" w:themeShade="BF"/>
         <w:left w:val="single" w:sz="4" w:space="0" w:color="BFBFBF" w:themeColor="background1" w:themeShade="BF"/>
@@ -8369,12 +8667,6 @@
         <w:insideH w:val="single" w:sz="4" w:space="0" w:color="BFBFBF" w:themeColor="background1" w:themeShade="BF"/>
         <w:insideV w:val="single" w:sz="4" w:space="0" w:color="BFBFBF" w:themeColor="background1" w:themeShade="BF"/>
       </w:tblBorders>
-      <w:tblCellMar>
-        <w:top w:w="0" w:type="dxa"/>
-        <w:left w:w="108" w:type="dxa"/>
-        <w:bottom w:w="0" w:type="dxa"/>
-        <w:right w:w="108" w:type="dxa"/>
-      </w:tblCellMar>
     </w:tblPr>
     <w:tblStylePr w:type="firstRow">
       <w:rPr>
@@ -8419,13 +8711,12 @@
       </w:tcPr>
     </w:tblStylePr>
   </w:style>
-  <w:style w:type="table" w:styleId="TableGridLight">
+  <w:style w:type="table" w:styleId="TabellemithellemGitternetz">
     <w:name w:val="Grid Table Light"/>
-    <w:basedOn w:val="TableNormal"/>
+    <w:basedOn w:val="NormaleTabelle"/>
     <w:uiPriority w:val="40"/>
     <w:rsid w:val="003323F3"/>
     <w:tblPr>
-      <w:tblInd w:w="0" w:type="dxa"/>
       <w:tblBorders>
         <w:top w:val="single" w:sz="4" w:space="0" w:color="BFBFBF" w:themeColor="background1" w:themeShade="BF"/>
         <w:left w:val="single" w:sz="4" w:space="0" w:color="BFBFBF" w:themeColor="background1" w:themeShade="BF"/>
@@ -8434,23 +8725,16 @@
         <w:insideH w:val="single" w:sz="4" w:space="0" w:color="BFBFBF" w:themeColor="background1" w:themeShade="BF"/>
         <w:insideV w:val="single" w:sz="4" w:space="0" w:color="BFBFBF" w:themeColor="background1" w:themeShade="BF"/>
       </w:tblBorders>
-      <w:tblCellMar>
-        <w:top w:w="0" w:type="dxa"/>
-        <w:left w:w="108" w:type="dxa"/>
-        <w:bottom w:w="0" w:type="dxa"/>
-        <w:right w:w="108" w:type="dxa"/>
-      </w:tblCellMar>
     </w:tblPr>
   </w:style>
-  <w:style w:type="table" w:styleId="GridTable1Light-Accent1">
+  <w:style w:type="table" w:styleId="Gitternetztabelle1hellAkzent1">
     <w:name w:val="Grid Table 1 Light Accent 1"/>
-    <w:basedOn w:val="TableNormal"/>
+    <w:basedOn w:val="NormaleTabelle"/>
     <w:uiPriority w:val="46"/>
     <w:rsid w:val="003323F3"/>
     <w:tblPr>
       <w:tblStyleRowBandSize w:val="1"/>
       <w:tblStyleColBandSize w:val="1"/>
-      <w:tblInd w:w="0" w:type="dxa"/>
       <w:tblBorders>
         <w:top w:val="single" w:sz="4" w:space="0" w:color="B4C6E7" w:themeColor="accent1" w:themeTint="66"/>
         <w:left w:val="single" w:sz="4" w:space="0" w:color="B4C6E7" w:themeColor="accent1" w:themeTint="66"/>
@@ -8459,12 +8743,6 @@
         <w:insideH w:val="single" w:sz="4" w:space="0" w:color="B4C6E7" w:themeColor="accent1" w:themeTint="66"/>
         <w:insideV w:val="single" w:sz="4" w:space="0" w:color="B4C6E7" w:themeColor="accent1" w:themeTint="66"/>
       </w:tblBorders>
-      <w:tblCellMar>
-        <w:top w:w="0" w:type="dxa"/>
-        <w:left w:w="108" w:type="dxa"/>
-        <w:bottom w:w="0" w:type="dxa"/>
-        <w:right w:w="108" w:type="dxa"/>
-      </w:tblCellMar>
     </w:tblPr>
     <w:tblStylePr w:type="firstRow">
       <w:rPr>
@@ -8503,27 +8781,20 @@
       </w:rPr>
     </w:tblStylePr>
   </w:style>
-  <w:style w:type="table" w:styleId="GridTable2-Accent5">
+  <w:style w:type="table" w:styleId="Gitternetztabelle2Akzent5">
     <w:name w:val="Grid Table 2 Accent 5"/>
-    <w:basedOn w:val="TableNormal"/>
+    <w:basedOn w:val="NormaleTabelle"/>
     <w:uiPriority w:val="47"/>
     <w:rsid w:val="003323F3"/>
     <w:tblPr>
       <w:tblStyleRowBandSize w:val="1"/>
       <w:tblStyleColBandSize w:val="1"/>
-      <w:tblInd w:w="0" w:type="dxa"/>
       <w:tblBorders>
         <w:top w:val="single" w:sz="2" w:space="0" w:color="9CC2E5" w:themeColor="accent5" w:themeTint="99"/>
         <w:bottom w:val="single" w:sz="2" w:space="0" w:color="9CC2E5" w:themeColor="accent5" w:themeTint="99"/>
         <w:insideH w:val="single" w:sz="2" w:space="0" w:color="9CC2E5" w:themeColor="accent5" w:themeTint="99"/>
         <w:insideV w:val="single" w:sz="2" w:space="0" w:color="9CC2E5" w:themeColor="accent5" w:themeTint="99"/>
       </w:tblBorders>
-      <w:tblCellMar>
-        <w:top w:w="0" w:type="dxa"/>
-        <w:left w:w="108" w:type="dxa"/>
-        <w:bottom w:w="0" w:type="dxa"/>
-        <w:right w:w="108" w:type="dxa"/>
-      </w:tblCellMar>
     </w:tblPr>
     <w:tblStylePr w:type="firstRow">
       <w:rPr>
@@ -8582,15 +8853,14 @@
       </w:tcPr>
     </w:tblStylePr>
   </w:style>
-  <w:style w:type="table" w:styleId="GridTable1Light-Accent3">
+  <w:style w:type="table" w:styleId="Gitternetztabelle1hellAkzent3">
     <w:name w:val="Grid Table 1 Light Accent 3"/>
-    <w:basedOn w:val="TableNormal"/>
+    <w:basedOn w:val="NormaleTabelle"/>
     <w:uiPriority w:val="46"/>
     <w:rsid w:val="003323F3"/>
     <w:tblPr>
       <w:tblStyleRowBandSize w:val="1"/>
       <w:tblStyleColBandSize w:val="1"/>
-      <w:tblInd w:w="0" w:type="dxa"/>
       <w:tblBorders>
         <w:top w:val="single" w:sz="4" w:space="0" w:color="DBDBDB" w:themeColor="accent3" w:themeTint="66"/>
         <w:left w:val="single" w:sz="4" w:space="0" w:color="DBDBDB" w:themeColor="accent3" w:themeTint="66"/>
@@ -8599,12 +8869,6 @@
         <w:insideH w:val="single" w:sz="4" w:space="0" w:color="DBDBDB" w:themeColor="accent3" w:themeTint="66"/>
         <w:insideV w:val="single" w:sz="4" w:space="0" w:color="DBDBDB" w:themeColor="accent3" w:themeTint="66"/>
       </w:tblBorders>
-      <w:tblCellMar>
-        <w:top w:w="0" w:type="dxa"/>
-        <w:left w:w="108" w:type="dxa"/>
-        <w:bottom w:w="0" w:type="dxa"/>
-        <w:right w:w="108" w:type="dxa"/>
-      </w:tblCellMar>
     </w:tblPr>
     <w:tblStylePr w:type="firstRow">
       <w:rPr>
@@ -8643,15 +8907,14 @@
       </w:rPr>
     </w:tblStylePr>
   </w:style>
-  <w:style w:type="table" w:styleId="GridTable1Light-Accent5">
+  <w:style w:type="table" w:styleId="Gitternetztabelle1hellAkzent5">
     <w:name w:val="Grid Table 1 Light Accent 5"/>
-    <w:basedOn w:val="TableNormal"/>
+    <w:basedOn w:val="NormaleTabelle"/>
     <w:uiPriority w:val="46"/>
     <w:rsid w:val="003323F3"/>
     <w:tblPr>
       <w:tblStyleRowBandSize w:val="1"/>
       <w:tblStyleColBandSize w:val="1"/>
-      <w:tblInd w:w="0" w:type="dxa"/>
       <w:tblBorders>
         <w:top w:val="single" w:sz="4" w:space="0" w:color="BDD6EE" w:themeColor="accent5" w:themeTint="66"/>
         <w:left w:val="single" w:sz="4" w:space="0" w:color="BDD6EE" w:themeColor="accent5" w:themeTint="66"/>
@@ -8660,12 +8923,6 @@
         <w:insideH w:val="single" w:sz="4" w:space="0" w:color="BDD6EE" w:themeColor="accent5" w:themeTint="66"/>
         <w:insideV w:val="single" w:sz="4" w:space="0" w:color="BDD6EE" w:themeColor="accent5" w:themeTint="66"/>
       </w:tblBorders>
-      <w:tblCellMar>
-        <w:top w:w="0" w:type="dxa"/>
-        <w:left w:w="108" w:type="dxa"/>
-        <w:bottom w:w="0" w:type="dxa"/>
-        <w:right w:w="108" w:type="dxa"/>
-      </w:tblCellMar>
     </w:tblPr>
     <w:tblStylePr w:type="firstRow">
       <w:rPr>
@@ -8704,15 +8961,14 @@
       </w:rPr>
     </w:tblStylePr>
   </w:style>
-  <w:style w:type="table" w:styleId="GridTable4-Accent3">
+  <w:style w:type="table" w:styleId="Gitternetztabelle4Akzent3">
     <w:name w:val="Grid Table 4 Accent 3"/>
-    <w:basedOn w:val="TableNormal"/>
+    <w:basedOn w:val="NormaleTabelle"/>
     <w:uiPriority w:val="49"/>
     <w:rsid w:val="00FA3F26"/>
     <w:tblPr>
       <w:tblStyleRowBandSize w:val="1"/>
       <w:tblStyleColBandSize w:val="1"/>
-      <w:tblInd w:w="0" w:type="dxa"/>
       <w:tblBorders>
         <w:top w:val="single" w:sz="4" w:space="0" w:color="C9C9C9" w:themeColor="accent3" w:themeTint="99"/>
         <w:left w:val="single" w:sz="4" w:space="0" w:color="C9C9C9" w:themeColor="accent3" w:themeTint="99"/>
@@ -8721,12 +8977,6 @@
         <w:insideH w:val="single" w:sz="4" w:space="0" w:color="C9C9C9" w:themeColor="accent3" w:themeTint="99"/>
         <w:insideV w:val="single" w:sz="4" w:space="0" w:color="C9C9C9" w:themeColor="accent3" w:themeTint="99"/>
       </w:tblBorders>
-      <w:tblCellMar>
-        <w:top w:w="0" w:type="dxa"/>
-        <w:left w:w="108" w:type="dxa"/>
-        <w:bottom w:w="0" w:type="dxa"/>
-        <w:right w:w="108" w:type="dxa"/>
-      </w:tblCellMar>
     </w:tblPr>
     <w:tblStylePr w:type="firstRow">
       <w:rPr>
@@ -8784,15 +9034,14 @@
       </w:tcPr>
     </w:tblStylePr>
   </w:style>
-  <w:style w:type="table" w:styleId="GridTable4-Accent1">
+  <w:style w:type="table" w:styleId="Gitternetztabelle4Akzent1">
     <w:name w:val="Grid Table 4 Accent 1"/>
-    <w:basedOn w:val="TableNormal"/>
+    <w:basedOn w:val="NormaleTabelle"/>
     <w:uiPriority w:val="49"/>
     <w:rsid w:val="004F4A46"/>
     <w:tblPr>
       <w:tblStyleRowBandSize w:val="1"/>
       <w:tblStyleColBandSize w:val="1"/>
-      <w:tblInd w:w="0" w:type="dxa"/>
       <w:tblBorders>
         <w:top w:val="single" w:sz="4" w:space="0" w:color="8EAADB" w:themeColor="accent1" w:themeTint="99"/>
         <w:left w:val="single" w:sz="4" w:space="0" w:color="8EAADB" w:themeColor="accent1" w:themeTint="99"/>
@@ -8801,12 +9050,6 @@
         <w:insideH w:val="single" w:sz="4" w:space="0" w:color="8EAADB" w:themeColor="accent1" w:themeTint="99"/>
         <w:insideV w:val="single" w:sz="4" w:space="0" w:color="8EAADB" w:themeColor="accent1" w:themeTint="99"/>
       </w:tblBorders>
-      <w:tblCellMar>
-        <w:top w:w="0" w:type="dxa"/>
-        <w:left w:w="108" w:type="dxa"/>
-        <w:bottom w:w="0" w:type="dxa"/>
-        <w:right w:w="108" w:type="dxa"/>
-      </w:tblCellMar>
     </w:tblPr>
     <w:tblStylePr w:type="firstRow">
       <w:rPr>
@@ -8864,15 +9107,14 @@
       </w:tcPr>
     </w:tblStylePr>
   </w:style>
-  <w:style w:type="table" w:styleId="GridTable5Dark-Accent1">
+  <w:style w:type="table" w:styleId="Gitternetztabelle5dunkelAkzent1">
     <w:name w:val="Grid Table 5 Dark Accent 1"/>
-    <w:basedOn w:val="TableNormal"/>
+    <w:basedOn w:val="NormaleTabelle"/>
     <w:uiPriority w:val="50"/>
     <w:rsid w:val="004F4A46"/>
     <w:tblPr>
       <w:tblStyleRowBandSize w:val="1"/>
       <w:tblStyleColBandSize w:val="1"/>
-      <w:tblInd w:w="0" w:type="dxa"/>
       <w:tblBorders>
         <w:top w:val="single" w:sz="4" w:space="0" w:color="FFFFFF" w:themeColor="background1"/>
         <w:left w:val="single" w:sz="4" w:space="0" w:color="FFFFFF" w:themeColor="background1"/>
@@ -8881,12 +9123,6 @@
         <w:insideH w:val="single" w:sz="4" w:space="0" w:color="FFFFFF" w:themeColor="background1"/>
         <w:insideV w:val="single" w:sz="4" w:space="0" w:color="FFFFFF" w:themeColor="background1"/>
       </w:tblBorders>
-      <w:tblCellMar>
-        <w:top w:w="0" w:type="dxa"/>
-        <w:left w:w="108" w:type="dxa"/>
-        <w:bottom w:w="0" w:type="dxa"/>
-        <w:right w:w="108" w:type="dxa"/>
-      </w:tblCellMar>
     </w:tblPr>
     <w:tcPr>
       <w:shd w:val="clear" w:color="auto" w:fill="D9E2F3" w:themeFill="accent1" w:themeFillTint="33"/>
@@ -8974,11 +9210,11 @@
       </w:tcPr>
     </w:tblStylePr>
   </w:style>
-  <w:style w:type="paragraph" w:styleId="Title">
+  <w:style w:type="paragraph" w:styleId="Titel">
     <w:name w:val="Title"/>
-    <w:basedOn w:val="Normal"/>
-    <w:next w:val="Normal"/>
-    <w:link w:val="TitleChar"/>
+    <w:basedOn w:val="Standard"/>
+    <w:next w:val="Standard"/>
+    <w:link w:val="TitelZchn"/>
     <w:uiPriority w:val="10"/>
     <w:qFormat/>
     <w:rsid w:val="00DC5656"/>
@@ -8993,10 +9229,10 @@
       <w:szCs w:val="56"/>
     </w:rPr>
   </w:style>
-  <w:style w:type="character" w:customStyle="1" w:styleId="TitleChar">
-    <w:name w:val="Title Char"/>
-    <w:basedOn w:val="DefaultParagraphFont"/>
-    <w:link w:val="Title"/>
+  <w:style w:type="character" w:customStyle="1" w:styleId="TitelZchn">
+    <w:name w:val="Titel Zchn"/>
+    <w:basedOn w:val="Absatz-Standardschriftart"/>
+    <w:link w:val="Titel"/>
     <w:uiPriority w:val="10"/>
     <w:rsid w:val="00DC5656"/>
     <w:rPr>
@@ -9007,10 +9243,10 @@
       <w:szCs w:val="56"/>
     </w:rPr>
   </w:style>
-  <w:style w:type="character" w:customStyle="1" w:styleId="Heading2Char">
-    <w:name w:val="Heading 2 Char"/>
-    <w:basedOn w:val="DefaultParagraphFont"/>
-    <w:link w:val="Heading2"/>
+  <w:style w:type="character" w:customStyle="1" w:styleId="berschrift2Zchn">
+    <w:name w:val="Überschrift 2 Zchn"/>
+    <w:basedOn w:val="Absatz-Standardschriftart"/>
+    <w:link w:val="berschrift2"/>
     <w:uiPriority w:val="9"/>
     <w:rsid w:val="00F93568"/>
     <w:rPr>
@@ -9021,9 +9257,9 @@
       <w:lang w:val="en-US"/>
     </w:rPr>
   </w:style>
-  <w:style w:type="paragraph" w:styleId="ListParagraph">
+  <w:style w:type="paragraph" w:styleId="Listenabsatz">
     <w:name w:val="List Paragraph"/>
-    <w:basedOn w:val="Normal"/>
+    <w:basedOn w:val="Standard"/>
     <w:uiPriority w:val="34"/>
     <w:qFormat/>
     <w:rsid w:val="00B26B74"/>
@@ -9032,10 +9268,10 @@
       <w:contextualSpacing/>
     </w:pPr>
   </w:style>
-  <w:style w:type="paragraph" w:styleId="TOCHeading">
+  <w:style w:type="paragraph" w:styleId="Inhaltsverzeichnisberschrift">
     <w:name w:val="TOC Heading"/>
-    <w:basedOn w:val="Heading1"/>
-    <w:next w:val="Normal"/>
+    <w:basedOn w:val="berschrift1"/>
+    <w:next w:val="Standard"/>
     <w:uiPriority w:val="39"/>
     <w:unhideWhenUsed/>
     <w:qFormat/>
@@ -9051,10 +9287,10 @@
       <w:szCs w:val="28"/>
     </w:rPr>
   </w:style>
-  <w:style w:type="paragraph" w:styleId="TOC1">
+  <w:style w:type="paragraph" w:styleId="Verzeichnis1">
     <w:name w:val="toc 1"/>
-    <w:basedOn w:val="Normal"/>
-    <w:next w:val="Normal"/>
+    <w:basedOn w:val="Standard"/>
+    <w:next w:val="Standard"/>
     <w:autoRedefine/>
     <w:uiPriority w:val="39"/>
     <w:unhideWhenUsed/>
@@ -9067,10 +9303,10 @@
       <w:bCs/>
     </w:rPr>
   </w:style>
-  <w:style w:type="paragraph" w:styleId="TOC2">
+  <w:style w:type="paragraph" w:styleId="Verzeichnis2">
     <w:name w:val="toc 2"/>
-    <w:basedOn w:val="Normal"/>
-    <w:next w:val="Normal"/>
+    <w:basedOn w:val="Standard"/>
+    <w:next w:val="Standard"/>
     <w:autoRedefine/>
     <w:uiPriority w:val="39"/>
     <w:unhideWhenUsed/>
@@ -9087,7 +9323,7 @@
   </w:style>
   <w:style w:type="character" w:styleId="Hyperlink">
     <w:name w:val="Hyperlink"/>
-    <w:basedOn w:val="DefaultParagraphFont"/>
+    <w:basedOn w:val="Absatz-Standardschriftart"/>
     <w:uiPriority w:val="99"/>
     <w:unhideWhenUsed/>
     <w:rsid w:val="00F05FCE"/>
@@ -9096,10 +9332,10 @@
       <w:u w:val="single"/>
     </w:rPr>
   </w:style>
-  <w:style w:type="paragraph" w:styleId="TOC3">
+  <w:style w:type="paragraph" w:styleId="Verzeichnis3">
     <w:name w:val="toc 3"/>
-    <w:basedOn w:val="Normal"/>
-    <w:next w:val="Normal"/>
+    <w:basedOn w:val="Standard"/>
+    <w:next w:val="Standard"/>
     <w:autoRedefine/>
     <w:uiPriority w:val="39"/>
     <w:semiHidden/>
@@ -9113,10 +9349,10 @@
       <w:szCs w:val="22"/>
     </w:rPr>
   </w:style>
-  <w:style w:type="paragraph" w:styleId="TOC4">
+  <w:style w:type="paragraph" w:styleId="Verzeichnis4">
     <w:name w:val="toc 4"/>
-    <w:basedOn w:val="Normal"/>
-    <w:next w:val="Normal"/>
+    <w:basedOn w:val="Standard"/>
+    <w:next w:val="Standard"/>
     <w:autoRedefine/>
     <w:uiPriority w:val="39"/>
     <w:semiHidden/>
@@ -9130,10 +9366,10 @@
       <w:szCs w:val="20"/>
     </w:rPr>
   </w:style>
-  <w:style w:type="paragraph" w:styleId="TOC5">
+  <w:style w:type="paragraph" w:styleId="Verzeichnis5">
     <w:name w:val="toc 5"/>
-    <w:basedOn w:val="Normal"/>
-    <w:next w:val="Normal"/>
+    <w:basedOn w:val="Standard"/>
+    <w:next w:val="Standard"/>
     <w:autoRedefine/>
     <w:uiPriority w:val="39"/>
     <w:semiHidden/>
@@ -9147,10 +9383,10 @@
       <w:szCs w:val="20"/>
     </w:rPr>
   </w:style>
-  <w:style w:type="paragraph" w:styleId="TOC6">
+  <w:style w:type="paragraph" w:styleId="Verzeichnis6">
     <w:name w:val="toc 6"/>
-    <w:basedOn w:val="Normal"/>
-    <w:next w:val="Normal"/>
+    <w:basedOn w:val="Standard"/>
+    <w:next w:val="Standard"/>
     <w:autoRedefine/>
     <w:uiPriority w:val="39"/>
     <w:semiHidden/>
@@ -9164,10 +9400,10 @@
       <w:szCs w:val="20"/>
     </w:rPr>
   </w:style>
-  <w:style w:type="paragraph" w:styleId="TOC7">
+  <w:style w:type="paragraph" w:styleId="Verzeichnis7">
     <w:name w:val="toc 7"/>
-    <w:basedOn w:val="Normal"/>
-    <w:next w:val="Normal"/>
+    <w:basedOn w:val="Standard"/>
+    <w:next w:val="Standard"/>
     <w:autoRedefine/>
     <w:uiPriority w:val="39"/>
     <w:semiHidden/>
@@ -9181,10 +9417,10 @@
       <w:szCs w:val="20"/>
     </w:rPr>
   </w:style>
-  <w:style w:type="paragraph" w:styleId="TOC8">
+  <w:style w:type="paragraph" w:styleId="Verzeichnis8">
     <w:name w:val="toc 8"/>
-    <w:basedOn w:val="Normal"/>
-    <w:next w:val="Normal"/>
+    <w:basedOn w:val="Standard"/>
+    <w:next w:val="Standard"/>
     <w:autoRedefine/>
     <w:uiPriority w:val="39"/>
     <w:semiHidden/>
@@ -9198,10 +9434,10 @@
       <w:szCs w:val="20"/>
     </w:rPr>
   </w:style>
-  <w:style w:type="paragraph" w:styleId="TOC9">
+  <w:style w:type="paragraph" w:styleId="Verzeichnis9">
     <w:name w:val="toc 9"/>
-    <w:basedOn w:val="Normal"/>
-    <w:next w:val="Normal"/>
+    <w:basedOn w:val="Standard"/>
+    <w:next w:val="Standard"/>
     <w:autoRedefine/>
     <w:uiPriority w:val="39"/>
     <w:semiHidden/>
@@ -9215,9 +9451,9 @@
       <w:szCs w:val="20"/>
     </w:rPr>
   </w:style>
-  <w:style w:type="paragraph" w:styleId="NoSpacing">
+  <w:style w:type="paragraph" w:styleId="KeinLeerraum">
     <w:name w:val="No Spacing"/>
-    <w:link w:val="NoSpacingChar"/>
+    <w:link w:val="KeinLeerraumZchn"/>
     <w:uiPriority w:val="1"/>
     <w:qFormat/>
     <w:rsid w:val="0057687C"/>
@@ -9228,10 +9464,10 @@
       <w:lang w:val="en-US" w:eastAsia="zh-CN"/>
     </w:rPr>
   </w:style>
-  <w:style w:type="character" w:customStyle="1" w:styleId="NoSpacingChar">
-    <w:name w:val="No Spacing Char"/>
-    <w:basedOn w:val="DefaultParagraphFont"/>
-    <w:link w:val="NoSpacing"/>
+  <w:style w:type="character" w:customStyle="1" w:styleId="KeinLeerraumZchn">
+    <w:name w:val="Kein Leerraum Zchn"/>
+    <w:basedOn w:val="Absatz-Standardschriftart"/>
+    <w:link w:val="KeinLeerraum"/>
     <w:uiPriority w:val="1"/>
     <w:rsid w:val="0057687C"/>
     <w:rPr>
@@ -9241,10 +9477,10 @@
       <w:lang w:val="en-US" w:eastAsia="zh-CN"/>
     </w:rPr>
   </w:style>
-  <w:style w:type="paragraph" w:styleId="Header">
+  <w:style w:type="paragraph" w:styleId="Kopfzeile">
     <w:name w:val="header"/>
-    <w:basedOn w:val="Normal"/>
-    <w:link w:val="HeaderChar"/>
+    <w:basedOn w:val="Standard"/>
+    <w:link w:val="KopfzeileZchn"/>
     <w:uiPriority w:val="99"/>
     <w:unhideWhenUsed/>
     <w:rsid w:val="003F42DE"/>
@@ -9255,20 +9491,20 @@
       </w:tabs>
     </w:pPr>
   </w:style>
-  <w:style w:type="character" w:customStyle="1" w:styleId="HeaderChar">
-    <w:name w:val="Header Char"/>
-    <w:basedOn w:val="DefaultParagraphFont"/>
-    <w:link w:val="Header"/>
+  <w:style w:type="character" w:customStyle="1" w:styleId="KopfzeileZchn">
+    <w:name w:val="Kopfzeile Zchn"/>
+    <w:basedOn w:val="Absatz-Standardschriftart"/>
+    <w:link w:val="Kopfzeile"/>
     <w:uiPriority w:val="99"/>
     <w:rsid w:val="003F42DE"/>
     <w:rPr>
       <w:lang w:val="en-US"/>
     </w:rPr>
   </w:style>
-  <w:style w:type="paragraph" w:styleId="Footer">
+  <w:style w:type="paragraph" w:styleId="Fuzeile">
     <w:name w:val="footer"/>
-    <w:basedOn w:val="Normal"/>
-    <w:link w:val="FooterChar"/>
+    <w:basedOn w:val="Standard"/>
+    <w:link w:val="FuzeileZchn"/>
     <w:uiPriority w:val="99"/>
     <w:unhideWhenUsed/>
     <w:rsid w:val="003F42DE"/>
@@ -9279,19 +9515,19 @@
       </w:tabs>
     </w:pPr>
   </w:style>
-  <w:style w:type="character" w:customStyle="1" w:styleId="FooterChar">
-    <w:name w:val="Footer Char"/>
-    <w:basedOn w:val="DefaultParagraphFont"/>
-    <w:link w:val="Footer"/>
+  <w:style w:type="character" w:customStyle="1" w:styleId="FuzeileZchn">
+    <w:name w:val="Fußzeile Zchn"/>
+    <w:basedOn w:val="Absatz-Standardschriftart"/>
+    <w:link w:val="Fuzeile"/>
     <w:uiPriority w:val="99"/>
     <w:rsid w:val="003F42DE"/>
     <w:rPr>
       <w:lang w:val="en-US"/>
     </w:rPr>
   </w:style>
-  <w:style w:type="character" w:styleId="PageNumber">
+  <w:style w:type="character" w:styleId="Seitenzahl">
     <w:name w:val="page number"/>
-    <w:basedOn w:val="DefaultParagraphFont"/>
+    <w:basedOn w:val="Absatz-Standardschriftart"/>
     <w:uiPriority w:val="99"/>
     <w:semiHidden/>
     <w:unhideWhenUsed/>
@@ -9566,7 +9802,7 @@
 </file>
 
 <file path=customXml/itemProps1.xml><?xml version="1.0" encoding="utf-8"?>
-<ds:datastoreItem xmlns:ds="http://schemas.openxmlformats.org/officeDocument/2006/customXml" ds:itemID="{C9C511A7-A473-D742-A6C0-7C9235FBB793}">
+<ds:datastoreItem xmlns:ds="http://schemas.openxmlformats.org/officeDocument/2006/customXml" ds:itemID="{AF2C59DB-549A-4E7C-B39C-EC8AA3A9983E}">
   <ds:schemaRefs>
     <ds:schemaRef ds:uri="http://schemas.openxmlformats.org/officeDocument/2006/bibliography"/>
   </ds:schemaRefs>

</xml_diff>